<commit_message>
iddkkkk Report stuff i guess
</commit_message>
<xml_diff>
--- a/ams/Attendance Management System.docx
+++ b/ams/Attendance Management System.docx
@@ -561,7 +561,6 @@
         </w:rPr>
       </w:sdtEndPr>
       <w:sdtContent>
-        <w:bookmarkStart w:id="2" w:name="_GoBack" w:displacedByCustomXml="prev"/>
         <w:p>
           <w:pPr>
             <w:pStyle w:val="TOCHeading"/>
@@ -3260,7 +3259,6 @@
             <w:fldChar w:fldCharType="end"/>
           </w:r>
         </w:p>
-        <w:bookmarkEnd w:id="2" w:displacedByCustomXml="next"/>
       </w:sdtContent>
     </w:sdt>
     <w:p>
@@ -3286,12 +3284,12 @@
         <w:pStyle w:val="Heading1"/>
         <w:spacing w:line="480" w:lineRule="auto"/>
       </w:pPr>
-      <w:bookmarkStart w:id="3" w:name="_Toc4909337"/>
+      <w:bookmarkStart w:id="2" w:name="_Toc4909337"/>
       <w:r>
         <w:lastRenderedPageBreak/>
         <w:t>List of Tables</w:t>
       </w:r>
-      <w:bookmarkEnd w:id="3"/>
+      <w:bookmarkEnd w:id="2"/>
     </w:p>
     <w:p>
       <w:pPr>
@@ -3559,11 +3557,11 @@
         <w:pStyle w:val="Heading1"/>
         <w:spacing w:line="480" w:lineRule="auto"/>
       </w:pPr>
-      <w:bookmarkStart w:id="4" w:name="_Toc4909338"/>
+      <w:bookmarkStart w:id="3" w:name="_Toc4909338"/>
       <w:r>
         <w:t>List of Figures</w:t>
       </w:r>
-      <w:bookmarkEnd w:id="4"/>
+      <w:bookmarkEnd w:id="3"/>
     </w:p>
     <w:p>
       <w:pPr>
@@ -3900,12 +3898,12 @@
         <w:pStyle w:val="Heading2"/>
         <w:spacing w:line="480" w:lineRule="auto"/>
       </w:pPr>
-      <w:bookmarkStart w:id="5" w:name="_Toc4909339"/>
+      <w:bookmarkStart w:id="4" w:name="_Toc4909339"/>
       <w:r>
         <w:lastRenderedPageBreak/>
         <w:t>List of abbreviations</w:t>
       </w:r>
-      <w:bookmarkEnd w:id="5"/>
+      <w:bookmarkEnd w:id="4"/>
       <w:r>
         <w:t xml:space="preserve"> </w:t>
       </w:r>
@@ -4502,64 +4500,64 @@
         <w:pStyle w:val="Heading1"/>
         <w:spacing w:line="480" w:lineRule="auto"/>
       </w:pPr>
-      <w:bookmarkStart w:id="6" w:name="_Toc4909340"/>
+      <w:bookmarkStart w:id="5" w:name="_Toc4909340"/>
       <w:r>
         <w:lastRenderedPageBreak/>
         <w:t>Introduction</w:t>
       </w:r>
+      <w:bookmarkEnd w:id="5"/>
+    </w:p>
+    <w:p>
+      <w:pPr>
+        <w:pStyle w:val="Heading2"/>
+        <w:spacing w:line="480" w:lineRule="auto"/>
+      </w:pPr>
+      <w:bookmarkStart w:id="6" w:name="_Toc4909341"/>
+      <w:r>
+        <w:t>Background</w:t>
+      </w:r>
       <w:bookmarkEnd w:id="6"/>
     </w:p>
     <w:p>
       <w:pPr>
+        <w:spacing w:line="480" w:lineRule="auto"/>
+      </w:pPr>
+      <w:r>
+        <w:t xml:space="preserve">Radio Frequency Identification (RFID) technology is a wide spread technology that is currently being used worldwide by many companies and individuals. It can be used to keep track of things, such as packages and time, and can be used as access control and identification of different things, such as test tubes and animals, etc. RFID tags are read by RFID readers. Each tag consists of a serial number and a manufacturer’s identifier, and optionally other information. </w:t>
+      </w:r>
+    </w:p>
+    <w:p>
+      <w:pPr>
+        <w:spacing w:line="480" w:lineRule="auto"/>
+      </w:pPr>
+      <w:r>
+        <w:t xml:space="preserve">Near Field Communication (NFC) is a growing technology that has seen growth in the market. NFC takes RFID technology as the base, and extend it to be a more complete technology </w:t>
+      </w:r>
+      <w:r>
+        <w:t xml:space="preserve">with increased security; NFC operates at 13.56 MHz, while RFID may operate on many different frequencies. As such, the range of operation for NFC tags is limited to a few centimeters. </w:t>
+      </w:r>
+    </w:p>
+    <w:p>
+      <w:pPr>
+        <w:spacing w:line="480" w:lineRule="auto"/>
+      </w:pPr>
+      <w:r>
+        <w:t xml:space="preserve">At Alain University of Science and Technology, RFID is a part of the everyday life of the students and employees/faculty members. We use RFID cards in order to gain access to the main campus, and in some cases, access to the laboratories of the campus. There is potential for more use to come of our RFID enabled university ID cards. This projects aims to put some of that potential into the spotlight and possibly pave a way for more uses. </w:t>
+      </w:r>
+    </w:p>
+    <w:p>
+      <w:pPr>
         <w:pStyle w:val="Heading2"/>
         <w:spacing w:line="480" w:lineRule="auto"/>
       </w:pPr>
-      <w:bookmarkStart w:id="7" w:name="_Toc4909341"/>
-      <w:r>
-        <w:t>Background</w:t>
+      <w:r>
+        <w:tab/>
+      </w:r>
+      <w:bookmarkStart w:id="7" w:name="_Toc4909342"/>
+      <w:r>
+        <w:t>Problem definition</w:t>
       </w:r>
       <w:bookmarkEnd w:id="7"/>
-    </w:p>
-    <w:p>
-      <w:pPr>
-        <w:spacing w:line="480" w:lineRule="auto"/>
-      </w:pPr>
-      <w:r>
-        <w:t xml:space="preserve">Radio Frequency Identification (RFID) technology is a wide spread technology that is currently being used worldwide by many companies and individuals. It can be used to keep track of things, such as packages and time, and can be used as access control and identification of different things, such as test tubes and animals, etc. RFID tags are read by RFID readers. Each tag consists of a serial number and a manufacturer’s identifier, and optionally other information. </w:t>
-      </w:r>
-    </w:p>
-    <w:p>
-      <w:pPr>
-        <w:spacing w:line="480" w:lineRule="auto"/>
-      </w:pPr>
-      <w:r>
-        <w:t xml:space="preserve">Near Field Communication (NFC) is a growing technology that has seen growth in the market. NFC takes RFID technology as the base, and extend it to be a more complete technology </w:t>
-      </w:r>
-      <w:r>
-        <w:t xml:space="preserve">with increased security; NFC operates at 13.56 MHz, while RFID may operate on many different frequencies. As such, the range of operation for NFC tags is limited to a few centimeters. </w:t>
-      </w:r>
-    </w:p>
-    <w:p>
-      <w:pPr>
-        <w:spacing w:line="480" w:lineRule="auto"/>
-      </w:pPr>
-      <w:r>
-        <w:t xml:space="preserve">At Alain University of Science and Technology, RFID is a part of the everyday life of the students and employees/faculty members. We use RFID cards in order to gain access to the main campus, and in some cases, access to the laboratories of the campus. There is potential for more use to come of our RFID enabled university ID cards. This projects aims to put some of that potential into the spotlight and possibly pave a way for more uses. </w:t>
-      </w:r>
-    </w:p>
-    <w:p>
-      <w:pPr>
-        <w:pStyle w:val="Heading2"/>
-        <w:spacing w:line="480" w:lineRule="auto"/>
-      </w:pPr>
-      <w:r>
-        <w:tab/>
-      </w:r>
-      <w:bookmarkStart w:id="8" w:name="_Toc4909342"/>
-      <w:r>
-        <w:t>Problem definition</w:t>
-      </w:r>
-      <w:bookmarkEnd w:id="8"/>
     </w:p>
     <w:p>
       <w:pPr>
@@ -4631,11 +4629,46 @@
         <w:pStyle w:val="Heading2"/>
         <w:spacing w:line="480" w:lineRule="auto"/>
       </w:pPr>
-      <w:bookmarkStart w:id="9" w:name="_Toc4909343"/>
+      <w:bookmarkStart w:id="8" w:name="_Toc4909343"/>
       <w:r>
         <w:lastRenderedPageBreak/>
         <w:t>Purpose</w:t>
       </w:r>
+      <w:bookmarkEnd w:id="8"/>
+    </w:p>
+    <w:p>
+      <w:pPr>
+        <w:spacing w:line="480" w:lineRule="auto"/>
+      </w:pPr>
+      <w:r>
+        <w:t xml:space="preserve">The purpose of this project is to develop an application that will make it possible for students to mark their presence in classes. It has the potential to expand beyond the limitations of class, and be used in events and presentation, which would increase the usability of such an application. </w:t>
+      </w:r>
+    </w:p>
+    <w:p>
+      <w:pPr>
+        <w:spacing w:line="480" w:lineRule="auto"/>
+      </w:pPr>
+      <w:r>
+        <w:t xml:space="preserve">The credibility of an attendance system can, in turn, be increased due the fact that the student will need to physically be there to mark their presence. Initially, the purpose was to also tackle the idea of buddy punching, but that was addressed by adding a delay in the application that will only allow one card at a time to be read. </w:t>
+      </w:r>
+    </w:p>
+    <w:p>
+      <w:pPr>
+        <w:spacing w:line="480" w:lineRule="auto"/>
+      </w:pPr>
+      <w:r>
+        <w:t xml:space="preserve">Privacy of students will also be taken into account, as only the instructor will be able to view the attendance list. </w:t>
+      </w:r>
+    </w:p>
+    <w:p>
+      <w:pPr>
+        <w:pStyle w:val="Heading2"/>
+        <w:spacing w:line="480" w:lineRule="auto"/>
+      </w:pPr>
+      <w:bookmarkStart w:id="9" w:name="_Toc4909344"/>
+      <w:r>
+        <w:t>Goals</w:t>
+      </w:r>
       <w:bookmarkEnd w:id="9"/>
     </w:p>
     <w:p>
@@ -4643,23 +4676,10 @@
         <w:spacing w:line="480" w:lineRule="auto"/>
       </w:pPr>
       <w:r>
-        <w:t xml:space="preserve">The purpose of this project is to develop an application that will make it possible for students to mark their presence in classes. It has the potential to expand beyond the limitations of class, and be used in events and presentation, which would increase the usability of such an application. </w:t>
-      </w:r>
-    </w:p>
-    <w:p>
-      <w:pPr>
-        <w:spacing w:line="480" w:lineRule="auto"/>
-      </w:pPr>
-      <w:r>
-        <w:t xml:space="preserve">The credibility of an attendance system can, in turn, be increased due the fact that the student will need to physically be there to mark their presence. Initially, the purpose was to also tackle the idea of buddy punching, but that was addressed by adding a delay in the application that will only allow one card at a time to be read. </w:t>
-      </w:r>
-    </w:p>
-    <w:p>
-      <w:pPr>
-        <w:spacing w:line="480" w:lineRule="auto"/>
-      </w:pPr>
-      <w:r>
-        <w:t xml:space="preserve">Privacy of students will also be taken into account, as only the instructor will be able to view the attendance list. </w:t>
+        <w:t xml:space="preserve">The main goal of this project is to design and develop an Attendance Management System that utilizes RFID and NFC technology, while also expanding my own personal knowledge of these technologies. </w:t>
+      </w:r>
+      <w:r>
+        <w:t xml:space="preserve">The project will, hopefully, pave potential pathways for other ideas to be explored by like-minded students. </w:t>
       </w:r>
     </w:p>
     <w:p>
@@ -4667,33 +4687,11 @@
         <w:pStyle w:val="Heading2"/>
         <w:spacing w:line="480" w:lineRule="auto"/>
       </w:pPr>
-      <w:bookmarkStart w:id="10" w:name="_Toc4909344"/>
-      <w:r>
-        <w:t>Goals</w:t>
+      <w:bookmarkStart w:id="10" w:name="_Toc4909345"/>
+      <w:r>
+        <w:t>Research Methodology</w:t>
       </w:r>
       <w:bookmarkEnd w:id="10"/>
-    </w:p>
-    <w:p>
-      <w:pPr>
-        <w:spacing w:line="480" w:lineRule="auto"/>
-      </w:pPr>
-      <w:r>
-        <w:t xml:space="preserve">The main goal of this project is to design and develop an Attendance Management System that utilizes RFID and NFC technology, while also expanding my own personal knowledge of these technologies. </w:t>
-      </w:r>
-      <w:r>
-        <w:t xml:space="preserve">The project will, hopefully, pave potential pathways for other ideas to be explored by like-minded students. </w:t>
-      </w:r>
-    </w:p>
-    <w:p>
-      <w:pPr>
-        <w:pStyle w:val="Heading2"/>
-        <w:spacing w:line="480" w:lineRule="auto"/>
-      </w:pPr>
-      <w:bookmarkStart w:id="11" w:name="_Toc4909345"/>
-      <w:r>
-        <w:t>Research Methodology</w:t>
-      </w:r>
-      <w:bookmarkEnd w:id="11"/>
     </w:p>
     <w:p>
       <w:pPr>
@@ -4720,10 +4718,40 @@
         <w:pStyle w:val="Heading2"/>
         <w:spacing w:line="480" w:lineRule="auto"/>
       </w:pPr>
-      <w:bookmarkStart w:id="12" w:name="_Toc4909346"/>
+      <w:bookmarkStart w:id="11" w:name="_Toc4909346"/>
       <w:r>
         <w:t>Delimitations</w:t>
       </w:r>
+      <w:bookmarkEnd w:id="11"/>
+    </w:p>
+    <w:p>
+      <w:pPr>
+        <w:spacing w:line="480" w:lineRule="auto"/>
+      </w:pPr>
+      <w:r>
+        <w:t xml:space="preserve">The project and application will be developed and made for Windows (OS) computers. The idea to develop a mobile application was dropped in favor of saving time and that I don’t have any prior experience in developing mobile applications. </w:t>
+      </w:r>
+    </w:p>
+    <w:p>
+      <w:pPr>
+        <w:spacing w:line="480" w:lineRule="auto"/>
+      </w:pPr>
+      <w:r>
+        <w:t xml:space="preserve">The application will be developed using an NFC reader “ACR122U” that will the capabilities of reading both RFID and NFC tags. Testing of the application will be on a smaller scale to ensure functionality. </w:t>
+      </w:r>
+      <w:r>
+        <w:t xml:space="preserve"> </w:t>
+      </w:r>
+    </w:p>
+    <w:p>
+      <w:pPr>
+        <w:pStyle w:val="Heading1"/>
+        <w:spacing w:line="480" w:lineRule="auto"/>
+      </w:pPr>
+      <w:bookmarkStart w:id="12" w:name="_Toc4909347"/>
+      <w:r>
+        <w:t>Background</w:t>
+      </w:r>
       <w:bookmarkEnd w:id="12"/>
     </w:p>
     <w:p>
@@ -4731,49 +4759,19 @@
         <w:spacing w:line="480" w:lineRule="auto"/>
       </w:pPr>
       <w:r>
-        <w:t xml:space="preserve">The project and application will be developed and made for Windows (OS) computers. The idea to develop a mobile application was dropped in favor of saving time and that I don’t have any prior experience in developing mobile applications. </w:t>
-      </w:r>
-    </w:p>
-    <w:p>
-      <w:pPr>
-        <w:spacing w:line="480" w:lineRule="auto"/>
-      </w:pPr>
-      <w:r>
-        <w:t xml:space="preserve">The application will be developed using an NFC reader “ACR122U” that will the capabilities of reading both RFID and NFC tags. Testing of the application will be on a smaller scale to ensure functionality. </w:t>
-      </w:r>
-      <w:r>
-        <w:t xml:space="preserve"> </w:t>
-      </w:r>
-    </w:p>
-    <w:p>
-      <w:pPr>
-        <w:pStyle w:val="Heading1"/>
-        <w:spacing w:line="480" w:lineRule="auto"/>
-      </w:pPr>
-      <w:bookmarkStart w:id="13" w:name="_Toc4909347"/>
-      <w:r>
-        <w:t>Background</w:t>
+        <w:t xml:space="preserve">This chapter is geared towards providing some background essential information about RFID, NFC, and other aspects that will be used on this application. In addition to that, some related works will be explored. </w:t>
+      </w:r>
+    </w:p>
+    <w:p>
+      <w:pPr>
+        <w:pStyle w:val="Heading2"/>
+        <w:spacing w:line="480" w:lineRule="auto"/>
+      </w:pPr>
+      <w:bookmarkStart w:id="13" w:name="_Toc4909348"/>
+      <w:r>
+        <w:t>RFID</w:t>
       </w:r>
       <w:bookmarkEnd w:id="13"/>
-    </w:p>
-    <w:p>
-      <w:pPr>
-        <w:spacing w:line="480" w:lineRule="auto"/>
-      </w:pPr>
-      <w:r>
-        <w:t xml:space="preserve">This chapter is geared towards providing some background essential information about RFID, NFC, and other aspects that will be used on this application. In addition to that, some related works will be explored. </w:t>
-      </w:r>
-    </w:p>
-    <w:p>
-      <w:pPr>
-        <w:pStyle w:val="Heading2"/>
-        <w:spacing w:line="480" w:lineRule="auto"/>
-      </w:pPr>
-      <w:bookmarkStart w:id="14" w:name="_Toc4909348"/>
-      <w:r>
-        <w:t>RFID</w:t>
-      </w:r>
-      <w:bookmarkEnd w:id="14"/>
     </w:p>
     <w:p>
       <w:pPr>
@@ -4795,11 +4793,11 @@
         <w:pStyle w:val="Heading2"/>
         <w:spacing w:line="480" w:lineRule="auto"/>
       </w:pPr>
-      <w:bookmarkStart w:id="15" w:name="_Toc4909349"/>
+      <w:bookmarkStart w:id="14" w:name="_Toc4909349"/>
       <w:r>
         <w:t>NFC</w:t>
       </w:r>
-      <w:bookmarkEnd w:id="15"/>
+      <w:bookmarkEnd w:id="14"/>
     </w:p>
     <w:p>
       <w:pPr>
@@ -4865,7 +4863,7 @@
         <w:spacing w:line="480" w:lineRule="auto"/>
         <w:jc w:val="center"/>
       </w:pPr>
-      <w:bookmarkStart w:id="16" w:name="_Toc4908053"/>
+      <w:bookmarkStart w:id="15" w:name="_Toc4908053"/>
       <w:r>
         <w:t xml:space="preserve">Figure </w:t>
       </w:r>
@@ -4890,43 +4888,43 @@
       <w:r>
         <w:t xml:space="preserve"> The NFC protocol stack [4]</w:t>
       </w:r>
+      <w:bookmarkEnd w:id="15"/>
+    </w:p>
+    <w:p>
+      <w:pPr>
+        <w:pStyle w:val="Heading3"/>
+        <w:spacing w:line="480" w:lineRule="auto"/>
+      </w:pPr>
+      <w:bookmarkStart w:id="16" w:name="_Toc4909350"/>
+      <w:r>
+        <w:t>Communication Modes</w:t>
+      </w:r>
       <w:bookmarkEnd w:id="16"/>
     </w:p>
     <w:p>
       <w:pPr>
-        <w:pStyle w:val="Heading3"/>
-        <w:spacing w:line="480" w:lineRule="auto"/>
-      </w:pPr>
-      <w:bookmarkStart w:id="17" w:name="_Toc4909350"/>
-      <w:r>
-        <w:t>Communication Modes</w:t>
+        <w:spacing w:line="480" w:lineRule="auto"/>
+      </w:pPr>
+      <w:r>
+        <w:t>NFC devices have to modes of communication: active or passive. The first mode, the active mode, both NFC devices will charge their own radio frequency signal, allowing either device to initiated a transmission. In the second mode, the passive mode,</w:t>
+      </w:r>
+      <w:r>
+        <w:t xml:space="preserve"> the communication occurs between an active devices and a passive device, where the passive devices derives its power from the active device (the initiator of the communication) to charge its own radio frequency signals. </w:t>
+      </w:r>
+      <w:r>
+        <w:t xml:space="preserve"> </w:t>
+      </w:r>
+    </w:p>
+    <w:p>
+      <w:pPr>
+        <w:pStyle w:val="Heading2"/>
+        <w:spacing w:line="480" w:lineRule="auto"/>
+      </w:pPr>
+      <w:bookmarkStart w:id="17" w:name="_Toc4909351"/>
+      <w:r>
+        <w:t>Comparisons</w:t>
       </w:r>
       <w:bookmarkEnd w:id="17"/>
-    </w:p>
-    <w:p>
-      <w:pPr>
-        <w:spacing w:line="480" w:lineRule="auto"/>
-      </w:pPr>
-      <w:r>
-        <w:t>NFC devices have to modes of communication: active or passive. The first mode, the active mode, both NFC devices will charge their own radio frequency signal, allowing either device to initiated a transmission. In the second mode, the passive mode,</w:t>
-      </w:r>
-      <w:r>
-        <w:t xml:space="preserve"> the communication occurs between an active devices and a passive device, where the passive devices derives its power from the active device (the initiator of the communication) to charge its own radio frequency signals. </w:t>
-      </w:r>
-      <w:r>
-        <w:t xml:space="preserve"> </w:t>
-      </w:r>
-    </w:p>
-    <w:p>
-      <w:pPr>
-        <w:pStyle w:val="Heading2"/>
-        <w:spacing w:line="480" w:lineRule="auto"/>
-      </w:pPr>
-      <w:bookmarkStart w:id="18" w:name="_Toc4909351"/>
-      <w:r>
-        <w:t>Comparisons</w:t>
-      </w:r>
-      <w:bookmarkEnd w:id="18"/>
     </w:p>
     <w:p>
       <w:pPr>
@@ -4948,90 +4946,90 @@
         <w:pStyle w:val="Heading2"/>
         <w:spacing w:line="480" w:lineRule="auto"/>
       </w:pPr>
-      <w:bookmarkStart w:id="19" w:name="_Toc4909352"/>
+      <w:bookmarkStart w:id="18" w:name="_Toc4909352"/>
       <w:r>
         <w:t>JDBC</w:t>
       </w:r>
+      <w:bookmarkEnd w:id="18"/>
+    </w:p>
+    <w:p>
+      <w:pPr>
+        <w:spacing w:line="480" w:lineRule="auto"/>
+      </w:pPr>
+      <w:r>
+        <w:t>Java Database Connectivity (JDBC) is an API that allows code written in Java access to data that is stored in popular databases, such MySQL. JDBC allows the application to encode Structured Query Language (SQL) statements and pass them to the database. The results are returned through a similar interface. One of the advantages of using JDBC is that it utilizes the internet’s file addressing scheme. When using JDBC to access a remote database, its SQL statement would look familiar to that of a URL (</w:t>
+      </w:r>
+      <w:proofErr w:type="spellStart"/>
+      <w:r>
+        <w:t>ie</w:t>
+      </w:r>
+      <w:proofErr w:type="spellEnd"/>
+      <w:r>
+        <w:t>. “</w:t>
+      </w:r>
+      <w:proofErr w:type="spellStart"/>
+      <w:r>
+        <w:t>jdbc:odbc</w:t>
+      </w:r>
+      <w:proofErr w:type="spellEnd"/>
+      <w:r>
+        <w:t>://www.BestCompany.com:1337/</w:t>
+      </w:r>
+      <w:proofErr w:type="spellStart"/>
+      <w:r>
+        <w:t>dbfile</w:t>
+      </w:r>
+      <w:proofErr w:type="spellEnd"/>
+      <w:r>
+        <w:t>”).</w:t>
+      </w:r>
+      <w:r>
+        <w:t xml:space="preserve"> On a personal level, I used this interface mostly because it related to Java and it felt as though my application will be able to flow smoother with a familiar API such as JDBC.</w:t>
+      </w:r>
+      <w:r>
+        <w:t xml:space="preserve"> </w:t>
+      </w:r>
+    </w:p>
+    <w:p>
+      <w:pPr>
+        <w:pStyle w:val="Heading1"/>
+        <w:spacing w:line="480" w:lineRule="auto"/>
+      </w:pPr>
+      <w:bookmarkStart w:id="19" w:name="_Toc4909353"/>
+      <w:r>
+        <w:t>Methodology</w:t>
+      </w:r>
       <w:bookmarkEnd w:id="19"/>
     </w:p>
     <w:p>
       <w:pPr>
-        <w:spacing w:line="480" w:lineRule="auto"/>
-      </w:pPr>
-      <w:r>
-        <w:t>Java Database Connectivity (JDBC) is an API that allows code written in Java access to data that is stored in popular databases, such MySQL. JDBC allows the application to encode Structured Query Language (SQL) statements and pass them to the database. The results are returned through a similar interface. One of the advantages of using JDBC is that it utilizes the internet’s file addressing scheme. When using JDBC to access a remote database, its SQL statement would look familiar to that of a URL (</w:t>
-      </w:r>
-      <w:proofErr w:type="spellStart"/>
-      <w:r>
-        <w:t>ie</w:t>
-      </w:r>
-      <w:proofErr w:type="spellEnd"/>
-      <w:r>
-        <w:t>. “</w:t>
-      </w:r>
-      <w:proofErr w:type="spellStart"/>
-      <w:r>
-        <w:t>jdbc:odbc</w:t>
-      </w:r>
-      <w:proofErr w:type="spellEnd"/>
-      <w:r>
-        <w:t>://www.BestCompany.com:1337/</w:t>
-      </w:r>
-      <w:proofErr w:type="spellStart"/>
-      <w:r>
-        <w:t>dbfile</w:t>
-      </w:r>
-      <w:proofErr w:type="spellEnd"/>
-      <w:r>
-        <w:t>”).</w:t>
-      </w:r>
-      <w:r>
-        <w:t xml:space="preserve"> On a personal level, I used this interface mostly because it related to Java and it felt as though my application will be able to flow smoother with a familiar API such as JDBC.</w:t>
-      </w:r>
-      <w:r>
-        <w:t xml:space="preserve"> </w:t>
-      </w:r>
-    </w:p>
-    <w:p>
-      <w:pPr>
-        <w:pStyle w:val="Heading1"/>
-        <w:spacing w:line="480" w:lineRule="auto"/>
-      </w:pPr>
-      <w:bookmarkStart w:id="20" w:name="_Toc4909353"/>
-      <w:r>
-        <w:t>Methodology</w:t>
+        <w:pStyle w:val="Heading2"/>
+        <w:spacing w:line="480" w:lineRule="auto"/>
+      </w:pPr>
+      <w:bookmarkStart w:id="20" w:name="_Toc4909354"/>
+      <w:r>
+        <w:t>Research process</w:t>
       </w:r>
       <w:bookmarkEnd w:id="20"/>
     </w:p>
     <w:p>
       <w:pPr>
-        <w:pStyle w:val="Heading2"/>
-        <w:spacing w:line="480" w:lineRule="auto"/>
-      </w:pPr>
-      <w:bookmarkStart w:id="21" w:name="_Toc4909354"/>
-      <w:r>
-        <w:t>Research process</w:t>
+        <w:spacing w:line="480" w:lineRule="auto"/>
+      </w:pPr>
+      <w:r>
+        <w:t>This section describes some of the steps taken to ensure that the application functions as intended with little to no faults/bugs. It will describe the environment in which this application was built on, and some of the steps taken during the development phase.</w:t>
+      </w:r>
+    </w:p>
+    <w:p>
+      <w:pPr>
+        <w:pStyle w:val="Heading3"/>
+        <w:spacing w:line="480" w:lineRule="auto"/>
+      </w:pPr>
+      <w:bookmarkStart w:id="21" w:name="_Toc4909355"/>
+      <w:r>
+        <w:t>Information gathering</w:t>
       </w:r>
       <w:bookmarkEnd w:id="21"/>
-    </w:p>
-    <w:p>
-      <w:pPr>
-        <w:spacing w:line="480" w:lineRule="auto"/>
-      </w:pPr>
-      <w:r>
-        <w:t>This section describes some of the steps taken to ensure that the application functions as intended with little to no faults/bugs. It will describe the environment in which this application was built on, and some of the steps taken during the development phase.</w:t>
-      </w:r>
-    </w:p>
-    <w:p>
-      <w:pPr>
-        <w:pStyle w:val="Heading3"/>
-        <w:spacing w:line="480" w:lineRule="auto"/>
-      </w:pPr>
-      <w:bookmarkStart w:id="22" w:name="_Toc4909355"/>
-      <w:r>
-        <w:t>Information gathering</w:t>
-      </w:r>
-      <w:bookmarkEnd w:id="22"/>
     </w:p>
     <w:p>
       <w:pPr>
@@ -5063,40 +5061,95 @@
         <w:pStyle w:val="Heading3"/>
         <w:spacing w:line="480" w:lineRule="auto"/>
       </w:pPr>
-      <w:bookmarkStart w:id="23" w:name="_Toc4909356"/>
+      <w:bookmarkStart w:id="22" w:name="_Toc4909356"/>
       <w:r>
         <w:t>Developing individual parts of the project</w:t>
       </w:r>
+      <w:bookmarkEnd w:id="22"/>
+    </w:p>
+    <w:p>
+      <w:pPr>
+        <w:spacing w:line="480" w:lineRule="auto"/>
+      </w:pPr>
+      <w:r>
+        <w:t>Opposed to the original plan of developing the whole project in one smooth sequence of coding and implementing, I had to resort to writing each module (class) separately, and testing them individually. The reason behind this was that there were different components to each module that I have little to no knowledge or experience</w:t>
+      </w:r>
+      <w:r>
+        <w:t xml:space="preserve"> (</w:t>
+      </w:r>
+      <w:proofErr w:type="spellStart"/>
+      <w:r>
+        <w:t>CardReader</w:t>
+      </w:r>
+      <w:proofErr w:type="spellEnd"/>
+      <w:r>
+        <w:t xml:space="preserve">, </w:t>
+      </w:r>
+      <w:proofErr w:type="spellStart"/>
+      <w:r>
+        <w:t>dbConnect</w:t>
+      </w:r>
+      <w:proofErr w:type="spellEnd"/>
+      <w:r>
+        <w:t xml:space="preserve">, etc.) </w:t>
+      </w:r>
+      <w:r>
+        <w:t xml:space="preserve">with, and in order to be sure that the application functioned as intended each module was developed and tested on their own using test modules that utilized each module.  </w:t>
+      </w:r>
+    </w:p>
+    <w:p>
+      <w:pPr>
+        <w:pStyle w:val="Heading3"/>
+        <w:spacing w:line="480" w:lineRule="auto"/>
+      </w:pPr>
+      <w:bookmarkStart w:id="23" w:name="_Toc4909357"/>
+      <w:r>
+        <w:t>Data collecting</w:t>
+      </w:r>
       <w:bookmarkEnd w:id="23"/>
-    </w:p>
-    <w:p>
-      <w:pPr>
-        <w:spacing w:line="480" w:lineRule="auto"/>
-      </w:pPr>
-      <w:r>
-        <w:t>Opposed to the original plan of developing the whole project in one smooth sequence of coding and implementing, I had to resort to writing each module (class) separately, and testing them individually. The reason behind this was that there were different components to each module that I have little to no knowledge or experience</w:t>
-      </w:r>
-      <w:r>
-        <w:t xml:space="preserve"> (</w:t>
+      <w:r>
+        <w:t xml:space="preserve"> </w:t>
+      </w:r>
+      <w:r>
+        <w:t xml:space="preserve"> </w:t>
+      </w:r>
+    </w:p>
+    <w:p>
+      <w:pPr>
+        <w:spacing w:line="480" w:lineRule="auto"/>
+      </w:pPr>
+      <w:r>
+        <w:t xml:space="preserve">After the development of the project, I had a few friends outside of university test it and play around with the application. This was in order obtain any feedback or bugs that I might have missed. Since this application is of a minor and local nature, there was no actual need to have more than a couple of testers and their feedbacks. </w:t>
+      </w:r>
+    </w:p>
+    <w:p>
+      <w:pPr>
+        <w:pStyle w:val="Heading3"/>
+        <w:spacing w:line="480" w:lineRule="auto"/>
+      </w:pPr>
+      <w:bookmarkStart w:id="24" w:name="_Toc4909358"/>
+      <w:r>
+        <w:t>Testing environment</w:t>
+      </w:r>
+      <w:bookmarkEnd w:id="24"/>
+    </w:p>
+    <w:p>
+      <w:pPr>
+        <w:spacing w:line="480" w:lineRule="auto"/>
+      </w:pPr>
+      <w:r>
+        <w:t xml:space="preserve">The testing and development of this application will occur on a laptop computer running Microsoft’s Windows 10. </w:t>
+      </w:r>
+      <w:r>
+        <w:t xml:space="preserve">Since the application is written in Java, Java Runtime is needed. Besides the laptop, a USB NFC reader (ACR122U) is connected to it and will interact with, but not limited to, </w:t>
       </w:r>
       <w:proofErr w:type="spellStart"/>
       <w:r>
-        <w:t>CardReader</w:t>
+        <w:t>Mifare</w:t>
       </w:r>
       <w:proofErr w:type="spellEnd"/>
       <w:r>
-        <w:t xml:space="preserve">, </w:t>
-      </w:r>
-      <w:proofErr w:type="spellStart"/>
-      <w:r>
-        <w:t>dbConnect</w:t>
-      </w:r>
-      <w:proofErr w:type="spellEnd"/>
-      <w:r>
-        <w:t xml:space="preserve">, etc.) </w:t>
-      </w:r>
-      <w:r>
-        <w:t xml:space="preserve">with, and in order to be sure that the application functioned as intended each module was developed and tested on their own using test modules that utilized each module.  </w:t>
+        <w:t xml:space="preserve"> 1k test cards.</w:t>
       </w:r>
     </w:p>
     <w:p>
@@ -5104,67 +5157,12 @@
         <w:pStyle w:val="Heading3"/>
         <w:spacing w:line="480" w:lineRule="auto"/>
       </w:pPr>
-      <w:bookmarkStart w:id="24" w:name="_Toc4909357"/>
-      <w:r>
-        <w:t>Data collecting</w:t>
-      </w:r>
-      <w:bookmarkEnd w:id="24"/>
-      <w:r>
-        <w:t xml:space="preserve"> </w:t>
-      </w:r>
-      <w:r>
-        <w:t xml:space="preserve"> </w:t>
-      </w:r>
-    </w:p>
-    <w:p>
-      <w:pPr>
-        <w:spacing w:line="480" w:lineRule="auto"/>
-      </w:pPr>
-      <w:r>
-        <w:t xml:space="preserve">After the development of the project, I had a few friends outside of university test it and play around with the application. This was in order obtain any feedback or bugs that I might have missed. Since this application is of a minor and local nature, there was no actual need to have more than a couple of testers and their feedbacks. </w:t>
-      </w:r>
-    </w:p>
-    <w:p>
-      <w:pPr>
-        <w:pStyle w:val="Heading3"/>
-        <w:spacing w:line="480" w:lineRule="auto"/>
-      </w:pPr>
-      <w:bookmarkStart w:id="25" w:name="_Toc4909358"/>
-      <w:r>
-        <w:t>Testing environment</w:t>
-      </w:r>
-      <w:bookmarkEnd w:id="25"/>
-    </w:p>
-    <w:p>
-      <w:pPr>
-        <w:spacing w:line="480" w:lineRule="auto"/>
-      </w:pPr>
-      <w:r>
-        <w:t xml:space="preserve">The testing and development of this application will occur on a laptop computer running Microsoft’s Windows 10. </w:t>
-      </w:r>
-      <w:r>
-        <w:t xml:space="preserve">Since the application is written in Java, Java Runtime is needed. Besides the laptop, a USB NFC reader (ACR122U) is connected to it and will interact with, but not limited to, </w:t>
-      </w:r>
-      <w:proofErr w:type="spellStart"/>
-      <w:r>
-        <w:t>Mifare</w:t>
-      </w:r>
-      <w:proofErr w:type="spellEnd"/>
-      <w:r>
-        <w:t xml:space="preserve"> 1k test cards.</w:t>
-      </w:r>
-    </w:p>
-    <w:p>
-      <w:pPr>
-        <w:pStyle w:val="Heading3"/>
-        <w:spacing w:line="480" w:lineRule="auto"/>
-      </w:pPr>
-      <w:bookmarkStart w:id="26" w:name="_Toc4909359"/>
+      <w:bookmarkStart w:id="25" w:name="_Toc4909359"/>
       <w:r>
         <w:lastRenderedPageBreak/>
         <w:t>Hardware and Software specs</w:t>
       </w:r>
-      <w:bookmarkEnd w:id="26"/>
+      <w:bookmarkEnd w:id="25"/>
     </w:p>
     <w:p>
       <w:pPr>
@@ -5408,7 +5406,7 @@
         <w:spacing w:line="480" w:lineRule="auto"/>
         <w:jc w:val="center"/>
       </w:pPr>
-      <w:bookmarkStart w:id="27" w:name="_Toc4908016"/>
+      <w:bookmarkStart w:id="26" w:name="_Toc4908016"/>
       <w:r>
         <w:t xml:space="preserve">Table </w:t>
       </w:r>
@@ -5439,7 +5437,7 @@
       <w:r>
         <w:t>ardware specifications</w:t>
       </w:r>
-      <w:bookmarkEnd w:id="27"/>
+      <w:bookmarkEnd w:id="26"/>
     </w:p>
     <w:p>
       <w:pPr>
@@ -6282,7 +6280,7 @@
         <w:spacing w:line="480" w:lineRule="auto"/>
         <w:jc w:val="center"/>
       </w:pPr>
-      <w:bookmarkStart w:id="28" w:name="_Toc4908017"/>
+      <w:bookmarkStart w:id="27" w:name="_Toc4908017"/>
       <w:r>
         <w:t xml:space="preserve">Table </w:t>
       </w:r>
@@ -6307,7 +6305,7 @@
       <w:r>
         <w:t xml:space="preserve"> ACR122U technical specifications [5]</w:t>
       </w:r>
-      <w:bookmarkEnd w:id="28"/>
+      <w:bookmarkEnd w:id="27"/>
     </w:p>
     <w:tbl>
       <w:tblPr>
@@ -6444,7 +6442,7 @@
         <w:spacing w:line="480" w:lineRule="auto"/>
         <w:jc w:val="center"/>
       </w:pPr>
-      <w:bookmarkStart w:id="29" w:name="_Toc4908018"/>
+      <w:bookmarkStart w:id="28" w:name="_Toc4908018"/>
       <w:r>
         <w:t xml:space="preserve">Table </w:t>
       </w:r>
@@ -6469,18 +6467,18 @@
       <w:r>
         <w:t xml:space="preserve"> Software specifications</w:t>
       </w:r>
+      <w:bookmarkEnd w:id="28"/>
+    </w:p>
+    <w:p>
+      <w:pPr>
+        <w:pStyle w:val="Heading2"/>
+        <w:spacing w:line="480" w:lineRule="auto"/>
+      </w:pPr>
+      <w:bookmarkStart w:id="29" w:name="_Toc4909360"/>
+      <w:r>
+        <w:t>Design</w:t>
+      </w:r>
       <w:bookmarkEnd w:id="29"/>
-    </w:p>
-    <w:p>
-      <w:pPr>
-        <w:pStyle w:val="Heading2"/>
-        <w:spacing w:line="480" w:lineRule="auto"/>
-      </w:pPr>
-      <w:bookmarkStart w:id="30" w:name="_Toc4909360"/>
-      <w:r>
-        <w:t>Design</w:t>
-      </w:r>
-      <w:bookmarkEnd w:id="30"/>
       <w:r>
         <w:t xml:space="preserve"> </w:t>
       </w:r>
@@ -6498,83 +6496,3262 @@
         <w:pStyle w:val="Heading3"/>
         <w:spacing w:line="480" w:lineRule="auto"/>
       </w:pPr>
-      <w:bookmarkStart w:id="31" w:name="_Toc4909361"/>
+      <w:bookmarkStart w:id="30" w:name="_Toc4909361"/>
       <w:r>
         <w:lastRenderedPageBreak/>
         <w:t>Java</w:t>
       </w:r>
+      <w:bookmarkEnd w:id="30"/>
+      <w:r>
+        <w:tab/>
+      </w:r>
+    </w:p>
+    <w:p>
+      <w:pPr>
+        <w:spacing w:line="480" w:lineRule="auto"/>
+      </w:pPr>
+      <w:r>
+        <w:t xml:space="preserve">Being a platform independent language, Java was a solid choice of a language to use for this application. It can be run on most, if not all, hardware and be implemented in most software platforms (Windows, </w:t>
+      </w:r>
+      <w:proofErr w:type="spellStart"/>
+      <w:r>
+        <w:t>macOS</w:t>
+      </w:r>
+      <w:proofErr w:type="spellEnd"/>
+      <w:r>
+        <w:t>, Linux, etc.). Building a GUI is fairly simple due to the fact that Java has a lot of frameworks (AWT, Swing, etc.) and the frameworks provide easily accessible components, such as labels and buttons. These reasons were what drove me to develop the application and GUI using Java, as opposed to HTML/CSS on a web app.</w:t>
+      </w:r>
+    </w:p>
+    <w:p>
+      <w:pPr>
+        <w:spacing w:line="480" w:lineRule="auto"/>
+      </w:pPr>
+      <w:r>
+        <w:t xml:space="preserve">Argumentatively, web apps can use Java and JavaScript, but my previous experience and knowledge are geared towards standalone Java applications, and thus I didn’t opt to develop a web app. </w:t>
+      </w:r>
+      <w:r>
+        <w:t xml:space="preserve">Furthermore, if in the future this application will become widely used, implementing it into a web app shouldn’t be too difficult a task as Java and JavaScript are both accessible in HTML5. </w:t>
+      </w:r>
+    </w:p>
+    <w:p>
+      <w:pPr>
+        <w:pStyle w:val="Heading3"/>
+        <w:spacing w:line="480" w:lineRule="auto"/>
+      </w:pPr>
+      <w:bookmarkStart w:id="31" w:name="_Toc4909362"/>
+      <w:r>
+        <w:t>JDBC</w:t>
+      </w:r>
       <w:bookmarkEnd w:id="31"/>
       <w:r>
-        <w:tab/>
-      </w:r>
-    </w:p>
-    <w:p>
-      <w:pPr>
-        <w:spacing w:line="480" w:lineRule="auto"/>
-      </w:pPr>
-      <w:r>
-        <w:t xml:space="preserve">Being a platform independent language, Java was a solid choice of a language to use for this application. It can be run on most, if not all, hardware and be implemented in most software platforms (Windows, </w:t>
+        <w:t xml:space="preserve"> </w:t>
+      </w:r>
+    </w:p>
+    <w:p>
+      <w:pPr>
+        <w:spacing w:line="480" w:lineRule="auto"/>
+      </w:pPr>
+      <w:r>
+        <w:t xml:space="preserve">JDBC is a set of Java APIs used to access data in a database, such as MySQL. Other APIs, such as ODBC, are accessible, JDBC, however, was made for Java and is easily integrated into my application. The database schema can still be accessed by both APIs though, so it was more of a personal preference. </w:t>
+      </w:r>
+    </w:p>
+    <w:p>
+      <w:pPr>
+        <w:pStyle w:val="Heading3"/>
+      </w:pPr>
+      <w:r>
+        <w:lastRenderedPageBreak/>
+        <w:t>The Database</w:t>
+      </w:r>
+    </w:p>
+    <w:p>
+      <w:pPr>
+        <w:keepNext/>
+      </w:pPr>
+      <w:r>
+        <w:rPr>
+          <w:noProof/>
+        </w:rPr>
+        <w:drawing>
+          <wp:inline distT="0" distB="0" distL="0" distR="0">
+            <wp:extent cx="5943600" cy="4921468"/>
+            <wp:effectExtent l="0" t="0" r="0" b="0"/>
+            <wp:docPr id="2" name="Picture 2" descr="C:\Users\thema\OneDrive\Desktop\Attendance Management System\ams\Schema.jpg"/>
+            <wp:cNvGraphicFramePr>
+              <a:graphicFrameLocks xmlns:a="http://schemas.openxmlformats.org/drawingml/2006/main" noChangeAspect="1"/>
+            </wp:cNvGraphicFramePr>
+            <a:graphic xmlns:a="http://schemas.openxmlformats.org/drawingml/2006/main">
+              <a:graphicData uri="http://schemas.openxmlformats.org/drawingml/2006/picture">
+                <pic:pic xmlns:pic="http://schemas.openxmlformats.org/drawingml/2006/picture">
+                  <pic:nvPicPr>
+                    <pic:cNvPr id="0" name="Picture 2" descr="C:\Users\thema\OneDrive\Desktop\Attendance Management System\ams\Schema.jpg"/>
+                    <pic:cNvPicPr>
+                      <a:picLocks noChangeAspect="1" noChangeArrowheads="1"/>
+                    </pic:cNvPicPr>
+                  </pic:nvPicPr>
+                  <pic:blipFill>
+                    <a:blip r:embed="rId12">
+                      <a:extLst>
+                        <a:ext uri="{28A0092B-C50C-407E-A947-70E740481C1C}">
+                          <a14:useLocalDpi xmlns:a14="http://schemas.microsoft.com/office/drawing/2010/main" val="0"/>
+                        </a:ext>
+                      </a:extLst>
+                    </a:blip>
+                    <a:srcRect/>
+                    <a:stretch>
+                      <a:fillRect/>
+                    </a:stretch>
+                  </pic:blipFill>
+                  <pic:spPr bwMode="auto">
+                    <a:xfrm>
+                      <a:off x="0" y="0"/>
+                      <a:ext cx="5943600" cy="4921468"/>
+                    </a:xfrm>
+                    <a:prstGeom prst="rect">
+                      <a:avLst/>
+                    </a:prstGeom>
+                    <a:noFill/>
+                    <a:ln>
+                      <a:noFill/>
+                    </a:ln>
+                  </pic:spPr>
+                </pic:pic>
+              </a:graphicData>
+            </a:graphic>
+          </wp:inline>
+        </w:drawing>
+      </w:r>
+    </w:p>
+    <w:p>
+      <w:pPr>
+        <w:pStyle w:val="Caption"/>
+        <w:jc w:val="center"/>
+      </w:pPr>
+      <w:r>
+        <w:t xml:space="preserve">Figure </w:t>
+      </w:r>
+      <w:r>
+        <w:fldChar w:fldCharType="begin"/>
+      </w:r>
+      <w:r>
+        <w:instrText xml:space="preserve"> SEQ Figure \* ARABIC </w:instrText>
+      </w:r>
+      <w:r>
+        <w:fldChar w:fldCharType="separate"/>
+      </w:r>
+      <w:r>
+        <w:rPr>
+          <w:noProof/>
+        </w:rPr>
+        <w:t>2</w:t>
+      </w:r>
+      <w:r>
+        <w:fldChar w:fldCharType="end"/>
+      </w:r>
+      <w:r>
+        <w:t xml:space="preserve"> Main database schema</w:t>
+      </w:r>
+    </w:p>
+    <w:p>
+      <w:r>
+        <w:t xml:space="preserve">AMS will be running with the support of a Derby database. This was chosen for its ease of access from the NetBeans IDE. It allowed for quick referencing when playing with the data of the database. </w:t>
+      </w:r>
+    </w:p>
+    <w:p>
+      <w:r>
+        <w:t xml:space="preserve">Each table in the database references at least one of the three tables “CLASS”, STUDENT”, and “INSTRUCTOR”. These three tables are where most of the student, instructor, and class data will be stored. </w:t>
+      </w:r>
+    </w:p>
+    <w:p>
+      <w:r>
+        <w:t xml:space="preserve">The “ATTEND”, “INSTRUCTOR_ATTEND”, and “ATTEND_LIST” will store the attendance status of each student/instructor, “ATTEND_LIST” being the more permanent list where it will obtain its data from “ATTEND” and “INSTRUCTOR_ATTEND”. </w:t>
+      </w:r>
+    </w:p>
+    <w:p/>
+    <w:p>
+      <w:pPr>
+        <w:pStyle w:val="Heading3"/>
+      </w:pPr>
+      <w:r>
+        <w:lastRenderedPageBreak/>
+        <w:t>Tables</w:t>
+      </w:r>
+    </w:p>
+    <w:p>
+      <w:r>
+        <w:t xml:space="preserve">The following are the list of tables used in the database. </w:t>
+      </w:r>
+    </w:p>
+    <w:p>
+      <w:pPr>
+        <w:pStyle w:val="Heading4"/>
+        <w:spacing w:line="480" w:lineRule="auto"/>
+      </w:pPr>
+      <w:proofErr w:type="gramStart"/>
+      <w:r>
+        <w:t>class</w:t>
+      </w:r>
+      <w:proofErr w:type="gramEnd"/>
+    </w:p>
+    <w:tbl>
+      <w:tblPr>
+        <w:tblStyle w:val="TableGrid"/>
+        <w:tblW w:w="0" w:type="auto"/>
+        <w:jc w:val="center"/>
+        <w:tblLook w:val="04A0" w:firstRow="1" w:lastRow="0" w:firstColumn="1" w:lastColumn="0" w:noHBand="0" w:noVBand="1"/>
+      </w:tblPr>
+      <w:tblGrid>
+        <w:gridCol w:w="2000"/>
+        <w:gridCol w:w="2000"/>
+        <w:gridCol w:w="2000"/>
+      </w:tblGrid>
+      <w:tr>
+        <w:trPr>
+          <w:trHeight w:val="500"/>
+          <w:jc w:val="center"/>
+        </w:trPr>
+        <w:tc>
+          <w:tcPr>
+            <w:tcW w:w="2000" w:type="dxa"/>
+            <w:vAlign w:val="center"/>
+          </w:tcPr>
+          <w:p>
+            <w:pPr>
+              <w:spacing w:line="480" w:lineRule="auto"/>
+              <w:jc w:val="center"/>
+            </w:pPr>
+            <w:r>
+              <w:rPr>
+                <w:rFonts w:ascii="Times New Roman" w:hAnsi="Times New Roman"/>
+                <w:b/>
+                <w:sz w:val="20"/>
+                <w:szCs w:val="20"/>
+              </w:rPr>
+              <w:t>Column name</w:t>
+            </w:r>
+          </w:p>
+        </w:tc>
+        <w:tc>
+          <w:tcPr>
+            <w:tcW w:w="2000" w:type="dxa"/>
+            <w:vAlign w:val="center"/>
+          </w:tcPr>
+          <w:p>
+            <w:pPr>
+              <w:spacing w:line="480" w:lineRule="auto"/>
+              <w:jc w:val="center"/>
+            </w:pPr>
+            <w:r>
+              <w:rPr>
+                <w:rFonts w:ascii="Times New Roman" w:hAnsi="Times New Roman"/>
+                <w:b/>
+                <w:sz w:val="20"/>
+                <w:szCs w:val="20"/>
+              </w:rPr>
+              <w:t>Type</w:t>
+            </w:r>
+          </w:p>
+        </w:tc>
+        <w:tc>
+          <w:tcPr>
+            <w:tcW w:w="2000" w:type="dxa"/>
+            <w:vAlign w:val="center"/>
+          </w:tcPr>
+          <w:p>
+            <w:pPr>
+              <w:spacing w:line="480" w:lineRule="auto"/>
+              <w:jc w:val="center"/>
+            </w:pPr>
+            <w:r>
+              <w:rPr>
+                <w:rFonts w:ascii="Times New Roman" w:hAnsi="Times New Roman"/>
+                <w:b/>
+                <w:sz w:val="20"/>
+                <w:szCs w:val="20"/>
+              </w:rPr>
+              <w:t>Properties</w:t>
+            </w:r>
+          </w:p>
+        </w:tc>
+      </w:tr>
+      <w:tr>
+        <w:trPr>
+          <w:trHeight w:val="500"/>
+          <w:jc w:val="center"/>
+        </w:trPr>
+        <w:tc>
+          <w:tcPr>
+            <w:tcW w:w="2000" w:type="dxa"/>
+          </w:tcPr>
+          <w:p>
+            <w:r>
+              <w:t>ID</w:t>
+            </w:r>
+          </w:p>
+        </w:tc>
+        <w:tc>
+          <w:tcPr>
+            <w:tcW w:w="2000" w:type="dxa"/>
+          </w:tcPr>
+          <w:p>
+            <w:r>
+              <w:t>INTEGER</w:t>
+            </w:r>
+          </w:p>
+        </w:tc>
+        <w:tc>
+          <w:tcPr>
+            <w:tcW w:w="2000" w:type="dxa"/>
+            <w:vAlign w:val="center"/>
+          </w:tcPr>
+          <w:p>
+            <w:r>
+              <w:t>PK</w:t>
+            </w:r>
+          </w:p>
+        </w:tc>
+      </w:tr>
+      <w:tr>
+        <w:trPr>
+          <w:trHeight w:val="500"/>
+          <w:jc w:val="center"/>
+        </w:trPr>
+        <w:tc>
+          <w:tcPr>
+            <w:tcW w:w="2000" w:type="dxa"/>
+          </w:tcPr>
+          <w:p>
+            <w:r>
+              <w:t>NAME</w:t>
+            </w:r>
+          </w:p>
+        </w:tc>
+        <w:tc>
+          <w:tcPr>
+            <w:tcW w:w="2000" w:type="dxa"/>
+          </w:tcPr>
+          <w:p>
+            <w:r>
+              <w:t>VARCHAR</w:t>
+            </w:r>
+          </w:p>
+        </w:tc>
+        <w:tc>
+          <w:tcPr>
+            <w:tcW w:w="2000" w:type="dxa"/>
+            <w:vAlign w:val="center"/>
+          </w:tcPr>
+          <w:p>
+            <w:pPr>
+              <w:spacing w:line="480" w:lineRule="auto"/>
+            </w:pPr>
+          </w:p>
+        </w:tc>
+      </w:tr>
+      <w:tr>
+        <w:trPr>
+          <w:trHeight w:val="500"/>
+          <w:jc w:val="center"/>
+        </w:trPr>
+        <w:tc>
+          <w:tcPr>
+            <w:tcW w:w="2000" w:type="dxa"/>
+          </w:tcPr>
+          <w:p>
+            <w:r>
+              <w:t>START_DATE</w:t>
+            </w:r>
+          </w:p>
+        </w:tc>
+        <w:tc>
+          <w:tcPr>
+            <w:tcW w:w="2000" w:type="dxa"/>
+          </w:tcPr>
+          <w:p>
+            <w:r>
+              <w:t>DATE</w:t>
+            </w:r>
+          </w:p>
+        </w:tc>
+        <w:tc>
+          <w:tcPr>
+            <w:tcW w:w="2000" w:type="dxa"/>
+            <w:vAlign w:val="center"/>
+          </w:tcPr>
+          <w:p>
+            <w:pPr>
+              <w:spacing w:line="480" w:lineRule="auto"/>
+            </w:pPr>
+          </w:p>
+        </w:tc>
+      </w:tr>
+      <w:tr>
+        <w:trPr>
+          <w:trHeight w:val="500"/>
+          <w:jc w:val="center"/>
+        </w:trPr>
+        <w:tc>
+          <w:tcPr>
+            <w:tcW w:w="2000" w:type="dxa"/>
+          </w:tcPr>
+          <w:p>
+            <w:r>
+              <w:t>END_DATE</w:t>
+            </w:r>
+          </w:p>
+        </w:tc>
+        <w:tc>
+          <w:tcPr>
+            <w:tcW w:w="2000" w:type="dxa"/>
+          </w:tcPr>
+          <w:p>
+            <w:r>
+              <w:t>DATE</w:t>
+            </w:r>
+          </w:p>
+        </w:tc>
+        <w:tc>
+          <w:tcPr>
+            <w:tcW w:w="2000" w:type="dxa"/>
+            <w:vAlign w:val="center"/>
+          </w:tcPr>
+          <w:p>
+            <w:pPr>
+              <w:spacing w:line="480" w:lineRule="auto"/>
+            </w:pPr>
+          </w:p>
+        </w:tc>
+      </w:tr>
+    </w:tbl>
+    <w:p>
+      <w:pPr>
+        <w:pStyle w:val="Heading4"/>
+        <w:spacing w:line="480" w:lineRule="auto"/>
+      </w:pPr>
+      <w:bookmarkStart w:id="32" w:name="_Toc523046685"/>
+      <w:r>
+        <w:t xml:space="preserve">  </w:t>
+      </w:r>
+      <w:proofErr w:type="gramStart"/>
+      <w:r>
+        <w:t>student</w:t>
+      </w:r>
+      <w:bookmarkEnd w:id="32"/>
+      <w:proofErr w:type="gramEnd"/>
+    </w:p>
+    <w:tbl>
+      <w:tblPr>
+        <w:tblStyle w:val="TableGrid"/>
+        <w:tblW w:w="0" w:type="auto"/>
+        <w:jc w:val="center"/>
+        <w:tblLook w:val="04A0" w:firstRow="1" w:lastRow="0" w:firstColumn="1" w:lastColumn="0" w:noHBand="0" w:noVBand="1"/>
+      </w:tblPr>
+      <w:tblGrid>
+        <w:gridCol w:w="2052"/>
+        <w:gridCol w:w="2000"/>
+        <w:gridCol w:w="2000"/>
+      </w:tblGrid>
+      <w:tr>
+        <w:trPr>
+          <w:trHeight w:val="500"/>
+          <w:jc w:val="center"/>
+        </w:trPr>
+        <w:tc>
+          <w:tcPr>
+            <w:tcW w:w="2052" w:type="dxa"/>
+            <w:vAlign w:val="center"/>
+          </w:tcPr>
+          <w:p>
+            <w:pPr>
+              <w:spacing w:line="480" w:lineRule="auto"/>
+              <w:jc w:val="center"/>
+            </w:pPr>
+            <w:r>
+              <w:rPr>
+                <w:rFonts w:ascii="Times New Roman" w:hAnsi="Times New Roman"/>
+                <w:b/>
+                <w:sz w:val="20"/>
+                <w:szCs w:val="20"/>
+              </w:rPr>
+              <w:t>Column name</w:t>
+            </w:r>
+          </w:p>
+        </w:tc>
+        <w:tc>
+          <w:tcPr>
+            <w:tcW w:w="2000" w:type="dxa"/>
+            <w:vAlign w:val="center"/>
+          </w:tcPr>
+          <w:p>
+            <w:pPr>
+              <w:spacing w:line="480" w:lineRule="auto"/>
+              <w:jc w:val="center"/>
+            </w:pPr>
+            <w:r>
+              <w:rPr>
+                <w:rFonts w:ascii="Times New Roman" w:hAnsi="Times New Roman"/>
+                <w:b/>
+                <w:sz w:val="20"/>
+                <w:szCs w:val="20"/>
+              </w:rPr>
+              <w:t>Type</w:t>
+            </w:r>
+          </w:p>
+        </w:tc>
+        <w:tc>
+          <w:tcPr>
+            <w:tcW w:w="2000" w:type="dxa"/>
+            <w:vAlign w:val="center"/>
+          </w:tcPr>
+          <w:p>
+            <w:pPr>
+              <w:spacing w:line="480" w:lineRule="auto"/>
+              <w:jc w:val="center"/>
+            </w:pPr>
+            <w:r>
+              <w:rPr>
+                <w:rFonts w:ascii="Times New Roman" w:hAnsi="Times New Roman"/>
+                <w:b/>
+                <w:sz w:val="20"/>
+                <w:szCs w:val="20"/>
+              </w:rPr>
+              <w:t>Properties</w:t>
+            </w:r>
+          </w:p>
+        </w:tc>
+      </w:tr>
+      <w:tr>
+        <w:trPr>
+          <w:trHeight w:val="500"/>
+          <w:jc w:val="center"/>
+        </w:trPr>
+        <w:tc>
+          <w:tcPr>
+            <w:tcW w:w="2052" w:type="dxa"/>
+          </w:tcPr>
+          <w:p>
+            <w:r>
+              <w:t>ID</w:t>
+            </w:r>
+          </w:p>
+        </w:tc>
+        <w:tc>
+          <w:tcPr>
+            <w:tcW w:w="2000" w:type="dxa"/>
+          </w:tcPr>
+          <w:p>
+            <w:r>
+              <w:t>INTEGER</w:t>
+            </w:r>
+          </w:p>
+        </w:tc>
+        <w:tc>
+          <w:tcPr>
+            <w:tcW w:w="2000" w:type="dxa"/>
+            <w:vAlign w:val="center"/>
+          </w:tcPr>
+          <w:p>
+            <w:r>
+              <w:t>PK</w:t>
+            </w:r>
+          </w:p>
+        </w:tc>
+      </w:tr>
+      <w:tr>
+        <w:trPr>
+          <w:trHeight w:val="500"/>
+          <w:jc w:val="center"/>
+        </w:trPr>
+        <w:tc>
+          <w:tcPr>
+            <w:tcW w:w="2052" w:type="dxa"/>
+          </w:tcPr>
+          <w:p>
+            <w:r>
+              <w:t>CARD_ID</w:t>
+            </w:r>
+          </w:p>
+        </w:tc>
+        <w:tc>
+          <w:tcPr>
+            <w:tcW w:w="2000" w:type="dxa"/>
+          </w:tcPr>
+          <w:p>
+            <w:r>
+              <w:t>VARCHAR</w:t>
+            </w:r>
+          </w:p>
+        </w:tc>
+        <w:tc>
+          <w:tcPr>
+            <w:tcW w:w="2000" w:type="dxa"/>
+            <w:vAlign w:val="center"/>
+          </w:tcPr>
+          <w:p>
+            <w:pPr>
+              <w:spacing w:line="480" w:lineRule="auto"/>
+            </w:pPr>
+          </w:p>
+        </w:tc>
+      </w:tr>
+      <w:tr>
+        <w:trPr>
+          <w:trHeight w:val="500"/>
+          <w:jc w:val="center"/>
+        </w:trPr>
+        <w:tc>
+          <w:tcPr>
+            <w:tcW w:w="2052" w:type="dxa"/>
+          </w:tcPr>
+          <w:p>
+            <w:r>
+              <w:t>STUDENT_ID</w:t>
+            </w:r>
+          </w:p>
+        </w:tc>
+        <w:tc>
+          <w:tcPr>
+            <w:tcW w:w="2000" w:type="dxa"/>
+          </w:tcPr>
+          <w:p>
+            <w:r>
+              <w:t>VARCHAR</w:t>
+            </w:r>
+          </w:p>
+        </w:tc>
+        <w:tc>
+          <w:tcPr>
+            <w:tcW w:w="2000" w:type="dxa"/>
+            <w:vAlign w:val="center"/>
+          </w:tcPr>
+          <w:p>
+            <w:pPr>
+              <w:spacing w:line="480" w:lineRule="auto"/>
+            </w:pPr>
+          </w:p>
+        </w:tc>
+      </w:tr>
+      <w:tr>
+        <w:trPr>
+          <w:trHeight w:val="500"/>
+          <w:jc w:val="center"/>
+        </w:trPr>
+        <w:tc>
+          <w:tcPr>
+            <w:tcW w:w="2052" w:type="dxa"/>
+          </w:tcPr>
+          <w:p>
+            <w:r>
+              <w:t>FIRST_NAME</w:t>
+            </w:r>
+          </w:p>
+        </w:tc>
+        <w:tc>
+          <w:tcPr>
+            <w:tcW w:w="2000" w:type="dxa"/>
+          </w:tcPr>
+          <w:p>
+            <w:r>
+              <w:t>VARCHAR</w:t>
+            </w:r>
+          </w:p>
+        </w:tc>
+        <w:tc>
+          <w:tcPr>
+            <w:tcW w:w="2000" w:type="dxa"/>
+            <w:vAlign w:val="center"/>
+          </w:tcPr>
+          <w:p>
+            <w:pPr>
+              <w:spacing w:line="480" w:lineRule="auto"/>
+            </w:pPr>
+          </w:p>
+        </w:tc>
+      </w:tr>
+      <w:tr>
+        <w:trPr>
+          <w:trHeight w:val="500"/>
+          <w:jc w:val="center"/>
+        </w:trPr>
+        <w:tc>
+          <w:tcPr>
+            <w:tcW w:w="2052" w:type="dxa"/>
+          </w:tcPr>
+          <w:p>
+            <w:r>
+              <w:t>LAST_NAME</w:t>
+            </w:r>
+          </w:p>
+        </w:tc>
+        <w:tc>
+          <w:tcPr>
+            <w:tcW w:w="2000" w:type="dxa"/>
+          </w:tcPr>
+          <w:p>
+            <w:r>
+              <w:t>VARCHAR</w:t>
+            </w:r>
+          </w:p>
+        </w:tc>
+        <w:tc>
+          <w:tcPr>
+            <w:tcW w:w="2000" w:type="dxa"/>
+            <w:vAlign w:val="center"/>
+          </w:tcPr>
+          <w:p>
+            <w:pPr>
+              <w:spacing w:line="480" w:lineRule="auto"/>
+            </w:pPr>
+          </w:p>
+        </w:tc>
+      </w:tr>
+      <w:tr>
+        <w:trPr>
+          <w:trHeight w:val="500"/>
+          <w:jc w:val="center"/>
+        </w:trPr>
+        <w:tc>
+          <w:tcPr>
+            <w:tcW w:w="2052" w:type="dxa"/>
+          </w:tcPr>
+          <w:p>
+            <w:r>
+              <w:t>BIRTH_DATE</w:t>
+            </w:r>
+          </w:p>
+        </w:tc>
+        <w:tc>
+          <w:tcPr>
+            <w:tcW w:w="2000" w:type="dxa"/>
+          </w:tcPr>
+          <w:p>
+            <w:r>
+              <w:t>DATE</w:t>
+            </w:r>
+          </w:p>
+        </w:tc>
+        <w:tc>
+          <w:tcPr>
+            <w:tcW w:w="2000" w:type="dxa"/>
+            <w:vAlign w:val="center"/>
+          </w:tcPr>
+          <w:p>
+            <w:proofErr w:type="spellStart"/>
+            <w:r>
+              <w:t>nullable</w:t>
+            </w:r>
+            <w:proofErr w:type="spellEnd"/>
+          </w:p>
+        </w:tc>
+      </w:tr>
+      <w:tr>
+        <w:trPr>
+          <w:trHeight w:val="500"/>
+          <w:jc w:val="center"/>
+        </w:trPr>
+        <w:tc>
+          <w:tcPr>
+            <w:tcW w:w="2052" w:type="dxa"/>
+          </w:tcPr>
+          <w:p>
+            <w:r>
+              <w:t>CONTACT_MOBILE</w:t>
+            </w:r>
+          </w:p>
+        </w:tc>
+        <w:tc>
+          <w:tcPr>
+            <w:tcW w:w="2000" w:type="dxa"/>
+          </w:tcPr>
+          <w:p>
+            <w:r>
+              <w:t>VARCHAR</w:t>
+            </w:r>
+          </w:p>
+        </w:tc>
+        <w:tc>
+          <w:tcPr>
+            <w:tcW w:w="2000" w:type="dxa"/>
+            <w:vAlign w:val="center"/>
+          </w:tcPr>
+          <w:p>
+            <w:proofErr w:type="spellStart"/>
+            <w:r>
+              <w:t>nullable</w:t>
+            </w:r>
+            <w:proofErr w:type="spellEnd"/>
+          </w:p>
+        </w:tc>
+      </w:tr>
+      <w:tr>
+        <w:trPr>
+          <w:trHeight w:val="500"/>
+          <w:jc w:val="center"/>
+        </w:trPr>
+        <w:tc>
+          <w:tcPr>
+            <w:tcW w:w="2052" w:type="dxa"/>
+          </w:tcPr>
+          <w:p>
+            <w:r>
+              <w:t>CONTACT_MAIL</w:t>
+            </w:r>
+          </w:p>
+        </w:tc>
+        <w:tc>
+          <w:tcPr>
+            <w:tcW w:w="2000" w:type="dxa"/>
+          </w:tcPr>
+          <w:p>
+            <w:r>
+              <w:t>VARCHAR</w:t>
+            </w:r>
+          </w:p>
+        </w:tc>
+        <w:tc>
+          <w:tcPr>
+            <w:tcW w:w="2000" w:type="dxa"/>
+            <w:vAlign w:val="center"/>
+          </w:tcPr>
+          <w:p>
+            <w:proofErr w:type="spellStart"/>
+            <w:r>
+              <w:t>nullable</w:t>
+            </w:r>
+            <w:proofErr w:type="spellEnd"/>
+            <w:r>
+              <w:t xml:space="preserve"> </w:t>
+            </w:r>
+          </w:p>
+        </w:tc>
+      </w:tr>
+    </w:tbl>
+    <w:p>
+      <w:pPr>
+        <w:pStyle w:val="Heading4"/>
+        <w:spacing w:line="480" w:lineRule="auto"/>
+      </w:pPr>
+      <w:bookmarkStart w:id="33" w:name="_Toc523046687"/>
+      <w:r>
+        <w:t xml:space="preserve">  </w:t>
+      </w:r>
+      <w:proofErr w:type="gramStart"/>
+      <w:r>
+        <w:t>instructor</w:t>
+      </w:r>
+      <w:bookmarkEnd w:id="33"/>
+      <w:proofErr w:type="gramEnd"/>
+    </w:p>
+    <w:tbl>
+      <w:tblPr>
+        <w:tblStyle w:val="TableGrid"/>
+        <w:tblW w:w="0" w:type="auto"/>
+        <w:jc w:val="center"/>
+        <w:tblLook w:val="04A0" w:firstRow="1" w:lastRow="0" w:firstColumn="1" w:lastColumn="0" w:noHBand="0" w:noVBand="1"/>
+      </w:tblPr>
+      <w:tblGrid>
+        <w:gridCol w:w="2052"/>
+        <w:gridCol w:w="2000"/>
+        <w:gridCol w:w="2000"/>
+      </w:tblGrid>
+      <w:tr>
+        <w:trPr>
+          <w:trHeight w:val="500"/>
+          <w:jc w:val="center"/>
+        </w:trPr>
+        <w:tc>
+          <w:tcPr>
+            <w:tcW w:w="2052" w:type="dxa"/>
+            <w:vAlign w:val="center"/>
+          </w:tcPr>
+          <w:p>
+            <w:pPr>
+              <w:spacing w:line="480" w:lineRule="auto"/>
+              <w:jc w:val="center"/>
+            </w:pPr>
+            <w:r>
+              <w:rPr>
+                <w:rFonts w:ascii="Times New Roman" w:hAnsi="Times New Roman"/>
+                <w:b/>
+                <w:sz w:val="20"/>
+                <w:szCs w:val="20"/>
+              </w:rPr>
+              <w:t>Column name</w:t>
+            </w:r>
+          </w:p>
+        </w:tc>
+        <w:tc>
+          <w:tcPr>
+            <w:tcW w:w="2000" w:type="dxa"/>
+            <w:vAlign w:val="center"/>
+          </w:tcPr>
+          <w:p>
+            <w:pPr>
+              <w:spacing w:line="480" w:lineRule="auto"/>
+              <w:jc w:val="center"/>
+            </w:pPr>
+            <w:r>
+              <w:rPr>
+                <w:rFonts w:ascii="Times New Roman" w:hAnsi="Times New Roman"/>
+                <w:b/>
+                <w:sz w:val="20"/>
+                <w:szCs w:val="20"/>
+              </w:rPr>
+              <w:t>Type</w:t>
+            </w:r>
+          </w:p>
+        </w:tc>
+        <w:tc>
+          <w:tcPr>
+            <w:tcW w:w="2000" w:type="dxa"/>
+            <w:vAlign w:val="center"/>
+          </w:tcPr>
+          <w:p>
+            <w:pPr>
+              <w:spacing w:line="480" w:lineRule="auto"/>
+              <w:jc w:val="center"/>
+            </w:pPr>
+            <w:r>
+              <w:rPr>
+                <w:rFonts w:ascii="Times New Roman" w:hAnsi="Times New Roman"/>
+                <w:b/>
+                <w:sz w:val="20"/>
+                <w:szCs w:val="20"/>
+              </w:rPr>
+              <w:t>Properties</w:t>
+            </w:r>
+          </w:p>
+        </w:tc>
+      </w:tr>
+      <w:tr>
+        <w:trPr>
+          <w:trHeight w:val="500"/>
+          <w:jc w:val="center"/>
+        </w:trPr>
+        <w:tc>
+          <w:tcPr>
+            <w:tcW w:w="2052" w:type="dxa"/>
+          </w:tcPr>
+          <w:p>
+            <w:r>
+              <w:t>ID</w:t>
+            </w:r>
+          </w:p>
+        </w:tc>
+        <w:tc>
+          <w:tcPr>
+            <w:tcW w:w="2000" w:type="dxa"/>
+          </w:tcPr>
+          <w:p>
+            <w:r>
+              <w:t>INTEGER</w:t>
+            </w:r>
+          </w:p>
+        </w:tc>
+        <w:tc>
+          <w:tcPr>
+            <w:tcW w:w="2000" w:type="dxa"/>
+            <w:vAlign w:val="center"/>
+          </w:tcPr>
+          <w:p>
+            <w:pPr>
+              <w:spacing w:line="480" w:lineRule="auto"/>
+            </w:pPr>
+            <w:r>
+              <w:t>PK</w:t>
+            </w:r>
+          </w:p>
+        </w:tc>
+      </w:tr>
+      <w:tr>
+        <w:trPr>
+          <w:trHeight w:val="500"/>
+          <w:jc w:val="center"/>
+        </w:trPr>
+        <w:tc>
+          <w:tcPr>
+            <w:tcW w:w="2052" w:type="dxa"/>
+          </w:tcPr>
+          <w:p>
+            <w:r>
+              <w:t>CARD_ID</w:t>
+            </w:r>
+          </w:p>
+        </w:tc>
+        <w:tc>
+          <w:tcPr>
+            <w:tcW w:w="2000" w:type="dxa"/>
+          </w:tcPr>
+          <w:p>
+            <w:r>
+              <w:t>VARCHAR</w:t>
+            </w:r>
+          </w:p>
+        </w:tc>
+        <w:tc>
+          <w:tcPr>
+            <w:tcW w:w="2000" w:type="dxa"/>
+            <w:vAlign w:val="center"/>
+          </w:tcPr>
+          <w:p>
+            <w:pPr>
+              <w:spacing w:line="480" w:lineRule="auto"/>
+            </w:pPr>
+          </w:p>
+        </w:tc>
+      </w:tr>
+      <w:tr>
+        <w:trPr>
+          <w:trHeight w:val="500"/>
+          <w:jc w:val="center"/>
+        </w:trPr>
+        <w:tc>
+          <w:tcPr>
+            <w:tcW w:w="2052" w:type="dxa"/>
+          </w:tcPr>
+          <w:p>
+            <w:r>
+              <w:t>EMPLOYEE_ID</w:t>
+            </w:r>
+          </w:p>
+        </w:tc>
+        <w:tc>
+          <w:tcPr>
+            <w:tcW w:w="2000" w:type="dxa"/>
+          </w:tcPr>
+          <w:p>
+            <w:r>
+              <w:t>VARCHAR</w:t>
+            </w:r>
+          </w:p>
+        </w:tc>
+        <w:tc>
+          <w:tcPr>
+            <w:tcW w:w="2000" w:type="dxa"/>
+            <w:vAlign w:val="center"/>
+          </w:tcPr>
+          <w:p>
+            <w:pPr>
+              <w:spacing w:line="480" w:lineRule="auto"/>
+            </w:pPr>
+          </w:p>
+        </w:tc>
+      </w:tr>
+      <w:tr>
+        <w:trPr>
+          <w:trHeight w:val="500"/>
+          <w:jc w:val="center"/>
+        </w:trPr>
+        <w:tc>
+          <w:tcPr>
+            <w:tcW w:w="2052" w:type="dxa"/>
+          </w:tcPr>
+          <w:p>
+            <w:r>
+              <w:lastRenderedPageBreak/>
+              <w:t>FIRST_NAME</w:t>
+            </w:r>
+          </w:p>
+        </w:tc>
+        <w:tc>
+          <w:tcPr>
+            <w:tcW w:w="2000" w:type="dxa"/>
+          </w:tcPr>
+          <w:p>
+            <w:r>
+              <w:t>VARCHAR</w:t>
+            </w:r>
+          </w:p>
+        </w:tc>
+        <w:tc>
+          <w:tcPr>
+            <w:tcW w:w="2000" w:type="dxa"/>
+            <w:vAlign w:val="center"/>
+          </w:tcPr>
+          <w:p>
+            <w:pPr>
+              <w:spacing w:line="480" w:lineRule="auto"/>
+            </w:pPr>
+          </w:p>
+        </w:tc>
+      </w:tr>
+      <w:tr>
+        <w:trPr>
+          <w:trHeight w:val="500"/>
+          <w:jc w:val="center"/>
+        </w:trPr>
+        <w:tc>
+          <w:tcPr>
+            <w:tcW w:w="2052" w:type="dxa"/>
+          </w:tcPr>
+          <w:p>
+            <w:r>
+              <w:t>LAST_NAME</w:t>
+            </w:r>
+          </w:p>
+        </w:tc>
+        <w:tc>
+          <w:tcPr>
+            <w:tcW w:w="2000" w:type="dxa"/>
+          </w:tcPr>
+          <w:p>
+            <w:r>
+              <w:t>VARCHAR</w:t>
+            </w:r>
+          </w:p>
+        </w:tc>
+        <w:tc>
+          <w:tcPr>
+            <w:tcW w:w="2000" w:type="dxa"/>
+            <w:vAlign w:val="center"/>
+          </w:tcPr>
+          <w:p>
+            <w:pPr>
+              <w:spacing w:line="480" w:lineRule="auto"/>
+            </w:pPr>
+          </w:p>
+        </w:tc>
+      </w:tr>
+      <w:tr>
+        <w:trPr>
+          <w:trHeight w:val="500"/>
+          <w:jc w:val="center"/>
+        </w:trPr>
+        <w:tc>
+          <w:tcPr>
+            <w:tcW w:w="2052" w:type="dxa"/>
+          </w:tcPr>
+          <w:p>
+            <w:r>
+              <w:t>TITLE</w:t>
+            </w:r>
+          </w:p>
+        </w:tc>
+        <w:tc>
+          <w:tcPr>
+            <w:tcW w:w="2000" w:type="dxa"/>
+          </w:tcPr>
+          <w:p>
+            <w:r>
+              <w:t>VARCHAR</w:t>
+            </w:r>
+          </w:p>
+        </w:tc>
+        <w:tc>
+          <w:tcPr>
+            <w:tcW w:w="2000" w:type="dxa"/>
+            <w:vAlign w:val="center"/>
+          </w:tcPr>
+          <w:p>
+            <w:pPr>
+              <w:spacing w:line="480" w:lineRule="auto"/>
+            </w:pPr>
+            <w:proofErr w:type="spellStart"/>
+            <w:r>
+              <w:t>nullable</w:t>
+            </w:r>
+            <w:proofErr w:type="spellEnd"/>
+          </w:p>
+        </w:tc>
+      </w:tr>
+      <w:tr>
+        <w:trPr>
+          <w:trHeight w:val="500"/>
+          <w:jc w:val="center"/>
+        </w:trPr>
+        <w:tc>
+          <w:tcPr>
+            <w:tcW w:w="2052" w:type="dxa"/>
+          </w:tcPr>
+          <w:p>
+            <w:r>
+              <w:t>BIRTH_DATE</w:t>
+            </w:r>
+          </w:p>
+        </w:tc>
+        <w:tc>
+          <w:tcPr>
+            <w:tcW w:w="2000" w:type="dxa"/>
+          </w:tcPr>
+          <w:p>
+            <w:r>
+              <w:t>DATE</w:t>
+            </w:r>
+          </w:p>
+        </w:tc>
+        <w:tc>
+          <w:tcPr>
+            <w:tcW w:w="2000" w:type="dxa"/>
+            <w:vAlign w:val="center"/>
+          </w:tcPr>
+          <w:p>
+            <w:pPr>
+              <w:spacing w:line="480" w:lineRule="auto"/>
+            </w:pPr>
+          </w:p>
+        </w:tc>
+      </w:tr>
+      <w:tr>
+        <w:trPr>
+          <w:trHeight w:val="500"/>
+          <w:jc w:val="center"/>
+        </w:trPr>
+        <w:tc>
+          <w:tcPr>
+            <w:tcW w:w="2052" w:type="dxa"/>
+          </w:tcPr>
+          <w:p>
+            <w:r>
+              <w:t>CONTACT_PHONE</w:t>
+            </w:r>
+          </w:p>
+        </w:tc>
+        <w:tc>
+          <w:tcPr>
+            <w:tcW w:w="2000" w:type="dxa"/>
+          </w:tcPr>
+          <w:p>
+            <w:r>
+              <w:t>VARCHAR</w:t>
+            </w:r>
+          </w:p>
+        </w:tc>
+        <w:tc>
+          <w:tcPr>
+            <w:tcW w:w="2000" w:type="dxa"/>
+            <w:vAlign w:val="center"/>
+          </w:tcPr>
+          <w:p>
+            <w:pPr>
+              <w:spacing w:line="480" w:lineRule="auto"/>
+            </w:pPr>
+            <w:proofErr w:type="spellStart"/>
+            <w:r>
+              <w:t>nullable</w:t>
+            </w:r>
+            <w:proofErr w:type="spellEnd"/>
+          </w:p>
+        </w:tc>
+      </w:tr>
+      <w:tr>
+        <w:trPr>
+          <w:trHeight w:val="500"/>
+          <w:jc w:val="center"/>
+        </w:trPr>
+        <w:tc>
+          <w:tcPr>
+            <w:tcW w:w="2052" w:type="dxa"/>
+          </w:tcPr>
+          <w:p>
+            <w:r>
+              <w:t>CONTACT_MOBILE</w:t>
+            </w:r>
+          </w:p>
+        </w:tc>
+        <w:tc>
+          <w:tcPr>
+            <w:tcW w:w="2000" w:type="dxa"/>
+          </w:tcPr>
+          <w:p>
+            <w:r>
+              <w:t>VARCHAR</w:t>
+            </w:r>
+          </w:p>
+        </w:tc>
+        <w:tc>
+          <w:tcPr>
+            <w:tcW w:w="2000" w:type="dxa"/>
+            <w:vAlign w:val="center"/>
+          </w:tcPr>
+          <w:p>
+            <w:pPr>
+              <w:spacing w:line="480" w:lineRule="auto"/>
+            </w:pPr>
+            <w:proofErr w:type="spellStart"/>
+            <w:r>
+              <w:t>nullable</w:t>
+            </w:r>
+            <w:proofErr w:type="spellEnd"/>
+          </w:p>
+        </w:tc>
+      </w:tr>
+      <w:tr>
+        <w:trPr>
+          <w:trHeight w:val="500"/>
+          <w:jc w:val="center"/>
+        </w:trPr>
+        <w:tc>
+          <w:tcPr>
+            <w:tcW w:w="2052" w:type="dxa"/>
+          </w:tcPr>
+          <w:p>
+            <w:r>
+              <w:t>CONTACT_MAIL</w:t>
+            </w:r>
+          </w:p>
+        </w:tc>
+        <w:tc>
+          <w:tcPr>
+            <w:tcW w:w="2000" w:type="dxa"/>
+          </w:tcPr>
+          <w:p>
+            <w:r>
+              <w:t>VARCHAR</w:t>
+            </w:r>
+          </w:p>
+        </w:tc>
+        <w:tc>
+          <w:tcPr>
+            <w:tcW w:w="2000" w:type="dxa"/>
+            <w:vAlign w:val="center"/>
+          </w:tcPr>
+          <w:p>
+            <w:pPr>
+              <w:spacing w:line="480" w:lineRule="auto"/>
+            </w:pPr>
+            <w:proofErr w:type="spellStart"/>
+            <w:r>
+              <w:t>nullable</w:t>
+            </w:r>
+            <w:proofErr w:type="spellEnd"/>
+          </w:p>
+        </w:tc>
+      </w:tr>
+    </w:tbl>
+    <w:p>
+      <w:pPr>
+        <w:pStyle w:val="Heading4"/>
+        <w:spacing w:line="480" w:lineRule="auto"/>
+      </w:pPr>
+      <w:bookmarkStart w:id="34" w:name="_Toc523046688"/>
+      <w:r>
+        <w:t xml:space="preserve">  </w:t>
       </w:r>
       <w:proofErr w:type="spellStart"/>
       <w:r>
-        <w:t>macOS</w:t>
-      </w:r>
+        <w:t>class_schedule</w:t>
+      </w:r>
+      <w:bookmarkEnd w:id="34"/>
       <w:proofErr w:type="spellEnd"/>
-      <w:r>
-        <w:t>, Linux, etc.). Building a GUI is fairly simple due to the fact that Java has a lot of frameworks (AWT, Swing, etc.) and the frameworks provide easily accessible components, such as labels and buttons. These reasons were what drove me to develop the application and GUI using Java, as opposed to HTML/CSS on a web app.</w:t>
-      </w:r>
-    </w:p>
-    <w:p>
-      <w:pPr>
-        <w:spacing w:line="480" w:lineRule="auto"/>
-      </w:pPr>
-      <w:r>
-        <w:t xml:space="preserve">Argumentatively, web apps can use Java and JavaScript, but my previous experience and knowledge are geared towards standalone Java applications, and thus I didn’t opt to develop a web app. </w:t>
-      </w:r>
-      <w:r>
-        <w:t xml:space="preserve">Furthermore, if in the future this application will become widely used, implementing it into a web app shouldn’t be too difficult a task as Java and JavaScript are both accessible in HTML5. </w:t>
-      </w:r>
-    </w:p>
-    <w:p>
-      <w:pPr>
-        <w:pStyle w:val="Heading3"/>
-        <w:spacing w:line="480" w:lineRule="auto"/>
-      </w:pPr>
-      <w:bookmarkStart w:id="32" w:name="_Toc4909362"/>
-      <w:r>
-        <w:t>JDBC</w:t>
-      </w:r>
-      <w:bookmarkEnd w:id="32"/>
+    </w:p>
+    <w:tbl>
+      <w:tblPr>
+        <w:tblStyle w:val="TableGrid"/>
+        <w:tblW w:w="0" w:type="auto"/>
+        <w:jc w:val="center"/>
+        <w:tblLook w:val="04A0" w:firstRow="1" w:lastRow="0" w:firstColumn="1" w:lastColumn="0" w:noHBand="0" w:noVBand="1"/>
+      </w:tblPr>
+      <w:tblGrid>
+        <w:gridCol w:w="2000"/>
+        <w:gridCol w:w="2000"/>
+        <w:gridCol w:w="2000"/>
+      </w:tblGrid>
+      <w:tr>
+        <w:trPr>
+          <w:trHeight w:val="500"/>
+          <w:jc w:val="center"/>
+        </w:trPr>
+        <w:tc>
+          <w:tcPr>
+            <w:tcW w:w="2000" w:type="dxa"/>
+            <w:vAlign w:val="center"/>
+          </w:tcPr>
+          <w:p>
+            <w:pPr>
+              <w:spacing w:line="480" w:lineRule="auto"/>
+              <w:jc w:val="center"/>
+            </w:pPr>
+            <w:r>
+              <w:rPr>
+                <w:rFonts w:ascii="Times New Roman" w:hAnsi="Times New Roman"/>
+                <w:b/>
+                <w:sz w:val="20"/>
+                <w:szCs w:val="20"/>
+              </w:rPr>
+              <w:t>Column name</w:t>
+            </w:r>
+          </w:p>
+        </w:tc>
+        <w:tc>
+          <w:tcPr>
+            <w:tcW w:w="2000" w:type="dxa"/>
+            <w:vAlign w:val="center"/>
+          </w:tcPr>
+          <w:p>
+            <w:pPr>
+              <w:spacing w:line="480" w:lineRule="auto"/>
+              <w:jc w:val="center"/>
+            </w:pPr>
+            <w:r>
+              <w:rPr>
+                <w:rFonts w:ascii="Times New Roman" w:hAnsi="Times New Roman"/>
+                <w:b/>
+                <w:sz w:val="20"/>
+                <w:szCs w:val="20"/>
+              </w:rPr>
+              <w:t>Type</w:t>
+            </w:r>
+          </w:p>
+        </w:tc>
+        <w:tc>
+          <w:tcPr>
+            <w:tcW w:w="2000" w:type="dxa"/>
+            <w:vAlign w:val="center"/>
+          </w:tcPr>
+          <w:p>
+            <w:pPr>
+              <w:spacing w:line="480" w:lineRule="auto"/>
+              <w:jc w:val="center"/>
+            </w:pPr>
+            <w:r>
+              <w:rPr>
+                <w:rFonts w:ascii="Times New Roman" w:hAnsi="Times New Roman"/>
+                <w:b/>
+                <w:sz w:val="20"/>
+                <w:szCs w:val="20"/>
+              </w:rPr>
+              <w:t>Properties</w:t>
+            </w:r>
+          </w:p>
+        </w:tc>
+      </w:tr>
+      <w:tr>
+        <w:trPr>
+          <w:trHeight w:val="500"/>
+          <w:jc w:val="center"/>
+        </w:trPr>
+        <w:tc>
+          <w:tcPr>
+            <w:tcW w:w="2000" w:type="dxa"/>
+          </w:tcPr>
+          <w:p>
+            <w:r>
+              <w:t>ID</w:t>
+            </w:r>
+          </w:p>
+        </w:tc>
+        <w:tc>
+          <w:tcPr>
+            <w:tcW w:w="2000" w:type="dxa"/>
+          </w:tcPr>
+          <w:p>
+            <w:r>
+              <w:t>INTEGER</w:t>
+            </w:r>
+          </w:p>
+        </w:tc>
+        <w:tc>
+          <w:tcPr>
+            <w:tcW w:w="2000" w:type="dxa"/>
+            <w:vAlign w:val="center"/>
+          </w:tcPr>
+          <w:p>
+            <w:r>
+              <w:t>PK</w:t>
+            </w:r>
+          </w:p>
+        </w:tc>
+      </w:tr>
+      <w:tr>
+        <w:trPr>
+          <w:trHeight w:val="500"/>
+          <w:jc w:val="center"/>
+        </w:trPr>
+        <w:tc>
+          <w:tcPr>
+            <w:tcW w:w="2000" w:type="dxa"/>
+          </w:tcPr>
+          <w:p>
+            <w:r>
+              <w:t>SECTION</w:t>
+            </w:r>
+          </w:p>
+        </w:tc>
+        <w:tc>
+          <w:tcPr>
+            <w:tcW w:w="2000" w:type="dxa"/>
+          </w:tcPr>
+          <w:p>
+            <w:r>
+              <w:t>VARCHAR</w:t>
+            </w:r>
+          </w:p>
+        </w:tc>
+        <w:tc>
+          <w:tcPr>
+            <w:tcW w:w="2000" w:type="dxa"/>
+            <w:vAlign w:val="center"/>
+          </w:tcPr>
+          <w:p>
+            <w:pPr>
+              <w:spacing w:line="480" w:lineRule="auto"/>
+            </w:pPr>
+            <w:proofErr w:type="spellStart"/>
+            <w:r>
+              <w:t>nullable</w:t>
+            </w:r>
+            <w:proofErr w:type="spellEnd"/>
+          </w:p>
+        </w:tc>
+      </w:tr>
+      <w:tr>
+        <w:trPr>
+          <w:trHeight w:val="500"/>
+          <w:jc w:val="center"/>
+        </w:trPr>
+        <w:tc>
+          <w:tcPr>
+            <w:tcW w:w="2000" w:type="dxa"/>
+          </w:tcPr>
+          <w:p>
+            <w:r>
+              <w:t>START_TIME</w:t>
+            </w:r>
+          </w:p>
+        </w:tc>
+        <w:tc>
+          <w:tcPr>
+            <w:tcW w:w="2000" w:type="dxa"/>
+          </w:tcPr>
+          <w:p>
+            <w:r>
+              <w:t>TIME</w:t>
+            </w:r>
+          </w:p>
+        </w:tc>
+        <w:tc>
+          <w:tcPr>
+            <w:tcW w:w="2000" w:type="dxa"/>
+            <w:vAlign w:val="center"/>
+          </w:tcPr>
+          <w:p>
+            <w:pPr>
+              <w:spacing w:line="480" w:lineRule="auto"/>
+            </w:pPr>
+            <w:proofErr w:type="spellStart"/>
+            <w:r>
+              <w:t>nullable</w:t>
+            </w:r>
+            <w:proofErr w:type="spellEnd"/>
+          </w:p>
+        </w:tc>
+      </w:tr>
+      <w:tr>
+        <w:trPr>
+          <w:trHeight w:val="500"/>
+          <w:jc w:val="center"/>
+        </w:trPr>
+        <w:tc>
+          <w:tcPr>
+            <w:tcW w:w="2000" w:type="dxa"/>
+          </w:tcPr>
+          <w:p>
+            <w:r>
+              <w:t>END_TIME</w:t>
+            </w:r>
+          </w:p>
+        </w:tc>
+        <w:tc>
+          <w:tcPr>
+            <w:tcW w:w="2000" w:type="dxa"/>
+          </w:tcPr>
+          <w:p>
+            <w:r>
+              <w:t>TIME</w:t>
+            </w:r>
+          </w:p>
+        </w:tc>
+        <w:tc>
+          <w:tcPr>
+            <w:tcW w:w="2000" w:type="dxa"/>
+            <w:vAlign w:val="center"/>
+          </w:tcPr>
+          <w:p>
+            <w:pPr>
+              <w:spacing w:line="480" w:lineRule="auto"/>
+            </w:pPr>
+            <w:proofErr w:type="spellStart"/>
+            <w:r>
+              <w:t>nullable</w:t>
+            </w:r>
+            <w:proofErr w:type="spellEnd"/>
+          </w:p>
+        </w:tc>
+      </w:tr>
+      <w:tr>
+        <w:trPr>
+          <w:trHeight w:val="500"/>
+          <w:jc w:val="center"/>
+        </w:trPr>
+        <w:tc>
+          <w:tcPr>
+            <w:tcW w:w="2000" w:type="dxa"/>
+          </w:tcPr>
+          <w:p>
+            <w:r>
+              <w:t>FIRSTT_CLASS</w:t>
+            </w:r>
+          </w:p>
+        </w:tc>
+        <w:tc>
+          <w:tcPr>
+            <w:tcW w:w="2000" w:type="dxa"/>
+          </w:tcPr>
+          <w:p>
+            <w:r>
+              <w:t>VARCHAR</w:t>
+            </w:r>
+          </w:p>
+        </w:tc>
+        <w:tc>
+          <w:tcPr>
+            <w:tcW w:w="2000" w:type="dxa"/>
+            <w:vAlign w:val="center"/>
+          </w:tcPr>
+          <w:p>
+            <w:pPr>
+              <w:spacing w:line="480" w:lineRule="auto"/>
+            </w:pPr>
+          </w:p>
+        </w:tc>
+      </w:tr>
+      <w:tr>
+        <w:trPr>
+          <w:trHeight w:val="500"/>
+          <w:jc w:val="center"/>
+        </w:trPr>
+        <w:tc>
+          <w:tcPr>
+            <w:tcW w:w="2000" w:type="dxa"/>
+          </w:tcPr>
+          <w:p>
+            <w:r>
+              <w:t>SECOND_CLASS</w:t>
+            </w:r>
+          </w:p>
+        </w:tc>
+        <w:tc>
+          <w:tcPr>
+            <w:tcW w:w="2000" w:type="dxa"/>
+          </w:tcPr>
+          <w:p>
+            <w:r>
+              <w:t>VARCHAR</w:t>
+            </w:r>
+          </w:p>
+        </w:tc>
+        <w:tc>
+          <w:tcPr>
+            <w:tcW w:w="2000" w:type="dxa"/>
+            <w:vAlign w:val="center"/>
+          </w:tcPr>
+          <w:p>
+            <w:pPr>
+              <w:spacing w:line="480" w:lineRule="auto"/>
+            </w:pPr>
+          </w:p>
+        </w:tc>
+      </w:tr>
+    </w:tbl>
+    <w:p>
+      <w:pPr>
+        <w:pStyle w:val="Heading4"/>
+        <w:spacing w:line="480" w:lineRule="auto"/>
+      </w:pPr>
+      <w:bookmarkStart w:id="35" w:name="_Toc523046690"/>
+      <w:r>
+        <w:t xml:space="preserve">  </w:t>
+      </w:r>
+      <w:proofErr w:type="gramStart"/>
+      <w:r>
+        <w:t>attend</w:t>
+      </w:r>
+      <w:bookmarkEnd w:id="35"/>
+      <w:proofErr w:type="gramEnd"/>
+    </w:p>
+    <w:tbl>
+      <w:tblPr>
+        <w:tblStyle w:val="TableGrid"/>
+        <w:tblpPr w:leftFromText="180" w:rightFromText="180" w:vertAnchor="text" w:horzAnchor="margin" w:tblpXSpec="center" w:tblpY="316"/>
+        <w:tblW w:w="0" w:type="auto"/>
+        <w:tblLook w:val="04A0" w:firstRow="1" w:lastRow="0" w:firstColumn="1" w:lastColumn="0" w:noHBand="0" w:noVBand="1"/>
+      </w:tblPr>
+      <w:tblGrid>
+        <w:gridCol w:w="2737"/>
+        <w:gridCol w:w="2000"/>
+        <w:gridCol w:w="2000"/>
+      </w:tblGrid>
+      <w:tr>
+        <w:trPr>
+          <w:trHeight w:val="500"/>
+        </w:trPr>
+        <w:tc>
+          <w:tcPr>
+            <w:tcW w:w="2737" w:type="dxa"/>
+            <w:vAlign w:val="center"/>
+          </w:tcPr>
+          <w:p>
+            <w:pPr>
+              <w:spacing w:line="480" w:lineRule="auto"/>
+              <w:jc w:val="center"/>
+            </w:pPr>
+            <w:r>
+              <w:rPr>
+                <w:rFonts w:ascii="Times New Roman" w:hAnsi="Times New Roman"/>
+                <w:b/>
+                <w:sz w:val="20"/>
+                <w:szCs w:val="20"/>
+              </w:rPr>
+              <w:t>Column name</w:t>
+            </w:r>
+          </w:p>
+        </w:tc>
+        <w:tc>
+          <w:tcPr>
+            <w:tcW w:w="2000" w:type="dxa"/>
+            <w:vAlign w:val="center"/>
+          </w:tcPr>
+          <w:p>
+            <w:pPr>
+              <w:spacing w:line="480" w:lineRule="auto"/>
+              <w:jc w:val="center"/>
+            </w:pPr>
+            <w:r>
+              <w:rPr>
+                <w:rFonts w:ascii="Times New Roman" w:hAnsi="Times New Roman"/>
+                <w:b/>
+                <w:sz w:val="20"/>
+                <w:szCs w:val="20"/>
+              </w:rPr>
+              <w:t>Type</w:t>
+            </w:r>
+          </w:p>
+        </w:tc>
+        <w:tc>
+          <w:tcPr>
+            <w:tcW w:w="2000" w:type="dxa"/>
+            <w:vAlign w:val="center"/>
+          </w:tcPr>
+          <w:p>
+            <w:pPr>
+              <w:spacing w:line="480" w:lineRule="auto"/>
+              <w:jc w:val="center"/>
+            </w:pPr>
+            <w:r>
+              <w:rPr>
+                <w:rFonts w:ascii="Times New Roman" w:hAnsi="Times New Roman"/>
+                <w:b/>
+                <w:sz w:val="20"/>
+                <w:szCs w:val="20"/>
+              </w:rPr>
+              <w:t>Properties</w:t>
+            </w:r>
+          </w:p>
+        </w:tc>
+      </w:tr>
+      <w:tr>
+        <w:trPr>
+          <w:trHeight w:val="500"/>
+        </w:trPr>
+        <w:tc>
+          <w:tcPr>
+            <w:tcW w:w="2737" w:type="dxa"/>
+          </w:tcPr>
+          <w:p>
+            <w:r>
+              <w:t>ID</w:t>
+            </w:r>
+          </w:p>
+        </w:tc>
+        <w:tc>
+          <w:tcPr>
+            <w:tcW w:w="2000" w:type="dxa"/>
+          </w:tcPr>
+          <w:p>
+            <w:r>
+              <w:t>INTEGER</w:t>
+            </w:r>
+          </w:p>
+        </w:tc>
+        <w:tc>
+          <w:tcPr>
+            <w:tcW w:w="2000" w:type="dxa"/>
+            <w:vAlign w:val="center"/>
+          </w:tcPr>
+          <w:p>
+            <w:r>
+              <w:t>PK</w:t>
+            </w:r>
+          </w:p>
+        </w:tc>
+      </w:tr>
+      <w:tr>
+        <w:trPr>
+          <w:trHeight w:val="500"/>
+        </w:trPr>
+        <w:tc>
+          <w:tcPr>
+            <w:tcW w:w="2737" w:type="dxa"/>
+          </w:tcPr>
+          <w:p>
+            <w:r>
+              <w:t>STUDENT_ID</w:t>
+            </w:r>
+          </w:p>
+        </w:tc>
+        <w:tc>
+          <w:tcPr>
+            <w:tcW w:w="2000" w:type="dxa"/>
+          </w:tcPr>
+          <w:p>
+            <w:r>
+              <w:t>INTEGER</w:t>
+            </w:r>
+          </w:p>
+        </w:tc>
+        <w:tc>
+          <w:tcPr>
+            <w:tcW w:w="2000" w:type="dxa"/>
+            <w:vAlign w:val="center"/>
+          </w:tcPr>
+          <w:p>
+            <w:pPr>
+              <w:spacing w:line="480" w:lineRule="auto"/>
+            </w:pPr>
+            <w:proofErr w:type="spellStart"/>
+            <w:r>
+              <w:t>nullable</w:t>
+            </w:r>
+            <w:proofErr w:type="spellEnd"/>
+          </w:p>
+        </w:tc>
+      </w:tr>
+      <w:tr>
+        <w:trPr>
+          <w:trHeight w:val="500"/>
+        </w:trPr>
+        <w:tc>
+          <w:tcPr>
+            <w:tcW w:w="2737" w:type="dxa"/>
+          </w:tcPr>
+          <w:p>
+            <w:r>
+              <w:t>CLASS_ID</w:t>
+            </w:r>
+          </w:p>
+        </w:tc>
+        <w:tc>
+          <w:tcPr>
+            <w:tcW w:w="2000" w:type="dxa"/>
+          </w:tcPr>
+          <w:p>
+            <w:r>
+              <w:t>INTEGER</w:t>
+            </w:r>
+          </w:p>
+        </w:tc>
+        <w:tc>
+          <w:tcPr>
+            <w:tcW w:w="2000" w:type="dxa"/>
+            <w:vAlign w:val="center"/>
+          </w:tcPr>
+          <w:p>
+            <w:pPr>
+              <w:spacing w:line="480" w:lineRule="auto"/>
+            </w:pPr>
+            <w:proofErr w:type="spellStart"/>
+            <w:r>
+              <w:t>nullable</w:t>
+            </w:r>
+            <w:proofErr w:type="spellEnd"/>
+          </w:p>
+        </w:tc>
+      </w:tr>
+      <w:tr>
+        <w:trPr>
+          <w:trHeight w:val="500"/>
+        </w:trPr>
+        <w:tc>
+          <w:tcPr>
+            <w:tcW w:w="2737" w:type="dxa"/>
+          </w:tcPr>
+          <w:p>
+            <w:r>
+              <w:t>PRESENT</w:t>
+            </w:r>
+          </w:p>
+        </w:tc>
+        <w:tc>
+          <w:tcPr>
+            <w:tcW w:w="2000" w:type="dxa"/>
+          </w:tcPr>
+          <w:p>
+            <w:r>
+              <w:t>BOOLEAN</w:t>
+            </w:r>
+          </w:p>
+        </w:tc>
+        <w:tc>
+          <w:tcPr>
+            <w:tcW w:w="2000" w:type="dxa"/>
+            <w:vAlign w:val="center"/>
+          </w:tcPr>
+          <w:p>
+            <w:pPr>
+              <w:spacing w:line="480" w:lineRule="auto"/>
+            </w:pPr>
+            <w:proofErr w:type="spellStart"/>
+            <w:r>
+              <w:t>nullable</w:t>
+            </w:r>
+            <w:proofErr w:type="spellEnd"/>
+          </w:p>
+        </w:tc>
+      </w:tr>
+    </w:tbl>
+    <w:p/>
+    <w:p/>
+    <w:p/>
+    <w:p/>
+    <w:p/>
+    <w:p/>
+    <w:p/>
+    <w:p/>
+    <w:p>
+      <w:pPr>
+        <w:pStyle w:val="Heading4"/>
+      </w:pPr>
+      <w:r>
+        <w:t xml:space="preserve">  </w:t>
+      </w:r>
+      <w:proofErr w:type="spellStart"/>
+      <w:r>
+        <w:t>attend_list</w:t>
+      </w:r>
+      <w:proofErr w:type="spellEnd"/>
+    </w:p>
+    <w:tbl>
+      <w:tblPr>
+        <w:tblStyle w:val="TableGrid"/>
+        <w:tblpPr w:leftFromText="180" w:rightFromText="180" w:vertAnchor="text" w:horzAnchor="margin" w:tblpXSpec="center" w:tblpY="316"/>
+        <w:tblW w:w="0" w:type="auto"/>
+        <w:tblLook w:val="04A0" w:firstRow="1" w:lastRow="0" w:firstColumn="1" w:lastColumn="0" w:noHBand="0" w:noVBand="1"/>
+      </w:tblPr>
+      <w:tblGrid>
+        <w:gridCol w:w="2737"/>
+        <w:gridCol w:w="2000"/>
+        <w:gridCol w:w="2000"/>
+      </w:tblGrid>
+      <w:tr>
+        <w:trPr>
+          <w:trHeight w:val="500"/>
+        </w:trPr>
+        <w:tc>
+          <w:tcPr>
+            <w:tcW w:w="2737" w:type="dxa"/>
+            <w:vAlign w:val="center"/>
+          </w:tcPr>
+          <w:p>
+            <w:pPr>
+              <w:spacing w:line="480" w:lineRule="auto"/>
+              <w:jc w:val="center"/>
+            </w:pPr>
+            <w:r>
+              <w:rPr>
+                <w:rFonts w:ascii="Times New Roman" w:hAnsi="Times New Roman"/>
+                <w:b/>
+                <w:sz w:val="20"/>
+                <w:szCs w:val="20"/>
+              </w:rPr>
+              <w:t>Column name</w:t>
+            </w:r>
+          </w:p>
+        </w:tc>
+        <w:tc>
+          <w:tcPr>
+            <w:tcW w:w="2000" w:type="dxa"/>
+            <w:vAlign w:val="center"/>
+          </w:tcPr>
+          <w:p>
+            <w:pPr>
+              <w:spacing w:line="480" w:lineRule="auto"/>
+              <w:jc w:val="center"/>
+            </w:pPr>
+            <w:r>
+              <w:rPr>
+                <w:rFonts w:ascii="Times New Roman" w:hAnsi="Times New Roman"/>
+                <w:b/>
+                <w:sz w:val="20"/>
+                <w:szCs w:val="20"/>
+              </w:rPr>
+              <w:t>Type</w:t>
+            </w:r>
+          </w:p>
+        </w:tc>
+        <w:tc>
+          <w:tcPr>
+            <w:tcW w:w="2000" w:type="dxa"/>
+            <w:vAlign w:val="center"/>
+          </w:tcPr>
+          <w:p>
+            <w:pPr>
+              <w:spacing w:line="480" w:lineRule="auto"/>
+              <w:jc w:val="center"/>
+            </w:pPr>
+            <w:r>
+              <w:rPr>
+                <w:rFonts w:ascii="Times New Roman" w:hAnsi="Times New Roman"/>
+                <w:b/>
+                <w:sz w:val="20"/>
+                <w:szCs w:val="20"/>
+              </w:rPr>
+              <w:t>Properties</w:t>
+            </w:r>
+          </w:p>
+        </w:tc>
+      </w:tr>
+      <w:tr>
+        <w:trPr>
+          <w:trHeight w:val="500"/>
+        </w:trPr>
+        <w:tc>
+          <w:tcPr>
+            <w:tcW w:w="2737" w:type="dxa"/>
+          </w:tcPr>
+          <w:p>
+            <w:r>
+              <w:t>ID</w:t>
+            </w:r>
+          </w:p>
+        </w:tc>
+        <w:tc>
+          <w:tcPr>
+            <w:tcW w:w="2000" w:type="dxa"/>
+          </w:tcPr>
+          <w:p>
+            <w:r>
+              <w:t>INTEGER</w:t>
+            </w:r>
+          </w:p>
+        </w:tc>
+        <w:tc>
+          <w:tcPr>
+            <w:tcW w:w="2000" w:type="dxa"/>
+            <w:vAlign w:val="center"/>
+          </w:tcPr>
+          <w:p>
+            <w:r>
+              <w:t>PK</w:t>
+            </w:r>
+          </w:p>
+        </w:tc>
+      </w:tr>
+      <w:tr>
+        <w:trPr>
+          <w:trHeight w:val="500"/>
+        </w:trPr>
+        <w:tc>
+          <w:tcPr>
+            <w:tcW w:w="2737" w:type="dxa"/>
+          </w:tcPr>
+          <w:p>
+            <w:r>
+              <w:t>STUDENT_ID</w:t>
+            </w:r>
+          </w:p>
+        </w:tc>
+        <w:tc>
+          <w:tcPr>
+            <w:tcW w:w="2000" w:type="dxa"/>
+          </w:tcPr>
+          <w:p>
+            <w:r>
+              <w:t>INTEGER</w:t>
+            </w:r>
+          </w:p>
+        </w:tc>
+        <w:tc>
+          <w:tcPr>
+            <w:tcW w:w="2000" w:type="dxa"/>
+            <w:vAlign w:val="center"/>
+          </w:tcPr>
+          <w:p>
+            <w:pPr>
+              <w:spacing w:line="480" w:lineRule="auto"/>
+            </w:pPr>
+            <w:proofErr w:type="spellStart"/>
+            <w:r>
+              <w:t>nullable</w:t>
+            </w:r>
+            <w:proofErr w:type="spellEnd"/>
+          </w:p>
+        </w:tc>
+      </w:tr>
+      <w:tr>
+        <w:trPr>
+          <w:trHeight w:val="500"/>
+        </w:trPr>
+        <w:tc>
+          <w:tcPr>
+            <w:tcW w:w="2737" w:type="dxa"/>
+          </w:tcPr>
+          <w:p>
+            <w:r>
+              <w:t>CLASS_ID</w:t>
+            </w:r>
+          </w:p>
+        </w:tc>
+        <w:tc>
+          <w:tcPr>
+            <w:tcW w:w="2000" w:type="dxa"/>
+          </w:tcPr>
+          <w:p>
+            <w:r>
+              <w:t>INTEGER</w:t>
+            </w:r>
+          </w:p>
+        </w:tc>
+        <w:tc>
+          <w:tcPr>
+            <w:tcW w:w="2000" w:type="dxa"/>
+            <w:vAlign w:val="center"/>
+          </w:tcPr>
+          <w:p>
+            <w:pPr>
+              <w:spacing w:line="480" w:lineRule="auto"/>
+            </w:pPr>
+            <w:proofErr w:type="spellStart"/>
+            <w:r>
+              <w:t>nullable</w:t>
+            </w:r>
+            <w:proofErr w:type="spellEnd"/>
+          </w:p>
+        </w:tc>
+      </w:tr>
+      <w:tr>
+        <w:trPr>
+          <w:trHeight w:val="500"/>
+        </w:trPr>
+        <w:tc>
+          <w:tcPr>
+            <w:tcW w:w="2737" w:type="dxa"/>
+          </w:tcPr>
+          <w:p>
+            <w:r>
+              <w:t>PRESENT</w:t>
+            </w:r>
+          </w:p>
+        </w:tc>
+        <w:tc>
+          <w:tcPr>
+            <w:tcW w:w="2000" w:type="dxa"/>
+          </w:tcPr>
+          <w:p>
+            <w:r>
+              <w:t>BOOLEAN</w:t>
+            </w:r>
+          </w:p>
+        </w:tc>
+        <w:tc>
+          <w:tcPr>
+            <w:tcW w:w="2000" w:type="dxa"/>
+            <w:vAlign w:val="center"/>
+          </w:tcPr>
+          <w:p>
+            <w:pPr>
+              <w:spacing w:line="480" w:lineRule="auto"/>
+            </w:pPr>
+            <w:proofErr w:type="spellStart"/>
+            <w:r>
+              <w:t>nullable</w:t>
+            </w:r>
+            <w:proofErr w:type="spellEnd"/>
+          </w:p>
+        </w:tc>
+      </w:tr>
+      <w:tr>
+        <w:trPr>
+          <w:trHeight w:val="500"/>
+        </w:trPr>
+        <w:tc>
+          <w:tcPr>
+            <w:tcW w:w="2737" w:type="dxa"/>
+          </w:tcPr>
+          <w:p>
+            <w:r>
+              <w:t>CLASS_DATE</w:t>
+            </w:r>
+          </w:p>
+        </w:tc>
+        <w:tc>
+          <w:tcPr>
+            <w:tcW w:w="2000" w:type="dxa"/>
+          </w:tcPr>
+          <w:p>
+            <w:r>
+              <w:t>DATE</w:t>
+            </w:r>
+          </w:p>
+        </w:tc>
+        <w:tc>
+          <w:tcPr>
+            <w:tcW w:w="2000" w:type="dxa"/>
+            <w:vAlign w:val="center"/>
+          </w:tcPr>
+          <w:p>
+            <w:pPr>
+              <w:spacing w:line="480" w:lineRule="auto"/>
+            </w:pPr>
+            <w:proofErr w:type="spellStart"/>
+            <w:r>
+              <w:t>nullable</w:t>
+            </w:r>
+            <w:proofErr w:type="spellEnd"/>
+          </w:p>
+        </w:tc>
+      </w:tr>
+    </w:tbl>
+    <w:p/>
+    <w:p/>
+    <w:p/>
+    <w:p/>
+    <w:p/>
+    <w:p/>
+    <w:p/>
+    <w:p/>
+    <w:p/>
+    <w:p>
+      <w:pPr>
+        <w:pStyle w:val="Heading4"/>
+      </w:pPr>
       <w:r>
         <w:t xml:space="preserve"> </w:t>
       </w:r>
-    </w:p>
-    <w:p>
-      <w:pPr>
-        <w:spacing w:line="480" w:lineRule="auto"/>
-      </w:pPr>
-      <w:r>
-        <w:t xml:space="preserve">JDBC is a set of Java APIs used to access data in a database, such as MySQL. Other APIs, such as ODBC, are accessible, JDBC, however, was made for Java and is easily integrated into my application. The database schema can still be accessed by both APIs though, so it was more of a personal preference. </w:t>
-      </w:r>
-    </w:p>
+      <w:proofErr w:type="spellStart"/>
+      <w:r>
+        <w:t>active_classes</w:t>
+      </w:r>
+      <w:proofErr w:type="spellEnd"/>
+    </w:p>
+    <w:tbl>
+      <w:tblPr>
+        <w:tblStyle w:val="TableGrid"/>
+        <w:tblpPr w:leftFromText="180" w:rightFromText="180" w:vertAnchor="text" w:horzAnchor="margin" w:tblpXSpec="center" w:tblpY="316"/>
+        <w:tblW w:w="0" w:type="auto"/>
+        <w:tblLook w:val="04A0" w:firstRow="1" w:lastRow="0" w:firstColumn="1" w:lastColumn="0" w:noHBand="0" w:noVBand="1"/>
+      </w:tblPr>
+      <w:tblGrid>
+        <w:gridCol w:w="2737"/>
+        <w:gridCol w:w="2000"/>
+        <w:gridCol w:w="2000"/>
+      </w:tblGrid>
+      <w:tr>
+        <w:trPr>
+          <w:trHeight w:val="500"/>
+        </w:trPr>
+        <w:tc>
+          <w:tcPr>
+            <w:tcW w:w="2737" w:type="dxa"/>
+            <w:vAlign w:val="center"/>
+          </w:tcPr>
+          <w:p>
+            <w:pPr>
+              <w:spacing w:line="480" w:lineRule="auto"/>
+              <w:jc w:val="center"/>
+            </w:pPr>
+            <w:r>
+              <w:rPr>
+                <w:rFonts w:ascii="Times New Roman" w:hAnsi="Times New Roman"/>
+                <w:b/>
+                <w:sz w:val="20"/>
+                <w:szCs w:val="20"/>
+              </w:rPr>
+              <w:t>Column name</w:t>
+            </w:r>
+          </w:p>
+        </w:tc>
+        <w:tc>
+          <w:tcPr>
+            <w:tcW w:w="2000" w:type="dxa"/>
+            <w:vAlign w:val="center"/>
+          </w:tcPr>
+          <w:p>
+            <w:pPr>
+              <w:spacing w:line="480" w:lineRule="auto"/>
+              <w:jc w:val="center"/>
+            </w:pPr>
+            <w:r>
+              <w:rPr>
+                <w:rFonts w:ascii="Times New Roman" w:hAnsi="Times New Roman"/>
+                <w:b/>
+                <w:sz w:val="20"/>
+                <w:szCs w:val="20"/>
+              </w:rPr>
+              <w:t>Type</w:t>
+            </w:r>
+          </w:p>
+        </w:tc>
+        <w:tc>
+          <w:tcPr>
+            <w:tcW w:w="2000" w:type="dxa"/>
+            <w:vAlign w:val="center"/>
+          </w:tcPr>
+          <w:p>
+            <w:pPr>
+              <w:spacing w:line="480" w:lineRule="auto"/>
+              <w:jc w:val="center"/>
+            </w:pPr>
+            <w:r>
+              <w:rPr>
+                <w:rFonts w:ascii="Times New Roman" w:hAnsi="Times New Roman"/>
+                <w:b/>
+                <w:sz w:val="20"/>
+                <w:szCs w:val="20"/>
+              </w:rPr>
+              <w:t>Properties</w:t>
+            </w:r>
+          </w:p>
+        </w:tc>
+      </w:tr>
+      <w:tr>
+        <w:trPr>
+          <w:trHeight w:val="500"/>
+        </w:trPr>
+        <w:tc>
+          <w:tcPr>
+            <w:tcW w:w="2737" w:type="dxa"/>
+          </w:tcPr>
+          <w:p>
+            <w:r>
+              <w:t>ID</w:t>
+            </w:r>
+          </w:p>
+        </w:tc>
+        <w:tc>
+          <w:tcPr>
+            <w:tcW w:w="2000" w:type="dxa"/>
+          </w:tcPr>
+          <w:p>
+            <w:r>
+              <w:t>INTEGER</w:t>
+            </w:r>
+          </w:p>
+        </w:tc>
+        <w:tc>
+          <w:tcPr>
+            <w:tcW w:w="2000" w:type="dxa"/>
+            <w:vAlign w:val="center"/>
+          </w:tcPr>
+          <w:p>
+            <w:r>
+              <w:t>PK</w:t>
+            </w:r>
+          </w:p>
+        </w:tc>
+      </w:tr>
+      <w:tr>
+        <w:trPr>
+          <w:trHeight w:val="500"/>
+        </w:trPr>
+        <w:tc>
+          <w:tcPr>
+            <w:tcW w:w="2737" w:type="dxa"/>
+          </w:tcPr>
+          <w:p>
+            <w:r>
+              <w:t>CLASS_ID</w:t>
+            </w:r>
+          </w:p>
+        </w:tc>
+        <w:tc>
+          <w:tcPr>
+            <w:tcW w:w="2000" w:type="dxa"/>
+          </w:tcPr>
+          <w:p>
+            <w:r>
+              <w:t>INTEGER</w:t>
+            </w:r>
+          </w:p>
+        </w:tc>
+        <w:tc>
+          <w:tcPr>
+            <w:tcW w:w="2000" w:type="dxa"/>
+            <w:vAlign w:val="center"/>
+          </w:tcPr>
+          <w:p>
+            <w:pPr>
+              <w:spacing w:line="480" w:lineRule="auto"/>
+            </w:pPr>
+            <w:proofErr w:type="spellStart"/>
+            <w:r>
+              <w:t>nullable</w:t>
+            </w:r>
+            <w:proofErr w:type="spellEnd"/>
+          </w:p>
+        </w:tc>
+      </w:tr>
+      <w:tr>
+        <w:trPr>
+          <w:trHeight w:val="500"/>
+        </w:trPr>
+        <w:tc>
+          <w:tcPr>
+            <w:tcW w:w="2737" w:type="dxa"/>
+          </w:tcPr>
+          <w:p>
+            <w:r>
+              <w:t>CLASS_SCHEDULE_ID</w:t>
+            </w:r>
+          </w:p>
+        </w:tc>
+        <w:tc>
+          <w:tcPr>
+            <w:tcW w:w="2000" w:type="dxa"/>
+          </w:tcPr>
+          <w:p>
+            <w:r>
+              <w:t>INTEGER</w:t>
+            </w:r>
+          </w:p>
+        </w:tc>
+        <w:tc>
+          <w:tcPr>
+            <w:tcW w:w="2000" w:type="dxa"/>
+            <w:vAlign w:val="center"/>
+          </w:tcPr>
+          <w:p>
+            <w:pPr>
+              <w:spacing w:line="480" w:lineRule="auto"/>
+            </w:pPr>
+            <w:proofErr w:type="spellStart"/>
+            <w:r>
+              <w:t>nullable</w:t>
+            </w:r>
+            <w:proofErr w:type="spellEnd"/>
+          </w:p>
+        </w:tc>
+      </w:tr>
+    </w:tbl>
+    <w:p/>
+    <w:p/>
+    <w:p/>
+    <w:p/>
+    <w:p/>
+    <w:p/>
+    <w:p>
+      <w:pPr>
+        <w:pStyle w:val="Heading4"/>
+      </w:pPr>
+      <w:r>
+        <w:t xml:space="preserve">  </w:t>
+      </w:r>
+      <w:proofErr w:type="spellStart"/>
+      <w:r>
+        <w:t>instructor_attend</w:t>
+      </w:r>
+      <w:proofErr w:type="spellEnd"/>
+    </w:p>
+    <w:tbl>
+      <w:tblPr>
+        <w:tblStyle w:val="TableGrid"/>
+        <w:tblpPr w:leftFromText="180" w:rightFromText="180" w:vertAnchor="text" w:horzAnchor="margin" w:tblpXSpec="center" w:tblpY="316"/>
+        <w:tblW w:w="0" w:type="auto"/>
+        <w:tblLook w:val="04A0" w:firstRow="1" w:lastRow="0" w:firstColumn="1" w:lastColumn="0" w:noHBand="0" w:noVBand="1"/>
+      </w:tblPr>
+      <w:tblGrid>
+        <w:gridCol w:w="2737"/>
+        <w:gridCol w:w="2000"/>
+        <w:gridCol w:w="2000"/>
+      </w:tblGrid>
+      <w:tr>
+        <w:trPr>
+          <w:trHeight w:val="500"/>
+        </w:trPr>
+        <w:tc>
+          <w:tcPr>
+            <w:tcW w:w="2737" w:type="dxa"/>
+            <w:vAlign w:val="center"/>
+          </w:tcPr>
+          <w:p>
+            <w:pPr>
+              <w:spacing w:line="480" w:lineRule="auto"/>
+              <w:jc w:val="center"/>
+            </w:pPr>
+            <w:r>
+              <w:rPr>
+                <w:rFonts w:ascii="Times New Roman" w:hAnsi="Times New Roman"/>
+                <w:b/>
+                <w:sz w:val="20"/>
+                <w:szCs w:val="20"/>
+              </w:rPr>
+              <w:t>Column name</w:t>
+            </w:r>
+          </w:p>
+        </w:tc>
+        <w:tc>
+          <w:tcPr>
+            <w:tcW w:w="2000" w:type="dxa"/>
+            <w:vAlign w:val="center"/>
+          </w:tcPr>
+          <w:p>
+            <w:pPr>
+              <w:spacing w:line="480" w:lineRule="auto"/>
+              <w:jc w:val="center"/>
+            </w:pPr>
+            <w:r>
+              <w:rPr>
+                <w:rFonts w:ascii="Times New Roman" w:hAnsi="Times New Roman"/>
+                <w:b/>
+                <w:sz w:val="20"/>
+                <w:szCs w:val="20"/>
+              </w:rPr>
+              <w:t>Type</w:t>
+            </w:r>
+          </w:p>
+        </w:tc>
+        <w:tc>
+          <w:tcPr>
+            <w:tcW w:w="2000" w:type="dxa"/>
+            <w:vAlign w:val="center"/>
+          </w:tcPr>
+          <w:p>
+            <w:pPr>
+              <w:spacing w:line="480" w:lineRule="auto"/>
+              <w:jc w:val="center"/>
+            </w:pPr>
+            <w:r>
+              <w:rPr>
+                <w:rFonts w:ascii="Times New Roman" w:hAnsi="Times New Roman"/>
+                <w:b/>
+                <w:sz w:val="20"/>
+                <w:szCs w:val="20"/>
+              </w:rPr>
+              <w:t>Properties</w:t>
+            </w:r>
+          </w:p>
+        </w:tc>
+      </w:tr>
+      <w:tr>
+        <w:trPr>
+          <w:trHeight w:val="500"/>
+        </w:trPr>
+        <w:tc>
+          <w:tcPr>
+            <w:tcW w:w="2737" w:type="dxa"/>
+          </w:tcPr>
+          <w:p>
+            <w:r>
+              <w:t>ID</w:t>
+            </w:r>
+          </w:p>
+        </w:tc>
+        <w:tc>
+          <w:tcPr>
+            <w:tcW w:w="2000" w:type="dxa"/>
+          </w:tcPr>
+          <w:p>
+            <w:r>
+              <w:t>INTEGER</w:t>
+            </w:r>
+          </w:p>
+        </w:tc>
+        <w:tc>
+          <w:tcPr>
+            <w:tcW w:w="2000" w:type="dxa"/>
+            <w:vAlign w:val="center"/>
+          </w:tcPr>
+          <w:p>
+            <w:r>
+              <w:t>PK</w:t>
+            </w:r>
+          </w:p>
+        </w:tc>
+      </w:tr>
+      <w:tr>
+        <w:trPr>
+          <w:trHeight w:val="500"/>
+        </w:trPr>
+        <w:tc>
+          <w:tcPr>
+            <w:tcW w:w="2737" w:type="dxa"/>
+          </w:tcPr>
+          <w:p>
+            <w:r>
+              <w:t>INSTRUCTOR_ID</w:t>
+            </w:r>
+          </w:p>
+        </w:tc>
+        <w:tc>
+          <w:tcPr>
+            <w:tcW w:w="2000" w:type="dxa"/>
+          </w:tcPr>
+          <w:p>
+            <w:r>
+              <w:t>INTEGER</w:t>
+            </w:r>
+          </w:p>
+        </w:tc>
+        <w:tc>
+          <w:tcPr>
+            <w:tcW w:w="2000" w:type="dxa"/>
+            <w:vAlign w:val="center"/>
+          </w:tcPr>
+          <w:p>
+            <w:pPr>
+              <w:spacing w:line="480" w:lineRule="auto"/>
+            </w:pPr>
+            <w:proofErr w:type="spellStart"/>
+            <w:r>
+              <w:t>nullable</w:t>
+            </w:r>
+            <w:proofErr w:type="spellEnd"/>
+          </w:p>
+        </w:tc>
+      </w:tr>
+      <w:tr>
+        <w:trPr>
+          <w:trHeight w:val="500"/>
+        </w:trPr>
+        <w:tc>
+          <w:tcPr>
+            <w:tcW w:w="2737" w:type="dxa"/>
+          </w:tcPr>
+          <w:p>
+            <w:r>
+              <w:t>CLASS_ID</w:t>
+            </w:r>
+          </w:p>
+        </w:tc>
+        <w:tc>
+          <w:tcPr>
+            <w:tcW w:w="2000" w:type="dxa"/>
+          </w:tcPr>
+          <w:p>
+            <w:r>
+              <w:t>INTEGER</w:t>
+            </w:r>
+          </w:p>
+        </w:tc>
+        <w:tc>
+          <w:tcPr>
+            <w:tcW w:w="2000" w:type="dxa"/>
+            <w:vAlign w:val="center"/>
+          </w:tcPr>
+          <w:p>
+            <w:pPr>
+              <w:spacing w:line="480" w:lineRule="auto"/>
+            </w:pPr>
+            <w:proofErr w:type="spellStart"/>
+            <w:r>
+              <w:t>nullable</w:t>
+            </w:r>
+            <w:proofErr w:type="spellEnd"/>
+          </w:p>
+        </w:tc>
+      </w:tr>
+      <w:tr>
+        <w:trPr>
+          <w:trHeight w:val="500"/>
+        </w:trPr>
+        <w:tc>
+          <w:tcPr>
+            <w:tcW w:w="2737" w:type="dxa"/>
+          </w:tcPr>
+          <w:p>
+            <w:r>
+              <w:t>PRESENT</w:t>
+            </w:r>
+          </w:p>
+        </w:tc>
+        <w:tc>
+          <w:tcPr>
+            <w:tcW w:w="2000" w:type="dxa"/>
+          </w:tcPr>
+          <w:p>
+            <w:r>
+              <w:t>BOOLEAN</w:t>
+            </w:r>
+          </w:p>
+        </w:tc>
+        <w:tc>
+          <w:tcPr>
+            <w:tcW w:w="2000" w:type="dxa"/>
+            <w:vAlign w:val="center"/>
+          </w:tcPr>
+          <w:p>
+            <w:pPr>
+              <w:spacing w:line="480" w:lineRule="auto"/>
+            </w:pPr>
+          </w:p>
+        </w:tc>
+      </w:tr>
+    </w:tbl>
+    <w:p/>
+    <w:p/>
+    <w:p/>
+    <w:p/>
+    <w:p/>
+    <w:p/>
+    <w:p/>
+    <w:p>
+      <w:pPr>
+        <w:pStyle w:val="Heading4"/>
+      </w:pPr>
+      <w:r>
+        <w:lastRenderedPageBreak/>
+        <w:t xml:space="preserve"> </w:t>
+      </w:r>
+      <w:proofErr w:type="spellStart"/>
+      <w:r>
+        <w:t>instructor_class</w:t>
+      </w:r>
+      <w:proofErr w:type="spellEnd"/>
+    </w:p>
+    <w:tbl>
+      <w:tblPr>
+        <w:tblStyle w:val="TableGrid"/>
+        <w:tblpPr w:leftFromText="180" w:rightFromText="180" w:vertAnchor="text" w:horzAnchor="margin" w:tblpXSpec="center" w:tblpY="316"/>
+        <w:tblW w:w="0" w:type="auto"/>
+        <w:tblLook w:val="04A0" w:firstRow="1" w:lastRow="0" w:firstColumn="1" w:lastColumn="0" w:noHBand="0" w:noVBand="1"/>
+      </w:tblPr>
+      <w:tblGrid>
+        <w:gridCol w:w="2737"/>
+        <w:gridCol w:w="2000"/>
+        <w:gridCol w:w="2000"/>
+      </w:tblGrid>
+      <w:tr>
+        <w:trPr>
+          <w:trHeight w:val="500"/>
+        </w:trPr>
+        <w:tc>
+          <w:tcPr>
+            <w:tcW w:w="2737" w:type="dxa"/>
+            <w:vAlign w:val="center"/>
+          </w:tcPr>
+          <w:p>
+            <w:pPr>
+              <w:spacing w:line="480" w:lineRule="auto"/>
+              <w:jc w:val="center"/>
+            </w:pPr>
+            <w:r>
+              <w:rPr>
+                <w:rFonts w:ascii="Times New Roman" w:hAnsi="Times New Roman"/>
+                <w:b/>
+                <w:sz w:val="20"/>
+                <w:szCs w:val="20"/>
+              </w:rPr>
+              <w:t>Column name</w:t>
+            </w:r>
+          </w:p>
+        </w:tc>
+        <w:tc>
+          <w:tcPr>
+            <w:tcW w:w="2000" w:type="dxa"/>
+            <w:vAlign w:val="center"/>
+          </w:tcPr>
+          <w:p>
+            <w:pPr>
+              <w:spacing w:line="480" w:lineRule="auto"/>
+              <w:jc w:val="center"/>
+            </w:pPr>
+            <w:r>
+              <w:rPr>
+                <w:rFonts w:ascii="Times New Roman" w:hAnsi="Times New Roman"/>
+                <w:b/>
+                <w:sz w:val="20"/>
+                <w:szCs w:val="20"/>
+              </w:rPr>
+              <w:t>Type</w:t>
+            </w:r>
+          </w:p>
+        </w:tc>
+        <w:tc>
+          <w:tcPr>
+            <w:tcW w:w="2000" w:type="dxa"/>
+            <w:vAlign w:val="center"/>
+          </w:tcPr>
+          <w:p>
+            <w:pPr>
+              <w:spacing w:line="480" w:lineRule="auto"/>
+              <w:jc w:val="center"/>
+            </w:pPr>
+            <w:r>
+              <w:rPr>
+                <w:rFonts w:ascii="Times New Roman" w:hAnsi="Times New Roman"/>
+                <w:b/>
+                <w:sz w:val="20"/>
+                <w:szCs w:val="20"/>
+              </w:rPr>
+              <w:t>Properties</w:t>
+            </w:r>
+          </w:p>
+        </w:tc>
+      </w:tr>
+      <w:tr>
+        <w:trPr>
+          <w:trHeight w:val="500"/>
+        </w:trPr>
+        <w:tc>
+          <w:tcPr>
+            <w:tcW w:w="2737" w:type="dxa"/>
+          </w:tcPr>
+          <w:p>
+            <w:r>
+              <w:t>ID</w:t>
+            </w:r>
+          </w:p>
+        </w:tc>
+        <w:tc>
+          <w:tcPr>
+            <w:tcW w:w="2000" w:type="dxa"/>
+          </w:tcPr>
+          <w:p>
+            <w:r>
+              <w:t>INTEGER</w:t>
+            </w:r>
+          </w:p>
+        </w:tc>
+        <w:tc>
+          <w:tcPr>
+            <w:tcW w:w="2000" w:type="dxa"/>
+            <w:vAlign w:val="center"/>
+          </w:tcPr>
+          <w:p>
+            <w:r>
+              <w:t>PK</w:t>
+            </w:r>
+          </w:p>
+        </w:tc>
+      </w:tr>
+      <w:tr>
+        <w:trPr>
+          <w:trHeight w:val="500"/>
+        </w:trPr>
+        <w:tc>
+          <w:tcPr>
+            <w:tcW w:w="2737" w:type="dxa"/>
+          </w:tcPr>
+          <w:p>
+            <w:r>
+              <w:t>CLASS_ID</w:t>
+            </w:r>
+          </w:p>
+        </w:tc>
+        <w:tc>
+          <w:tcPr>
+            <w:tcW w:w="2000" w:type="dxa"/>
+          </w:tcPr>
+          <w:p>
+            <w:r>
+              <w:t>INTEGER</w:t>
+            </w:r>
+          </w:p>
+        </w:tc>
+        <w:tc>
+          <w:tcPr>
+            <w:tcW w:w="2000" w:type="dxa"/>
+            <w:vAlign w:val="center"/>
+          </w:tcPr>
+          <w:p>
+            <w:pPr>
+              <w:spacing w:line="480" w:lineRule="auto"/>
+            </w:pPr>
+            <w:proofErr w:type="spellStart"/>
+            <w:r>
+              <w:t>nullable</w:t>
+            </w:r>
+            <w:proofErr w:type="spellEnd"/>
+          </w:p>
+        </w:tc>
+      </w:tr>
+      <w:tr>
+        <w:trPr>
+          <w:trHeight w:val="500"/>
+        </w:trPr>
+        <w:tc>
+          <w:tcPr>
+            <w:tcW w:w="2737" w:type="dxa"/>
+          </w:tcPr>
+          <w:p>
+            <w:r>
+              <w:t>INSTRUCTOR_ID</w:t>
+            </w:r>
+          </w:p>
+        </w:tc>
+        <w:tc>
+          <w:tcPr>
+            <w:tcW w:w="2000" w:type="dxa"/>
+          </w:tcPr>
+          <w:p>
+            <w:r>
+              <w:t>INTEGER</w:t>
+            </w:r>
+          </w:p>
+        </w:tc>
+        <w:tc>
+          <w:tcPr>
+            <w:tcW w:w="2000" w:type="dxa"/>
+            <w:vAlign w:val="center"/>
+          </w:tcPr>
+          <w:p>
+            <w:pPr>
+              <w:spacing w:line="480" w:lineRule="auto"/>
+            </w:pPr>
+            <w:proofErr w:type="spellStart"/>
+            <w:r>
+              <w:t>nullable</w:t>
+            </w:r>
+            <w:proofErr w:type="spellEnd"/>
+          </w:p>
+        </w:tc>
+      </w:tr>
+      <w:tr>
+        <w:trPr>
+          <w:trHeight w:val="500"/>
+        </w:trPr>
+        <w:tc>
+          <w:tcPr>
+            <w:tcW w:w="2737" w:type="dxa"/>
+          </w:tcPr>
+          <w:p>
+            <w:r>
+              <w:t>CLASS_SECTION</w:t>
+            </w:r>
+          </w:p>
+        </w:tc>
+        <w:tc>
+          <w:tcPr>
+            <w:tcW w:w="2000" w:type="dxa"/>
+          </w:tcPr>
+          <w:p>
+            <w:r>
+              <w:t>VARCHAR</w:t>
+            </w:r>
+          </w:p>
+        </w:tc>
+        <w:tc>
+          <w:tcPr>
+            <w:tcW w:w="2000" w:type="dxa"/>
+            <w:vAlign w:val="center"/>
+          </w:tcPr>
+          <w:p>
+            <w:pPr>
+              <w:spacing w:line="480" w:lineRule="auto"/>
+            </w:pPr>
+            <w:proofErr w:type="spellStart"/>
+            <w:r>
+              <w:t>nullable</w:t>
+            </w:r>
+            <w:proofErr w:type="spellEnd"/>
+          </w:p>
+        </w:tc>
+      </w:tr>
+    </w:tbl>
+    <w:p/>
+    <w:p/>
+    <w:p/>
+    <w:p/>
+    <w:p/>
+    <w:p/>
+    <w:p/>
+    <w:p>
+      <w:pPr>
+        <w:rPr>
+          <w:rFonts w:asciiTheme="majorHAnsi" w:eastAsiaTheme="majorEastAsia" w:hAnsiTheme="majorHAnsi" w:cstheme="majorBidi"/>
+          <w:i/>
+          <w:iCs/>
+          <w:color w:val="2E74B5" w:themeColor="accent1" w:themeShade="BF"/>
+        </w:rPr>
+      </w:pPr>
+    </w:p>
+    <w:p>
+      <w:pPr>
+        <w:rPr>
+          <w:rFonts w:asciiTheme="majorHAnsi" w:eastAsiaTheme="majorEastAsia" w:hAnsiTheme="majorHAnsi" w:cstheme="majorBidi"/>
+          <w:i/>
+          <w:iCs/>
+          <w:color w:val="2E74B5" w:themeColor="accent1" w:themeShade="BF"/>
+        </w:rPr>
+      </w:pPr>
+      <w:r>
+        <w:rPr>
+          <w:rFonts w:asciiTheme="majorHAnsi" w:eastAsiaTheme="majorEastAsia" w:hAnsiTheme="majorHAnsi" w:cstheme="majorBidi"/>
+          <w:i/>
+          <w:iCs/>
+          <w:color w:val="2E74B5" w:themeColor="accent1" w:themeShade="BF"/>
+        </w:rPr>
+        <w:t xml:space="preserve"> </w:t>
+      </w:r>
+      <w:proofErr w:type="spellStart"/>
+      <w:r>
+        <w:rPr>
+          <w:rFonts w:asciiTheme="majorHAnsi" w:eastAsiaTheme="majorEastAsia" w:hAnsiTheme="majorHAnsi" w:cstheme="majorBidi"/>
+          <w:i/>
+          <w:iCs/>
+          <w:color w:val="2E74B5" w:themeColor="accent1" w:themeShade="BF"/>
+        </w:rPr>
+        <w:t>student_class</w:t>
+      </w:r>
+      <w:proofErr w:type="spellEnd"/>
+    </w:p>
+    <w:tbl>
+      <w:tblPr>
+        <w:tblStyle w:val="TableGrid"/>
+        <w:tblpPr w:leftFromText="180" w:rightFromText="180" w:vertAnchor="text" w:horzAnchor="margin" w:tblpXSpec="center" w:tblpY="316"/>
+        <w:tblW w:w="0" w:type="auto"/>
+        <w:tblLook w:val="04A0" w:firstRow="1" w:lastRow="0" w:firstColumn="1" w:lastColumn="0" w:noHBand="0" w:noVBand="1"/>
+      </w:tblPr>
+      <w:tblGrid>
+        <w:gridCol w:w="2737"/>
+        <w:gridCol w:w="2000"/>
+        <w:gridCol w:w="2000"/>
+      </w:tblGrid>
+      <w:tr>
+        <w:trPr>
+          <w:trHeight w:val="500"/>
+        </w:trPr>
+        <w:tc>
+          <w:tcPr>
+            <w:tcW w:w="2737" w:type="dxa"/>
+            <w:vAlign w:val="center"/>
+          </w:tcPr>
+          <w:p>
+            <w:pPr>
+              <w:spacing w:line="480" w:lineRule="auto"/>
+              <w:jc w:val="center"/>
+            </w:pPr>
+            <w:r>
+              <w:rPr>
+                <w:rFonts w:ascii="Times New Roman" w:hAnsi="Times New Roman"/>
+                <w:b/>
+                <w:sz w:val="20"/>
+                <w:szCs w:val="20"/>
+              </w:rPr>
+              <w:t>Column name</w:t>
+            </w:r>
+          </w:p>
+        </w:tc>
+        <w:tc>
+          <w:tcPr>
+            <w:tcW w:w="2000" w:type="dxa"/>
+            <w:vAlign w:val="center"/>
+          </w:tcPr>
+          <w:p>
+            <w:pPr>
+              <w:spacing w:line="480" w:lineRule="auto"/>
+              <w:jc w:val="center"/>
+            </w:pPr>
+            <w:r>
+              <w:rPr>
+                <w:rFonts w:ascii="Times New Roman" w:hAnsi="Times New Roman"/>
+                <w:b/>
+                <w:sz w:val="20"/>
+                <w:szCs w:val="20"/>
+              </w:rPr>
+              <w:t>Type</w:t>
+            </w:r>
+          </w:p>
+        </w:tc>
+        <w:tc>
+          <w:tcPr>
+            <w:tcW w:w="2000" w:type="dxa"/>
+            <w:vAlign w:val="center"/>
+          </w:tcPr>
+          <w:p>
+            <w:pPr>
+              <w:spacing w:line="480" w:lineRule="auto"/>
+              <w:jc w:val="center"/>
+            </w:pPr>
+            <w:r>
+              <w:rPr>
+                <w:rFonts w:ascii="Times New Roman" w:hAnsi="Times New Roman"/>
+                <w:b/>
+                <w:sz w:val="20"/>
+                <w:szCs w:val="20"/>
+              </w:rPr>
+              <w:t>Properties</w:t>
+            </w:r>
+          </w:p>
+        </w:tc>
+      </w:tr>
+      <w:tr>
+        <w:trPr>
+          <w:trHeight w:val="500"/>
+        </w:trPr>
+        <w:tc>
+          <w:tcPr>
+            <w:tcW w:w="2737" w:type="dxa"/>
+          </w:tcPr>
+          <w:p>
+            <w:r>
+              <w:t>ID</w:t>
+            </w:r>
+          </w:p>
+        </w:tc>
+        <w:tc>
+          <w:tcPr>
+            <w:tcW w:w="2000" w:type="dxa"/>
+          </w:tcPr>
+          <w:p>
+            <w:r>
+              <w:t>INTEGER</w:t>
+            </w:r>
+          </w:p>
+        </w:tc>
+        <w:tc>
+          <w:tcPr>
+            <w:tcW w:w="2000" w:type="dxa"/>
+            <w:vAlign w:val="center"/>
+          </w:tcPr>
+          <w:p>
+            <w:r>
+              <w:t>PK</w:t>
+            </w:r>
+          </w:p>
+        </w:tc>
+      </w:tr>
+      <w:tr>
+        <w:trPr>
+          <w:trHeight w:val="500"/>
+        </w:trPr>
+        <w:tc>
+          <w:tcPr>
+            <w:tcW w:w="2737" w:type="dxa"/>
+          </w:tcPr>
+          <w:p>
+            <w:r>
+              <w:t>STUDENT_ID</w:t>
+            </w:r>
+          </w:p>
+        </w:tc>
+        <w:tc>
+          <w:tcPr>
+            <w:tcW w:w="2000" w:type="dxa"/>
+          </w:tcPr>
+          <w:p>
+            <w:r>
+              <w:t>INTEGER</w:t>
+            </w:r>
+          </w:p>
+        </w:tc>
+        <w:tc>
+          <w:tcPr>
+            <w:tcW w:w="2000" w:type="dxa"/>
+            <w:vAlign w:val="center"/>
+          </w:tcPr>
+          <w:p>
+            <w:pPr>
+              <w:spacing w:line="480" w:lineRule="auto"/>
+            </w:pPr>
+            <w:proofErr w:type="spellStart"/>
+            <w:r>
+              <w:t>nullable</w:t>
+            </w:r>
+            <w:proofErr w:type="spellEnd"/>
+          </w:p>
+        </w:tc>
+      </w:tr>
+      <w:tr>
+        <w:trPr>
+          <w:trHeight w:val="500"/>
+        </w:trPr>
+        <w:tc>
+          <w:tcPr>
+            <w:tcW w:w="2737" w:type="dxa"/>
+          </w:tcPr>
+          <w:p>
+            <w:r>
+              <w:t>CLASS_ID</w:t>
+            </w:r>
+          </w:p>
+        </w:tc>
+        <w:tc>
+          <w:tcPr>
+            <w:tcW w:w="2000" w:type="dxa"/>
+          </w:tcPr>
+          <w:p>
+            <w:r>
+              <w:t>INTEGER</w:t>
+            </w:r>
+          </w:p>
+        </w:tc>
+        <w:tc>
+          <w:tcPr>
+            <w:tcW w:w="2000" w:type="dxa"/>
+            <w:vAlign w:val="center"/>
+          </w:tcPr>
+          <w:p>
+            <w:pPr>
+              <w:spacing w:line="480" w:lineRule="auto"/>
+            </w:pPr>
+            <w:proofErr w:type="spellStart"/>
+            <w:r>
+              <w:t>nullable</w:t>
+            </w:r>
+            <w:proofErr w:type="spellEnd"/>
+          </w:p>
+        </w:tc>
+      </w:tr>
+      <w:tr>
+        <w:trPr>
+          <w:trHeight w:val="500"/>
+        </w:trPr>
+        <w:tc>
+          <w:tcPr>
+            <w:tcW w:w="2737" w:type="dxa"/>
+          </w:tcPr>
+          <w:p>
+            <w:r>
+              <w:t>CLASS_SECTION</w:t>
+            </w:r>
+          </w:p>
+        </w:tc>
+        <w:tc>
+          <w:tcPr>
+            <w:tcW w:w="2000" w:type="dxa"/>
+          </w:tcPr>
+          <w:p>
+            <w:r>
+              <w:t>VARCHAR</w:t>
+            </w:r>
+          </w:p>
+        </w:tc>
+        <w:tc>
+          <w:tcPr>
+            <w:tcW w:w="2000" w:type="dxa"/>
+            <w:vAlign w:val="center"/>
+          </w:tcPr>
+          <w:p>
+            <w:pPr>
+              <w:spacing w:line="480" w:lineRule="auto"/>
+            </w:pPr>
+            <w:proofErr w:type="spellStart"/>
+            <w:r>
+              <w:t>nullable</w:t>
+            </w:r>
+            <w:proofErr w:type="spellEnd"/>
+          </w:p>
+        </w:tc>
+      </w:tr>
+    </w:tbl>
+    <w:p/>
+    <w:p/>
+    <w:p/>
+    <w:p/>
+    <w:p/>
+    <w:p/>
+    <w:p/>
+    <w:p/>
     <w:p>
       <w:pPr>
         <w:keepNext/>
         <w:spacing w:line="480" w:lineRule="auto"/>
+      </w:pPr>
+      <w:r>
         <w:rPr>
           <w:noProof/>
         </w:rPr>
-      </w:pPr>
-    </w:p>
-    <w:p>
-      <w:pPr>
-        <w:keepNext/>
-        <w:spacing w:line="480" w:lineRule="auto"/>
-      </w:pPr>
-      <w:r>
-        <w:rPr>
-          <w:noProof/>
-        </w:rPr>
+        <w:lastRenderedPageBreak/>
         <w:drawing>
           <wp:inline distT="0" distB="0" distL="0" distR="0" wp14:anchorId="693DC5B3" wp14:editId="01D64896">
             <wp:extent cx="5943600" cy="3926840"/>
@@ -6591,7 +9768,7 @@
                     <pic:cNvPicPr/>
                   </pic:nvPicPr>
                   <pic:blipFill rotWithShape="1">
-                    <a:blip r:embed="rId12"/>
+                    <a:blip r:embed="rId13"/>
                     <a:srcRect/>
                     <a:stretch/>
                   </pic:blipFill>
@@ -6625,7 +9802,7 @@
         <w:spacing w:line="480" w:lineRule="auto"/>
         <w:jc w:val="center"/>
       </w:pPr>
-      <w:bookmarkStart w:id="33" w:name="_Toc4908054"/>
+      <w:bookmarkStart w:id="36" w:name="_Toc4908054"/>
       <w:r>
         <w:t xml:space="preserve">Figure </w:t>
       </w:r>
@@ -6642,7 +9819,7 @@
         <w:rPr>
           <w:noProof/>
         </w:rPr>
-        <w:t>2</w:t>
+        <w:t>3</w:t>
       </w:r>
       <w:r>
         <w:fldChar w:fldCharType="end"/>
@@ -6650,7 +9827,7 @@
       <w:r>
         <w:t xml:space="preserve"> Early code snippet: How JDBC can be used to set up a connection to a database (locally in this snippet)</w:t>
       </w:r>
-      <w:bookmarkEnd w:id="33"/>
+      <w:bookmarkEnd w:id="36"/>
     </w:p>
     <w:p>
       <w:pPr>
@@ -6691,12 +9868,12 @@
         <w:pStyle w:val="Heading2"/>
         <w:spacing w:line="480" w:lineRule="auto"/>
       </w:pPr>
-      <w:bookmarkStart w:id="34" w:name="_Toc4909363"/>
+      <w:bookmarkStart w:id="37" w:name="_Toc4909363"/>
       <w:r>
         <w:lastRenderedPageBreak/>
         <w:t>Functional requirements</w:t>
       </w:r>
-      <w:bookmarkEnd w:id="34"/>
+      <w:bookmarkEnd w:id="37"/>
       <w:r>
         <w:t xml:space="preserve"> </w:t>
       </w:r>
@@ -6706,11 +9883,11 @@
         <w:pStyle w:val="Heading3"/>
         <w:spacing w:line="480" w:lineRule="auto"/>
       </w:pPr>
-      <w:bookmarkStart w:id="35" w:name="_Toc4909364"/>
+      <w:bookmarkStart w:id="38" w:name="_Toc4909364"/>
       <w:r>
         <w:t>Reading a card</w:t>
       </w:r>
-      <w:bookmarkEnd w:id="35"/>
+      <w:bookmarkEnd w:id="38"/>
     </w:p>
     <w:p>
       <w:pPr>
@@ -6754,19 +9931,21 @@
             <v:path o:extrusionok="f" gradientshapeok="t" o:connecttype="rect"/>
             <o:lock v:ext="edit" aspectratio="t"/>
           </v:shapetype>
-          <v:shape id="_x0000_i1064" type="#_x0000_t75" style="width:507.35pt;height:268.75pt" o:ole="">
-            <v:imagedata r:id="rId13" o:title=""/>
+          <v:shape id="_x0000_i1025" type="#_x0000_t75" style="width:507.15pt;height:268.6pt" o:ole="">
+            <v:imagedata r:id="rId14" o:title=""/>
           </v:shape>
-          <o:OLEObject Type="Embed" ProgID="Visio.Drawing.15" ShapeID="_x0000_i1064" DrawAspect="Content" ObjectID="_1615571158" r:id="rId14"/>
+          <o:OLEObject Type="Embed" ProgID="Visio.Drawing.15" ShapeID="_x0000_i1025" DrawAspect="Content" ObjectID="_1619018068" r:id="rId15"/>
         </w:object>
       </w:r>
+      <w:bookmarkStart w:id="39" w:name="_GoBack"/>
+      <w:bookmarkEnd w:id="39"/>
     </w:p>
     <w:p>
       <w:pPr>
         <w:pStyle w:val="Caption"/>
         <w:spacing w:line="480" w:lineRule="auto"/>
       </w:pPr>
-      <w:bookmarkStart w:id="36" w:name="_Toc4908055"/>
+      <w:bookmarkStart w:id="40" w:name="_Toc4908055"/>
       <w:r>
         <w:t xml:space="preserve">Figure </w:t>
       </w:r>
@@ -6783,7 +9962,7 @@
         <w:rPr>
           <w:noProof/>
         </w:rPr>
-        <w:t>3</w:t>
+        <w:t>4</w:t>
       </w:r>
       <w:r>
         <w:fldChar w:fldCharType="end"/>
@@ -6791,7 +9970,7 @@
       <w:r>
         <w:t xml:space="preserve"> Flowchart showing the main flow of actions of the application</w:t>
       </w:r>
-      <w:bookmarkEnd w:id="36"/>
+      <w:bookmarkEnd w:id="40"/>
     </w:p>
     <w:p>
       <w:pPr>
@@ -6857,7 +10036,7 @@
                     <pic:cNvPicPr/>
                   </pic:nvPicPr>
                   <pic:blipFill rotWithShape="1">
-                    <a:blip r:embed="rId15"/>
+                    <a:blip r:embed="rId16"/>
                     <a:srcRect r="16816" b="77066"/>
                     <a:stretch/>
                   </pic:blipFill>
@@ -6910,7 +10089,7 @@
                     <pic:cNvPicPr/>
                   </pic:nvPicPr>
                   <pic:blipFill rotWithShape="1">
-                    <a:blip r:embed="rId15"/>
+                    <a:blip r:embed="rId16"/>
                     <a:srcRect t="64129" r="16816"/>
                     <a:stretch/>
                   </pic:blipFill>
@@ -6944,7 +10123,7 @@
         <w:spacing w:line="480" w:lineRule="auto"/>
         <w:jc w:val="center"/>
       </w:pPr>
-      <w:bookmarkStart w:id="37" w:name="_Toc4908056"/>
+      <w:bookmarkStart w:id="41" w:name="_Toc4908056"/>
       <w:r>
         <w:t xml:space="preserve">Figure </w:t>
       </w:r>
@@ -6961,7 +10140,7 @@
         <w:rPr>
           <w:noProof/>
         </w:rPr>
-        <w:t>4</w:t>
+        <w:t>5</w:t>
       </w:r>
       <w:r>
         <w:fldChar w:fldCharType="end"/>
@@ -6969,7 +10148,7 @@
       <w:r>
         <w:t xml:space="preserve"> Early snippet of code showcasing the Thread in java</w:t>
       </w:r>
-      <w:bookmarkEnd w:id="37"/>
+      <w:bookmarkEnd w:id="41"/>
     </w:p>
     <w:p>
       <w:pPr>
@@ -7035,11 +10214,11 @@
         <w:pStyle w:val="Heading3"/>
         <w:spacing w:line="480" w:lineRule="auto"/>
       </w:pPr>
-      <w:bookmarkStart w:id="38" w:name="_Toc4909365"/>
+      <w:bookmarkStart w:id="42" w:name="_Toc4909365"/>
       <w:r>
         <w:t>View attendance list</w:t>
       </w:r>
-      <w:bookmarkEnd w:id="38"/>
+      <w:bookmarkEnd w:id="42"/>
       <w:r>
         <w:t xml:space="preserve"> </w:t>
       </w:r>
@@ -7057,11 +10236,11 @@
         <w:pStyle w:val="Heading2"/>
         <w:spacing w:line="480" w:lineRule="auto"/>
       </w:pPr>
-      <w:bookmarkStart w:id="39" w:name="_Toc4909366"/>
+      <w:bookmarkStart w:id="43" w:name="_Toc4909366"/>
       <w:r>
         <w:t>Development</w:t>
       </w:r>
-      <w:bookmarkEnd w:id="39"/>
+      <w:bookmarkEnd w:id="43"/>
       <w:r>
         <w:t xml:space="preserve"> </w:t>
       </w:r>
@@ -7125,52 +10304,6 @@
             <wp:extent cx="5943600" cy="4222750"/>
             <wp:effectExtent l="0" t="0" r="0" b="6350"/>
             <wp:docPr id="6" name="Picture 6"/>
-            <wp:cNvGraphicFramePr>
-              <a:graphicFrameLocks xmlns:a="http://schemas.openxmlformats.org/drawingml/2006/main" noChangeAspect="1"/>
-            </wp:cNvGraphicFramePr>
-            <a:graphic xmlns:a="http://schemas.openxmlformats.org/drawingml/2006/main">
-              <a:graphicData uri="http://schemas.openxmlformats.org/drawingml/2006/picture">
-                <pic:pic xmlns:pic="http://schemas.openxmlformats.org/drawingml/2006/picture">
-                  <pic:nvPicPr>
-                    <pic:cNvPr id="1" name=""/>
-                    <pic:cNvPicPr/>
-                  </pic:nvPicPr>
-                  <pic:blipFill>
-                    <a:blip r:embed="rId16"/>
-                    <a:stretch>
-                      <a:fillRect/>
-                    </a:stretch>
-                  </pic:blipFill>
-                  <pic:spPr>
-                    <a:xfrm>
-                      <a:off x="0" y="0"/>
-                      <a:ext cx="5943600" cy="4222750"/>
-                    </a:xfrm>
-                    <a:prstGeom prst="rect">
-                      <a:avLst/>
-                    </a:prstGeom>
-                  </pic:spPr>
-                </pic:pic>
-              </a:graphicData>
-            </a:graphic>
-          </wp:inline>
-        </w:drawing>
-      </w:r>
-    </w:p>
-    <w:p>
-      <w:pPr>
-        <w:keepNext/>
-        <w:spacing w:line="480" w:lineRule="auto"/>
-      </w:pPr>
-      <w:r>
-        <w:rPr>
-          <w:noProof/>
-        </w:rPr>
-        <w:drawing>
-          <wp:inline distT="0" distB="0" distL="0" distR="0" wp14:anchorId="24123459" wp14:editId="0E5B7600">
-            <wp:extent cx="5324475" cy="1143000"/>
-            <wp:effectExtent l="0" t="0" r="9525" b="0"/>
-            <wp:docPr id="9" name="Picture 9"/>
             <wp:cNvGraphicFramePr>
               <a:graphicFrameLocks xmlns:a="http://schemas.openxmlformats.org/drawingml/2006/main" noChangeAspect="1"/>
             </wp:cNvGraphicFramePr>
@@ -7190,6 +10323,52 @@
                   <pic:spPr>
                     <a:xfrm>
                       <a:off x="0" y="0"/>
+                      <a:ext cx="5943600" cy="4222750"/>
+                    </a:xfrm>
+                    <a:prstGeom prst="rect">
+                      <a:avLst/>
+                    </a:prstGeom>
+                  </pic:spPr>
+                </pic:pic>
+              </a:graphicData>
+            </a:graphic>
+          </wp:inline>
+        </w:drawing>
+      </w:r>
+    </w:p>
+    <w:p>
+      <w:pPr>
+        <w:keepNext/>
+        <w:spacing w:line="480" w:lineRule="auto"/>
+      </w:pPr>
+      <w:r>
+        <w:rPr>
+          <w:noProof/>
+        </w:rPr>
+        <w:drawing>
+          <wp:inline distT="0" distB="0" distL="0" distR="0" wp14:anchorId="24123459" wp14:editId="0E5B7600">
+            <wp:extent cx="5324475" cy="1143000"/>
+            <wp:effectExtent l="0" t="0" r="9525" b="0"/>
+            <wp:docPr id="9" name="Picture 9"/>
+            <wp:cNvGraphicFramePr>
+              <a:graphicFrameLocks xmlns:a="http://schemas.openxmlformats.org/drawingml/2006/main" noChangeAspect="1"/>
+            </wp:cNvGraphicFramePr>
+            <a:graphic xmlns:a="http://schemas.openxmlformats.org/drawingml/2006/main">
+              <a:graphicData uri="http://schemas.openxmlformats.org/drawingml/2006/picture">
+                <pic:pic xmlns:pic="http://schemas.openxmlformats.org/drawingml/2006/picture">
+                  <pic:nvPicPr>
+                    <pic:cNvPr id="1" name=""/>
+                    <pic:cNvPicPr/>
+                  </pic:nvPicPr>
+                  <pic:blipFill>
+                    <a:blip r:embed="rId18"/>
+                    <a:stretch>
+                      <a:fillRect/>
+                    </a:stretch>
+                  </pic:blipFill>
+                  <pic:spPr>
+                    <a:xfrm>
+                      <a:off x="0" y="0"/>
                       <a:ext cx="5324475" cy="1143000"/>
                     </a:xfrm>
                     <a:prstGeom prst="rect">
@@ -7209,7 +10388,7 @@
         <w:spacing w:line="480" w:lineRule="auto"/>
         <w:jc w:val="center"/>
       </w:pPr>
-      <w:bookmarkStart w:id="40" w:name="_Toc4908057"/>
+      <w:bookmarkStart w:id="44" w:name="_Toc4908057"/>
       <w:r>
         <w:t xml:space="preserve">Figure </w:t>
       </w:r>
@@ -7226,7 +10405,7 @@
         <w:rPr>
           <w:noProof/>
         </w:rPr>
-        <w:t>5</w:t>
+        <w:t>6</w:t>
       </w:r>
       <w:r>
         <w:fldChar w:fldCharType="end"/>
@@ -7242,7 +10421,7 @@
       <w:r>
         <w:t xml:space="preserve"> implementation</w:t>
       </w:r>
-      <w:bookmarkEnd w:id="40"/>
+      <w:bookmarkEnd w:id="44"/>
     </w:p>
     <w:p>
       <w:pPr>
@@ -7462,7 +10641,7 @@
         <w:spacing w:line="480" w:lineRule="auto"/>
         <w:jc w:val="center"/>
       </w:pPr>
-      <w:bookmarkStart w:id="41" w:name="_Toc4908019"/>
+      <w:bookmarkStart w:id="45" w:name="_Toc4908019"/>
       <w:r>
         <w:t xml:space="preserve">Table </w:t>
       </w:r>
@@ -7487,18 +10666,18 @@
       <w:r>
         <w:t xml:space="preserve"> Structure of Response</w:t>
       </w:r>
-      <w:bookmarkEnd w:id="41"/>
+      <w:bookmarkEnd w:id="45"/>
     </w:p>
     <w:p>
       <w:pPr>
         <w:pStyle w:val="Heading2"/>
         <w:spacing w:line="480" w:lineRule="auto"/>
       </w:pPr>
-      <w:bookmarkStart w:id="42" w:name="_Toc4909367"/>
+      <w:bookmarkStart w:id="46" w:name="_Toc4909367"/>
       <w:r>
         <w:t>Testing</w:t>
       </w:r>
-      <w:bookmarkEnd w:id="42"/>
+      <w:bookmarkEnd w:id="46"/>
       <w:r>
         <w:t xml:space="preserve"> </w:t>
       </w:r>
@@ -7516,11 +10695,11 @@
         <w:pStyle w:val="Heading3"/>
         <w:spacing w:line="480" w:lineRule="auto"/>
       </w:pPr>
-      <w:bookmarkStart w:id="43" w:name="_Toc4909368"/>
+      <w:bookmarkStart w:id="47" w:name="_Toc4909368"/>
       <w:r>
         <w:t>Testing individual modules</w:t>
       </w:r>
-      <w:bookmarkEnd w:id="43"/>
+      <w:bookmarkEnd w:id="47"/>
     </w:p>
     <w:p>
       <w:pPr>
@@ -7546,11 +10725,11 @@
         <w:pStyle w:val="Heading3"/>
         <w:spacing w:line="480" w:lineRule="auto"/>
       </w:pPr>
-      <w:bookmarkStart w:id="44" w:name="_Toc4909369"/>
+      <w:bookmarkStart w:id="48" w:name="_Toc4909369"/>
       <w:r>
         <w:t>Testing modules together</w:t>
       </w:r>
-      <w:bookmarkEnd w:id="44"/>
+      <w:bookmarkEnd w:id="48"/>
     </w:p>
     <w:p>
       <w:pPr>
@@ -7565,12 +10744,12 @@
         <w:pStyle w:val="Heading3"/>
         <w:spacing w:line="480" w:lineRule="auto"/>
       </w:pPr>
-      <w:bookmarkStart w:id="45" w:name="_Toc4909370"/>
+      <w:bookmarkStart w:id="49" w:name="_Toc4909370"/>
       <w:r>
         <w:lastRenderedPageBreak/>
         <w:t>Testing: NetBeans vs. Notepad++</w:t>
       </w:r>
-      <w:bookmarkEnd w:id="45"/>
+      <w:bookmarkEnd w:id="49"/>
     </w:p>
     <w:p>
       <w:pPr>
@@ -7615,11 +10794,11 @@
       <w:r>
         <w:t xml:space="preserve"> </w:t>
       </w:r>
-      <w:bookmarkStart w:id="46" w:name="_Toc4909371"/>
+      <w:bookmarkStart w:id="50" w:name="_Toc4909371"/>
       <w:r>
         <w:t>Conclusion</w:t>
       </w:r>
-      <w:bookmarkEnd w:id="46"/>
+      <w:bookmarkEnd w:id="50"/>
     </w:p>
     <w:p>
       <w:pPr>
@@ -7730,11 +10909,11 @@
         <w:pStyle w:val="Heading1"/>
         <w:spacing w:line="480" w:lineRule="auto"/>
       </w:pPr>
-      <w:bookmarkStart w:id="47" w:name="_Toc4909372"/>
+      <w:bookmarkStart w:id="51" w:name="_Toc4909372"/>
       <w:r>
         <w:t>References</w:t>
       </w:r>
-      <w:bookmarkEnd w:id="47"/>
+      <w:bookmarkEnd w:id="51"/>
       <w:r>
         <w:t xml:space="preserve"> </w:t>
       </w:r>
@@ -7818,7 +10997,7 @@
       <w:r>
         <w:t xml:space="preserve">[5] Advanced Card Systems Ltd., “ACR122U USB NFC Reader,” Advanced Card Systems Ltd. [Online]. Available: </w:t>
       </w:r>
-      <w:hyperlink r:id="rId18" w:history="1">
+      <w:hyperlink r:id="rId19" w:history="1">
         <w:r>
           <w:rPr>
             <w:rStyle w:val="Hyperlink"/>
@@ -8016,7 +11195,7 @@
                                   <w:sz w:val="22"/>
                                   <w:szCs w:val="20"/>
                                 </w:rPr>
-                                <w:t>14</w:t>
+                                <w:t>19</w:t>
                               </w:r>
                               <w:r>
                                 <w:rPr>
@@ -8102,7 +11281,7 @@
                             <w:sz w:val="22"/>
                             <w:szCs w:val="20"/>
                           </w:rPr>
-                          <w:t>14</w:t>
+                          <w:t>19</w:t>
                         </w:r>
                         <w:r>
                           <w:rPr>
@@ -9283,6 +12462,28 @@
       <w:rFonts w:asciiTheme="majorHAnsi" w:eastAsiaTheme="majorEastAsia" w:hAnsiTheme="majorHAnsi" w:cstheme="majorBidi"/>
       <w:color w:val="1F4D78" w:themeColor="accent1" w:themeShade="7F"/>
       <w:szCs w:val="24"/>
+    </w:rPr>
+  </w:style>
+  <w:style w:type="paragraph" w:styleId="Heading4">
+    <w:name w:val="heading 4"/>
+    <w:basedOn w:val="Normal"/>
+    <w:next w:val="Normal"/>
+    <w:link w:val="Heading4Char"/>
+    <w:uiPriority w:val="9"/>
+    <w:unhideWhenUsed/>
+    <w:qFormat/>
+    <w:rsid w:val="00310982"/>
+    <w:pPr>
+      <w:keepNext/>
+      <w:keepLines/>
+      <w:spacing w:before="40" w:after="0"/>
+      <w:outlineLvl w:val="3"/>
+    </w:pPr>
+    <w:rPr>
+      <w:rFonts w:asciiTheme="majorHAnsi" w:eastAsiaTheme="majorEastAsia" w:hAnsiTheme="majorHAnsi" w:cstheme="majorBidi"/>
+      <w:i/>
+      <w:iCs/>
+      <w:color w:val="2E74B5" w:themeColor="accent1" w:themeShade="BF"/>
     </w:rPr>
   </w:style>
   <w:style w:type="character" w:default="1" w:styleId="DefaultParagraphFont">
@@ -10006,6 +13207,20 @@
       <w:sz w:val="24"/>
     </w:rPr>
   </w:style>
+  <w:style w:type="character" w:customStyle="1" w:styleId="Heading4Char">
+    <w:name w:val="Heading 4 Char"/>
+    <w:basedOn w:val="DefaultParagraphFont"/>
+    <w:link w:val="Heading4"/>
+    <w:uiPriority w:val="9"/>
+    <w:rsid w:val="00310982"/>
+    <w:rPr>
+      <w:rFonts w:asciiTheme="majorHAnsi" w:eastAsiaTheme="majorEastAsia" w:hAnsiTheme="majorHAnsi" w:cstheme="majorBidi"/>
+      <w:i/>
+      <w:iCs/>
+      <w:color w:val="2E74B5" w:themeColor="accent1" w:themeShade="BF"/>
+      <w:sz w:val="24"/>
+    </w:rPr>
+  </w:style>
 </w:styles>
 </file>
 
@@ -10275,7 +13490,7 @@
 </file>
 
 <file path=customXml/itemProps1.xml><?xml version="1.0" encoding="utf-8"?>
-<ds:datastoreItem xmlns:ds="http://schemas.openxmlformats.org/officeDocument/2006/customXml" ds:itemID="{B3BF8B3E-8E31-4B70-A2D9-6E73848AE616}">
+<ds:datastoreItem xmlns:ds="http://schemas.openxmlformats.org/officeDocument/2006/customXml" ds:itemID="{54FB9805-4008-43AB-856B-E9EECF049307}">
   <ds:schemaRefs>
     <ds:schemaRef ds:uri="http://schemas.openxmlformats.org/officeDocument/2006/bibliography"/>
   </ds:schemaRefs>

</xml_diff>

<commit_message>
Sort of final edit, for now. At least until I submit my report lol
</commit_message>
<xml_diff>
--- a/ams/Attendance Management System.docx
+++ b/ams/Attendance Management System.docx
@@ -9934,43 +9934,41 @@
           <v:shape id="_x0000_i1025" type="#_x0000_t75" style="width:507.15pt;height:268.6pt" o:ole="">
             <v:imagedata r:id="rId14" o:title=""/>
           </v:shape>
-          <o:OLEObject Type="Embed" ProgID="Visio.Drawing.15" ShapeID="_x0000_i1025" DrawAspect="Content" ObjectID="_1619018068" r:id="rId15"/>
+          <o:OLEObject Type="Embed" ProgID="Visio.Drawing.15" ShapeID="_x0000_i1025" DrawAspect="Content" ObjectID="_1619032814" r:id="rId15"/>
         </w:object>
       </w:r>
-      <w:bookmarkStart w:id="39" w:name="_GoBack"/>
+    </w:p>
+    <w:p>
+      <w:pPr>
+        <w:pStyle w:val="Caption"/>
+        <w:spacing w:line="480" w:lineRule="auto"/>
+      </w:pPr>
+      <w:bookmarkStart w:id="39" w:name="_Toc4908055"/>
+      <w:r>
+        <w:t xml:space="preserve">Figure </w:t>
+      </w:r>
+      <w:r>
+        <w:fldChar w:fldCharType="begin"/>
+      </w:r>
+      <w:r>
+        <w:instrText xml:space="preserve"> SEQ Figure \* ARABIC </w:instrText>
+      </w:r>
+      <w:r>
+        <w:fldChar w:fldCharType="separate"/>
+      </w:r>
+      <w:r>
+        <w:rPr>
+          <w:noProof/>
+        </w:rPr>
+        <w:t>4</w:t>
+      </w:r>
+      <w:r>
+        <w:fldChar w:fldCharType="end"/>
+      </w:r>
+      <w:r>
+        <w:t xml:space="preserve"> Flowchart showing the main flow of actions of the application</w:t>
+      </w:r>
       <w:bookmarkEnd w:id="39"/>
-    </w:p>
-    <w:p>
-      <w:pPr>
-        <w:pStyle w:val="Caption"/>
-        <w:spacing w:line="480" w:lineRule="auto"/>
-      </w:pPr>
-      <w:bookmarkStart w:id="40" w:name="_Toc4908055"/>
-      <w:r>
-        <w:t xml:space="preserve">Figure </w:t>
-      </w:r>
-      <w:r>
-        <w:fldChar w:fldCharType="begin"/>
-      </w:r>
-      <w:r>
-        <w:instrText xml:space="preserve"> SEQ Figure \* ARABIC </w:instrText>
-      </w:r>
-      <w:r>
-        <w:fldChar w:fldCharType="separate"/>
-      </w:r>
-      <w:r>
-        <w:rPr>
-          <w:noProof/>
-        </w:rPr>
-        <w:t>4</w:t>
-      </w:r>
-      <w:r>
-        <w:fldChar w:fldCharType="end"/>
-      </w:r>
-      <w:r>
-        <w:t xml:space="preserve"> Flowchart showing the main flow of actions of the application</w:t>
-      </w:r>
-      <w:bookmarkEnd w:id="40"/>
     </w:p>
     <w:p>
       <w:pPr>
@@ -10123,7 +10121,7 @@
         <w:spacing w:line="480" w:lineRule="auto"/>
         <w:jc w:val="center"/>
       </w:pPr>
-      <w:bookmarkStart w:id="41" w:name="_Toc4908056"/>
+      <w:bookmarkStart w:id="40" w:name="_Toc4908056"/>
       <w:r>
         <w:t xml:space="preserve">Figure </w:t>
       </w:r>
@@ -10148,7 +10146,7 @@
       <w:r>
         <w:t xml:space="preserve"> Early snippet of code showcasing the Thread in java</w:t>
       </w:r>
-      <w:bookmarkEnd w:id="41"/>
+      <w:bookmarkEnd w:id="40"/>
     </w:p>
     <w:p>
       <w:pPr>
@@ -10214,33 +10212,33 @@
         <w:pStyle w:val="Heading3"/>
         <w:spacing w:line="480" w:lineRule="auto"/>
       </w:pPr>
-      <w:bookmarkStart w:id="42" w:name="_Toc4909365"/>
+      <w:bookmarkStart w:id="41" w:name="_Toc4909365"/>
       <w:r>
         <w:t>View attendance list</w:t>
       </w:r>
+      <w:bookmarkEnd w:id="41"/>
+      <w:r>
+        <w:t xml:space="preserve"> </w:t>
+      </w:r>
+    </w:p>
+    <w:p>
+      <w:pPr>
+        <w:spacing w:line="480" w:lineRule="auto"/>
+      </w:pPr>
+      <w:r>
+        <w:t xml:space="preserve">One function of the AMS is the ability to view the attendance, in the student’s case, their own attendance, and in the instructor’s case, a list of the students and their attendance records. </w:t>
+      </w:r>
+    </w:p>
+    <w:p>
+      <w:pPr>
+        <w:pStyle w:val="Heading2"/>
+        <w:spacing w:line="480" w:lineRule="auto"/>
+      </w:pPr>
+      <w:bookmarkStart w:id="42" w:name="_Toc4909366"/>
+      <w:r>
+        <w:t>Development</w:t>
+      </w:r>
       <w:bookmarkEnd w:id="42"/>
-      <w:r>
-        <w:t xml:space="preserve"> </w:t>
-      </w:r>
-    </w:p>
-    <w:p>
-      <w:pPr>
-        <w:spacing w:line="480" w:lineRule="auto"/>
-      </w:pPr>
-      <w:r>
-        <w:t xml:space="preserve">One function of the AMS is the ability to view the attendance, in the student’s case, their own attendance, and in the instructor’s case, a list of the students and their attendance records. </w:t>
-      </w:r>
-    </w:p>
-    <w:p>
-      <w:pPr>
-        <w:pStyle w:val="Heading2"/>
-        <w:spacing w:line="480" w:lineRule="auto"/>
-      </w:pPr>
-      <w:bookmarkStart w:id="43" w:name="_Toc4909366"/>
-      <w:r>
-        <w:t>Development</w:t>
-      </w:r>
-      <w:bookmarkEnd w:id="43"/>
       <w:r>
         <w:t xml:space="preserve"> </w:t>
       </w:r>
@@ -10388,7 +10386,7 @@
         <w:spacing w:line="480" w:lineRule="auto"/>
         <w:jc w:val="center"/>
       </w:pPr>
-      <w:bookmarkStart w:id="44" w:name="_Toc4908057"/>
+      <w:bookmarkStart w:id="43" w:name="_Toc4908057"/>
       <w:r>
         <w:t xml:space="preserve">Figure </w:t>
       </w:r>
@@ -10421,7 +10419,7 @@
       <w:r>
         <w:t xml:space="preserve"> implementation</w:t>
       </w:r>
-      <w:bookmarkEnd w:id="44"/>
+      <w:bookmarkEnd w:id="43"/>
     </w:p>
     <w:p>
       <w:pPr>
@@ -10641,7 +10639,7 @@
         <w:spacing w:line="480" w:lineRule="auto"/>
         <w:jc w:val="center"/>
       </w:pPr>
-      <w:bookmarkStart w:id="45" w:name="_Toc4908019"/>
+      <w:bookmarkStart w:id="44" w:name="_Toc4908019"/>
       <w:r>
         <w:t xml:space="preserve">Table </w:t>
       </w:r>
@@ -10666,28 +10664,58 @@
       <w:r>
         <w:t xml:space="preserve"> Structure of Response</w:t>
       </w:r>
+      <w:bookmarkEnd w:id="44"/>
+    </w:p>
+    <w:p>
+      <w:pPr>
+        <w:pStyle w:val="Heading2"/>
+        <w:spacing w:line="480" w:lineRule="auto"/>
+      </w:pPr>
+      <w:bookmarkStart w:id="45" w:name="_Toc4909367"/>
+      <w:r>
+        <w:t>Testing</w:t>
+      </w:r>
       <w:bookmarkEnd w:id="45"/>
-    </w:p>
-    <w:p>
-      <w:pPr>
-        <w:pStyle w:val="Heading2"/>
-        <w:spacing w:line="480" w:lineRule="auto"/>
-      </w:pPr>
-      <w:bookmarkStart w:id="46" w:name="_Toc4909367"/>
-      <w:r>
-        <w:t>Testing</w:t>
+      <w:r>
+        <w:t xml:space="preserve"> </w:t>
+      </w:r>
+    </w:p>
+    <w:p>
+      <w:pPr>
+        <w:spacing w:line="480" w:lineRule="auto"/>
+      </w:pPr>
+      <w:r>
+        <w:t xml:space="preserve">Testing was done in two main parts: testing of individual modules (classes), and testing of the modules together. </w:t>
+      </w:r>
+    </w:p>
+    <w:p>
+      <w:pPr>
+        <w:pStyle w:val="Heading3"/>
+        <w:spacing w:line="480" w:lineRule="auto"/>
+      </w:pPr>
+      <w:bookmarkStart w:id="46" w:name="_Toc4909368"/>
+      <w:r>
+        <w:t>Testing individual modules</w:t>
       </w:r>
       <w:bookmarkEnd w:id="46"/>
-      <w:r>
-        <w:t xml:space="preserve"> </w:t>
-      </w:r>
-    </w:p>
-    <w:p>
-      <w:pPr>
-        <w:spacing w:line="480" w:lineRule="auto"/>
-      </w:pPr>
-      <w:r>
-        <w:t xml:space="preserve">Testing was done in two main parts: testing of individual modules (classes), and testing of the modules together. </w:t>
+    </w:p>
+    <w:p>
+      <w:pPr>
+        <w:spacing w:line="480" w:lineRule="auto"/>
+      </w:pPr>
+      <w:r>
+        <w:t xml:space="preserve">When developing the application, often time I needed to make a copy of the module and </w:t>
+      </w:r>
+      <w:r>
+        <w:t xml:space="preserve">paste it on to Notepad++ and create a separate main class in order to test their individual functionalities. The introduction of different forms of modules (JDBC modules and </w:t>
+      </w:r>
+      <w:proofErr w:type="spellStart"/>
+      <w:r>
+        <w:t>SmartCardIO</w:t>
+      </w:r>
+      <w:proofErr w:type="spellEnd"/>
+      <w:r>
+        <w:t xml:space="preserve"> modules) needed to be met with strict prejudice in terms of testing their functionalities. These are environments that I have had no prior experience or knowledge with, so I needed to be extra thorough in my testing. </w:t>
       </w:r>
     </w:p>
     <w:p>
@@ -10695,9 +10723,9 @@
         <w:pStyle w:val="Heading3"/>
         <w:spacing w:line="480" w:lineRule="auto"/>
       </w:pPr>
-      <w:bookmarkStart w:id="47" w:name="_Toc4909368"/>
-      <w:r>
-        <w:t>Testing individual modules</w:t>
+      <w:bookmarkStart w:id="47" w:name="_Toc4909369"/>
+      <w:r>
+        <w:t>Testing modules together</w:t>
       </w:r>
       <w:bookmarkEnd w:id="47"/>
     </w:p>
@@ -10706,18 +10734,7 @@
         <w:spacing w:line="480" w:lineRule="auto"/>
       </w:pPr>
       <w:r>
-        <w:t xml:space="preserve">When developing the application, often time I needed to make a copy of the module and </w:t>
-      </w:r>
-      <w:r>
-        <w:t xml:space="preserve">paste it on to Notepad++ and create a separate main class in order to test their individual functionalities. The introduction of different forms of modules (JDBC modules and </w:t>
-      </w:r>
-      <w:proofErr w:type="spellStart"/>
-      <w:r>
-        <w:t>SmartCardIO</w:t>
-      </w:r>
-      <w:proofErr w:type="spellEnd"/>
-      <w:r>
-        <w:t xml:space="preserve"> modules) needed to be met with strict prejudice in terms of testing their functionalities. These are environments that I have had no prior experience or knowledge with, so I needed to be extra thorough in my testing. </w:t>
+        <w:t>Testing the modules together proved to be somewhat of a challenge as there were different parts at play at this stage, such as the database running while the card reader is running. A few things could’ve gone wrong, which they did in the early stages of testing.</w:t>
       </w:r>
     </w:p>
     <w:p>
@@ -10725,80 +10742,439 @@
         <w:pStyle w:val="Heading3"/>
         <w:spacing w:line="480" w:lineRule="auto"/>
       </w:pPr>
-      <w:bookmarkStart w:id="48" w:name="_Toc4909369"/>
-      <w:r>
-        <w:t>Testing modules together</w:t>
-      </w:r>
-      <w:bookmarkEnd w:id="48"/>
-    </w:p>
-    <w:p>
-      <w:pPr>
-        <w:spacing w:line="480" w:lineRule="auto"/>
-      </w:pPr>
-      <w:r>
-        <w:t>Testing the modules together proved to be somewhat of a challenge as there were different parts at play at this stage, such as the database running while the card reader is running. A few things could’ve gone wrong, which they did in the early stages of testing.</w:t>
-      </w:r>
-    </w:p>
-    <w:p>
-      <w:pPr>
-        <w:pStyle w:val="Heading3"/>
-        <w:spacing w:line="480" w:lineRule="auto"/>
-      </w:pPr>
-      <w:bookmarkStart w:id="49" w:name="_Toc4909370"/>
+      <w:bookmarkStart w:id="48" w:name="_Toc4909370"/>
       <w:r>
         <w:lastRenderedPageBreak/>
         <w:t>Testing: NetBeans vs. Notepad++</w:t>
       </w:r>
+      <w:bookmarkEnd w:id="48"/>
+    </w:p>
+    <w:p>
+      <w:pPr>
+        <w:spacing w:line="480" w:lineRule="auto"/>
+      </w:pPr>
+      <w:r>
+        <w:t>My Computer Science career began with notepad.exe that’s included in Microsoft’s Windows OS. From there I went into Notepad++ and remained there for years. It was only in the summer 2018 that I started using NetBeans for a graphics course. All my testing happened in code, happened with “</w:t>
+      </w:r>
+      <w:proofErr w:type="spellStart"/>
+      <w:r>
+        <w:t>System.out.println”s</w:t>
+      </w:r>
+      <w:proofErr w:type="spellEnd"/>
+      <w:r>
+        <w:t xml:space="preserve">. I’ve personally found that this method works best for me as I have grown accustomed to it. </w:t>
+      </w:r>
+      <w:proofErr w:type="spellStart"/>
+      <w:r>
+        <w:t>NetBean’s</w:t>
+      </w:r>
+      <w:proofErr w:type="spellEnd"/>
+      <w:r>
+        <w:t xml:space="preserve"> debug service is a powerful tool for testing, but it isn’t a tool I fully understand, and I had no interest in understanding at this time since my current method of testing works fine. “If it </w:t>
+      </w:r>
+      <w:proofErr w:type="spellStart"/>
+      <w:r>
+        <w:t>ain’t</w:t>
+      </w:r>
+      <w:proofErr w:type="spellEnd"/>
+      <w:r>
+        <w:t xml:space="preserve"> broke, don’t fix it”.</w:t>
+      </w:r>
+      <w:r>
+        <w:t xml:space="preserve"> </w:t>
+      </w:r>
+    </w:p>
+    <w:p>
+      <w:r>
+        <w:br w:type="page"/>
+      </w:r>
+    </w:p>
+    <w:p>
+      <w:pPr>
+        <w:pStyle w:val="Heading3"/>
+      </w:pPr>
+      <w:r>
+        <w:lastRenderedPageBreak/>
+        <w:t>Final prototype</w:t>
+      </w:r>
+    </w:p>
+    <w:p/>
+    <w:p>
+      <w:pPr>
+        <w:keepNext/>
+        <w:jc w:val="center"/>
+      </w:pPr>
+      <w:r>
+        <w:rPr>
+          <w:noProof/>
+        </w:rPr>
+        <w:drawing>
+          <wp:inline distT="0" distB="0" distL="0" distR="0" wp14:anchorId="4E640F39" wp14:editId="5F65C4E9">
+            <wp:extent cx="5943600" cy="4429125"/>
+            <wp:effectExtent l="0" t="0" r="0" b="9525"/>
+            <wp:docPr id="8" name="Picture 8"/>
+            <wp:cNvGraphicFramePr>
+              <a:graphicFrameLocks xmlns:a="http://schemas.openxmlformats.org/drawingml/2006/main" noChangeAspect="1"/>
+            </wp:cNvGraphicFramePr>
+            <a:graphic xmlns:a="http://schemas.openxmlformats.org/drawingml/2006/main">
+              <a:graphicData uri="http://schemas.openxmlformats.org/drawingml/2006/picture">
+                <pic:pic xmlns:pic="http://schemas.openxmlformats.org/drawingml/2006/picture">
+                  <pic:nvPicPr>
+                    <pic:cNvPr id="1" name=""/>
+                    <pic:cNvPicPr/>
+                  </pic:nvPicPr>
+                  <pic:blipFill>
+                    <a:blip r:embed="rId19"/>
+                    <a:stretch>
+                      <a:fillRect/>
+                    </a:stretch>
+                  </pic:blipFill>
+                  <pic:spPr>
+                    <a:xfrm>
+                      <a:off x="0" y="0"/>
+                      <a:ext cx="5943600" cy="4429125"/>
+                    </a:xfrm>
+                    <a:prstGeom prst="rect">
+                      <a:avLst/>
+                    </a:prstGeom>
+                  </pic:spPr>
+                </pic:pic>
+              </a:graphicData>
+            </a:graphic>
+          </wp:inline>
+        </w:drawing>
+      </w:r>
+    </w:p>
+    <w:p>
+      <w:pPr>
+        <w:pStyle w:val="Caption"/>
+        <w:jc w:val="center"/>
+      </w:pPr>
+      <w:r>
+        <w:t xml:space="preserve">Figure </w:t>
+      </w:r>
+      <w:r>
+        <w:fldChar w:fldCharType="begin"/>
+      </w:r>
+      <w:r>
+        <w:instrText xml:space="preserve"> SEQ Figure \* ARABIC </w:instrText>
+      </w:r>
+      <w:r>
+        <w:fldChar w:fldCharType="separate"/>
+      </w:r>
+      <w:r>
+        <w:rPr>
+          <w:noProof/>
+        </w:rPr>
+        <w:t>7</w:t>
+      </w:r>
+      <w:r>
+        <w:fldChar w:fldCharType="end"/>
+      </w:r>
+      <w:r>
+        <w:t xml:space="preserve"> "Home screen" of the AMS</w:t>
+      </w:r>
+    </w:p>
+    <w:p>
+      <w:r>
+        <w:t>The way the AMS functions is that it is a standalone point of access for students and instructors. Minimal interaction with the system is intended. The less interaction the smoother the interactions are. The idea here is not to create a system that manages any courses or student profiles. Its</w:t>
+      </w:r>
+      <w:r>
+        <w:rPr>
+          <w:i/>
+          <w:iCs/>
+        </w:rPr>
+        <w:t xml:space="preserve"> main</w:t>
+      </w:r>
+      <w:r>
+        <w:t xml:space="preserve"> purpose is to log in the attendance of the students for that class on that particular day. </w:t>
+      </w:r>
+    </w:p>
+    <w:p>
+      <w:r>
+        <w:t>With that said, some functionalities have been added at the request of my supervisor. The function to allow the instructor to view their current student list for any of the courses that particular instructor has. (Figure 8 and 9)</w:t>
+      </w:r>
+    </w:p>
+    <w:p>
+      <w:pPr>
+        <w:keepNext/>
+      </w:pPr>
+      <w:r>
+        <w:object w:dxaOrig="23324" w:dyaOrig="16968">
+          <v:shape id="_x0000_i1032" type="#_x0000_t75" style="width:467.7pt;height:339.95pt" o:ole="">
+            <v:imagedata r:id="rId20" o:title=""/>
+          </v:shape>
+          <o:OLEObject Type="Embed" ProgID="Unknown" ShapeID="_x0000_i1032" DrawAspect="Content" ObjectID="_1619032815" r:id="rId21"/>
+        </w:object>
+      </w:r>
+    </w:p>
+    <w:p>
+      <w:pPr>
+        <w:pStyle w:val="Caption"/>
+      </w:pPr>
+      <w:r>
+        <w:t xml:space="preserve">Figure </w:t>
+      </w:r>
+      <w:r>
+        <w:fldChar w:fldCharType="begin"/>
+      </w:r>
+      <w:r>
+        <w:instrText xml:space="preserve"> SEQ Figure \* ARABIC </w:instrText>
+      </w:r>
+      <w:r>
+        <w:fldChar w:fldCharType="separate"/>
+      </w:r>
+      <w:r>
+        <w:rPr>
+          <w:noProof/>
+        </w:rPr>
+        <w:t>8</w:t>
+      </w:r>
+      <w:r>
+        <w:fldChar w:fldCharType="end"/>
+      </w:r>
+      <w:r>
+        <w:t xml:space="preserve"> </w:t>
+      </w:r>
+      <w:proofErr w:type="gramStart"/>
+      <w:r>
+        <w:t>Once</w:t>
+      </w:r>
+      <w:proofErr w:type="gramEnd"/>
+      <w:r>
+        <w:t xml:space="preserve"> an instructor swipes their card, the AMS is activated and the "View students" button is also available to them.</w:t>
+      </w:r>
+    </w:p>
+    <w:p>
+      <w:r>
+        <w:t>Shown in figure 9 is the window the instructor is greeted with once they select “View Students”. The numbered sections are as follows</w:t>
+      </w:r>
+    </w:p>
+    <w:p>
+      <w:pPr>
+        <w:pStyle w:val="ListParagraph"/>
+        <w:numPr>
+          <w:ilvl w:val="0"/>
+          <w:numId w:val="5"/>
+        </w:numPr>
+      </w:pPr>
+      <w:r>
+        <w:t xml:space="preserve">The instructor will be able to view all the courses they are assigned to for that particular semester. If they wish to view the students, they’ll need to </w:t>
+      </w:r>
+      <w:r>
+        <w:t>select one of the courses in the list</w:t>
+      </w:r>
+    </w:p>
+    <w:p>
+      <w:pPr>
+        <w:pStyle w:val="ListParagraph"/>
+        <w:numPr>
+          <w:ilvl w:val="1"/>
+          <w:numId w:val="5"/>
+        </w:numPr>
+      </w:pPr>
+      <w:r>
+        <w:t>In the case that they are assigned multiple sections, they may select it from this table</w:t>
+      </w:r>
+    </w:p>
+    <w:p>
+      <w:pPr>
+        <w:pStyle w:val="ListParagraph"/>
+        <w:numPr>
+          <w:ilvl w:val="0"/>
+          <w:numId w:val="5"/>
+        </w:numPr>
+      </w:pPr>
+      <w:r>
+        <w:t>The “Display student list” will list all the students in that particular course (and section) on the table located on the right half of the window.</w:t>
+      </w:r>
+    </w:p>
+    <w:p>
+      <w:pPr>
+        <w:pStyle w:val="ListParagraph"/>
+        <w:numPr>
+          <w:ilvl w:val="0"/>
+          <w:numId w:val="5"/>
+        </w:numPr>
+      </w:pPr>
+      <w:r>
+        <w:t>The list of currently enrolled students.</w:t>
+      </w:r>
+    </w:p>
+    <w:p>
+      <w:pPr>
+        <w:pStyle w:val="ListParagraph"/>
+        <w:numPr>
+          <w:ilvl w:val="0"/>
+          <w:numId w:val="5"/>
+        </w:numPr>
+      </w:pPr>
+      <w:r>
+        <w:t>If they so choose, they may export the student list as an Excel (.</w:t>
+      </w:r>
+      <w:proofErr w:type="spellStart"/>
+      <w:r>
+        <w:t>xls</w:t>
+      </w:r>
+      <w:proofErr w:type="spellEnd"/>
+      <w:r>
+        <w:t>) spreadsheet.</w:t>
+      </w:r>
+    </w:p>
+    <w:p/>
+    <w:p>
+      <w:pPr>
+        <w:keepNext/>
+      </w:pPr>
+      <w:r>
+        <w:object w:dxaOrig="23324" w:dyaOrig="16968">
+          <v:shape id="_x0000_i1037" type="#_x0000_t75" style="width:467.7pt;height:339.95pt" o:ole="">
+            <v:imagedata r:id="rId22" o:title=""/>
+          </v:shape>
+          <o:OLEObject Type="Embed" ProgID="Unknown" ShapeID="_x0000_i1037" DrawAspect="Content" ObjectID="_1619032816" r:id="rId23"/>
+        </w:object>
+      </w:r>
+    </w:p>
+    <w:p>
+      <w:pPr>
+        <w:pStyle w:val="Caption"/>
+        <w:jc w:val="center"/>
+      </w:pPr>
+      <w:r>
+        <w:t xml:space="preserve">Figure </w:t>
+      </w:r>
+      <w:r>
+        <w:fldChar w:fldCharType="begin"/>
+      </w:r>
+      <w:r>
+        <w:instrText xml:space="preserve"> SEQ Figure \* ARABIC </w:instrText>
+      </w:r>
+      <w:r>
+        <w:fldChar w:fldCharType="separate"/>
+      </w:r>
+      <w:r>
+        <w:rPr>
+          <w:noProof/>
+        </w:rPr>
+        <w:t>9</w:t>
+      </w:r>
+      <w:r>
+        <w:fldChar w:fldCharType="end"/>
+      </w:r>
+      <w:r>
+        <w:t xml:space="preserve"> </w:t>
+      </w:r>
+      <w:proofErr w:type="gramStart"/>
+      <w:r>
+        <w:t>The</w:t>
+      </w:r>
+      <w:proofErr w:type="gramEnd"/>
+      <w:r>
+        <w:t xml:space="preserve"> "View Students" window</w:t>
+      </w:r>
+    </w:p>
+    <w:p/>
+    <w:p>
+      <w:r>
+        <w:t>Going back to the home screen, whether a student/instructor or not, the attendance list of the current class will be available by selecting the “Attendance List” button, at which point the user will be able to view the current student list, and their attendance status for that particular class on that particular day. (Figure 10)</w:t>
+      </w:r>
+    </w:p>
+    <w:p>
+      <w:pPr>
+        <w:keepNext/>
+        <w:jc w:val="center"/>
+      </w:pPr>
+      <w:r>
+        <w:rPr>
+          <w:noProof/>
+        </w:rPr>
+        <w:lastRenderedPageBreak/>
+        <w:drawing>
+          <wp:inline distT="0" distB="0" distL="0" distR="0" wp14:anchorId="6B4812ED" wp14:editId="0CA6DAAD">
+            <wp:extent cx="5943600" cy="4360545"/>
+            <wp:effectExtent l="0" t="0" r="0" b="1905"/>
+            <wp:docPr id="14" name="Picture 14"/>
+            <wp:cNvGraphicFramePr>
+              <a:graphicFrameLocks xmlns:a="http://schemas.openxmlformats.org/drawingml/2006/main" noChangeAspect="1"/>
+            </wp:cNvGraphicFramePr>
+            <a:graphic xmlns:a="http://schemas.openxmlformats.org/drawingml/2006/main">
+              <a:graphicData uri="http://schemas.openxmlformats.org/drawingml/2006/picture">
+                <pic:pic xmlns:pic="http://schemas.openxmlformats.org/drawingml/2006/picture">
+                  <pic:nvPicPr>
+                    <pic:cNvPr id="1" name=""/>
+                    <pic:cNvPicPr/>
+                  </pic:nvPicPr>
+                  <pic:blipFill>
+                    <a:blip r:embed="rId24"/>
+                    <a:stretch>
+                      <a:fillRect/>
+                    </a:stretch>
+                  </pic:blipFill>
+                  <pic:spPr>
+                    <a:xfrm>
+                      <a:off x="0" y="0"/>
+                      <a:ext cx="5943600" cy="4360545"/>
+                    </a:xfrm>
+                    <a:prstGeom prst="rect">
+                      <a:avLst/>
+                    </a:prstGeom>
+                  </pic:spPr>
+                </pic:pic>
+              </a:graphicData>
+            </a:graphic>
+          </wp:inline>
+        </w:drawing>
+      </w:r>
+    </w:p>
+    <w:p>
+      <w:pPr>
+        <w:pStyle w:val="Caption"/>
+        <w:jc w:val="center"/>
+      </w:pPr>
+      <w:r>
+        <w:t xml:space="preserve">Figure </w:t>
+      </w:r>
+      <w:r>
+        <w:fldChar w:fldCharType="begin"/>
+      </w:r>
+      <w:r>
+        <w:instrText xml:space="preserve"> SEQ Figure \* ARABIC </w:instrText>
+      </w:r>
+      <w:r>
+        <w:fldChar w:fldCharType="separate"/>
+      </w:r>
+      <w:r>
+        <w:rPr>
+          <w:noProof/>
+        </w:rPr>
+        <w:t>10</w:t>
+      </w:r>
+      <w:r>
+        <w:fldChar w:fldCharType="end"/>
+      </w:r>
+      <w:r>
+        <w:t xml:space="preserve"> Attendance list of a particular day and time</w:t>
+      </w:r>
+    </w:p>
+    <w:p>
+      <w:r>
+        <w:br w:type="page"/>
+      </w:r>
+    </w:p>
+    <w:p/>
+    <w:p>
+      <w:pPr>
+        <w:pStyle w:val="Heading1"/>
+        <w:spacing w:line="480" w:lineRule="auto"/>
+      </w:pPr>
+      <w:r>
+        <w:t xml:space="preserve"> </w:t>
+      </w:r>
+      <w:bookmarkStart w:id="49" w:name="_Toc4909371"/>
+      <w:r>
+        <w:t>Conclusion</w:t>
+      </w:r>
       <w:bookmarkEnd w:id="49"/>
-    </w:p>
-    <w:p>
-      <w:pPr>
-        <w:spacing w:line="480" w:lineRule="auto"/>
-      </w:pPr>
-      <w:r>
-        <w:t>My Computer Science career began with notepad.exe that’s included in Microsoft’s Windows OS. From there I went into Notepad++ and remained there for years. It was only in the summer 2018 that I started using NetBeans for a graphics course. All my testing happened in code, happened with “</w:t>
-      </w:r>
-      <w:proofErr w:type="spellStart"/>
-      <w:r>
-        <w:t>System.out.println”s</w:t>
-      </w:r>
-      <w:proofErr w:type="spellEnd"/>
-      <w:r>
-        <w:t xml:space="preserve">. I’ve personally found that this method works best for me as I have grown accustomed to it. </w:t>
-      </w:r>
-      <w:proofErr w:type="spellStart"/>
-      <w:r>
-        <w:t>NetBean’s</w:t>
-      </w:r>
-      <w:proofErr w:type="spellEnd"/>
-      <w:r>
-        <w:t xml:space="preserve"> debug service is a powerful tool for testing, but it isn’t a tool I fully understand, and I had no interest in understanding at this time since my current method of testing works fine. “If it </w:t>
-      </w:r>
-      <w:proofErr w:type="spellStart"/>
-      <w:r>
-        <w:t>ain’t</w:t>
-      </w:r>
-      <w:proofErr w:type="spellEnd"/>
-      <w:r>
-        <w:t xml:space="preserve"> broke, don’t fix it”.</w:t>
-      </w:r>
-      <w:r>
-        <w:t xml:space="preserve"> </w:t>
-      </w:r>
-    </w:p>
-    <w:p>
-      <w:pPr>
-        <w:pStyle w:val="Heading1"/>
-        <w:spacing w:line="480" w:lineRule="auto"/>
-      </w:pPr>
-      <w:r>
-        <w:t xml:space="preserve"> </w:t>
-      </w:r>
-      <w:bookmarkStart w:id="50" w:name="_Toc4909371"/>
-      <w:r>
-        <w:t>Conclusion</w:t>
-      </w:r>
-      <w:bookmarkEnd w:id="50"/>
     </w:p>
     <w:p>
       <w:pPr>
@@ -10866,7 +11242,6 @@
         <w:spacing w:line="480" w:lineRule="auto"/>
       </w:pPr>
       <w:r>
-        <w:lastRenderedPageBreak/>
         <w:t xml:space="preserve">I have learned how to effectively use different libraries and incorporate them into my coding. </w:t>
       </w:r>
     </w:p>
@@ -10888,6 +11263,7 @@
         <w:spacing w:line="480" w:lineRule="auto"/>
       </w:pPr>
       <w:r>
+        <w:lastRenderedPageBreak/>
         <w:t xml:space="preserve">At the end of it all, I was able to delve into aspects of software development where I learned many different aspects of it, from failed features to successful tests. It was a lovely journey. </w:t>
       </w:r>
     </w:p>
@@ -10909,11 +11285,11 @@
         <w:pStyle w:val="Heading1"/>
         <w:spacing w:line="480" w:lineRule="auto"/>
       </w:pPr>
-      <w:bookmarkStart w:id="51" w:name="_Toc4909372"/>
+      <w:bookmarkStart w:id="50" w:name="_Toc4909372"/>
       <w:r>
         <w:t>References</w:t>
       </w:r>
-      <w:bookmarkEnd w:id="51"/>
+      <w:bookmarkEnd w:id="50"/>
       <w:r>
         <w:t xml:space="preserve"> </w:t>
       </w:r>
@@ -10997,7 +11373,7 @@
       <w:r>
         <w:t xml:space="preserve">[5] Advanced Card Systems Ltd., “ACR122U USB NFC Reader,” Advanced Card Systems Ltd. [Online]. Available: </w:t>
       </w:r>
-      <w:hyperlink r:id="rId19" w:history="1">
+      <w:hyperlink r:id="rId25" w:history="1">
         <w:r>
           <w:rPr>
             <w:rStyle w:val="Hyperlink"/>
@@ -11026,36 +11402,301 @@
     </w:p>
     <w:p>
       <w:pPr>
-        <w:spacing w:line="480" w:lineRule="auto"/>
-      </w:pPr>
-      <w:r>
-        <w:t>Appendix A (basically the how-to use)</w:t>
-      </w:r>
-    </w:p>
-    <w:p>
-      <w:pPr>
-        <w:spacing w:line="480" w:lineRule="auto"/>
-      </w:pPr>
-      <w:r>
-        <w:t>Appendix B (Javadoc</w:t>
-      </w:r>
-      <w:r>
-        <w:t>)</w:t>
-      </w:r>
-    </w:p>
-    <w:p>
-      <w:pPr>
-        <w:spacing w:line="480" w:lineRule="auto"/>
-      </w:pPr>
-      <w:r>
-        <w:t xml:space="preserve">Appendix </w:t>
-      </w:r>
-      <w:r>
-        <w:t xml:space="preserve">C </w:t>
-      </w:r>
-      <w:r>
-        <w:t xml:space="preserve">(Source code)  </w:t>
-      </w:r>
+        <w:pStyle w:val="Heading3"/>
+      </w:pPr>
+      <w:r>
+        <w:t>Appendix A: Source code</w:t>
+      </w:r>
+    </w:p>
+    <w:p>
+      <w:pPr>
+        <w:spacing w:line="480" w:lineRule="auto"/>
+      </w:pPr>
+      <w:r>
+        <w:t>This appendix provides a listing of the java files and dependency library files that must be associated with this document.</w:t>
+      </w:r>
+    </w:p>
+    <w:p>
+      <w:pPr>
+        <w:spacing w:line="480" w:lineRule="auto"/>
+      </w:pPr>
+      <w:r>
+        <w:t>Java files:</w:t>
+      </w:r>
+    </w:p>
+    <w:p>
+      <w:pPr>
+        <w:pStyle w:val="ListParagraph"/>
+        <w:numPr>
+          <w:ilvl w:val="0"/>
+          <w:numId w:val="6"/>
+        </w:numPr>
+        <w:spacing w:line="480" w:lineRule="auto"/>
+      </w:pPr>
+      <w:r>
+        <w:t>ams_main</w:t>
+      </w:r>
+      <w:r>
+        <w:t>.java</w:t>
+      </w:r>
+    </w:p>
+    <w:p>
+      <w:pPr>
+        <w:pStyle w:val="ListParagraph"/>
+        <w:numPr>
+          <w:ilvl w:val="0"/>
+          <w:numId w:val="6"/>
+        </w:numPr>
+        <w:spacing w:line="480" w:lineRule="auto"/>
+      </w:pPr>
+      <w:r>
+        <w:t>amsActivate.java</w:t>
+      </w:r>
+    </w:p>
+    <w:p>
+      <w:pPr>
+        <w:pStyle w:val="ListParagraph"/>
+        <w:numPr>
+          <w:ilvl w:val="0"/>
+          <w:numId w:val="6"/>
+        </w:numPr>
+        <w:spacing w:line="480" w:lineRule="auto"/>
+      </w:pPr>
+      <w:r>
+        <w:t>CardConnection.java</w:t>
+      </w:r>
+    </w:p>
+    <w:p>
+      <w:pPr>
+        <w:pStyle w:val="ListParagraph"/>
+        <w:numPr>
+          <w:ilvl w:val="0"/>
+          <w:numId w:val="6"/>
+        </w:numPr>
+        <w:spacing w:line="480" w:lineRule="auto"/>
+      </w:pPr>
+      <w:r>
+        <w:t>ClassManager.java</w:t>
+      </w:r>
+    </w:p>
+    <w:p>
+      <w:pPr>
+        <w:pStyle w:val="ListParagraph"/>
+        <w:numPr>
+          <w:ilvl w:val="0"/>
+          <w:numId w:val="6"/>
+        </w:numPr>
+        <w:spacing w:line="480" w:lineRule="auto"/>
+      </w:pPr>
+      <w:r>
+        <w:t>ClassThread.java</w:t>
+      </w:r>
+    </w:p>
+    <w:p>
+      <w:pPr>
+        <w:pStyle w:val="ListParagraph"/>
+        <w:numPr>
+          <w:ilvl w:val="0"/>
+          <w:numId w:val="6"/>
+        </w:numPr>
+        <w:spacing w:line="480" w:lineRule="auto"/>
+      </w:pPr>
+      <w:r>
+        <w:t>dbControl.java</w:t>
+      </w:r>
+    </w:p>
+    <w:p>
+      <w:pPr>
+        <w:pStyle w:val="ListParagraph"/>
+        <w:numPr>
+          <w:ilvl w:val="0"/>
+          <w:numId w:val="6"/>
+        </w:numPr>
+        <w:spacing w:line="480" w:lineRule="auto"/>
+      </w:pPr>
+      <w:r>
+        <w:t>dbLookUp.java</w:t>
+      </w:r>
+    </w:p>
+    <w:p>
+      <w:pPr>
+        <w:pStyle w:val="ListParagraph"/>
+        <w:numPr>
+          <w:ilvl w:val="0"/>
+          <w:numId w:val="6"/>
+        </w:numPr>
+        <w:spacing w:line="480" w:lineRule="auto"/>
+      </w:pPr>
+      <w:r>
+        <w:t>FileSaver.java</w:t>
+      </w:r>
+    </w:p>
+    <w:p>
+      <w:pPr>
+        <w:pStyle w:val="ListParagraph"/>
+        <w:numPr>
+          <w:ilvl w:val="0"/>
+          <w:numId w:val="6"/>
+        </w:numPr>
+        <w:spacing w:line="480" w:lineRule="auto"/>
+      </w:pPr>
+      <w:r>
+        <w:t>InterfaceCmds.java</w:t>
+      </w:r>
+    </w:p>
+    <w:p>
+      <w:pPr>
+        <w:pStyle w:val="ListParagraph"/>
+        <w:numPr>
+          <w:ilvl w:val="0"/>
+          <w:numId w:val="6"/>
+        </w:numPr>
+        <w:spacing w:line="480" w:lineRule="auto"/>
+      </w:pPr>
+      <w:r>
+        <w:t>Presence.java</w:t>
+      </w:r>
+    </w:p>
+    <w:p>
+      <w:pPr>
+        <w:pStyle w:val="ListParagraph"/>
+        <w:numPr>
+          <w:ilvl w:val="0"/>
+          <w:numId w:val="6"/>
+        </w:numPr>
+        <w:spacing w:line="480" w:lineRule="auto"/>
+      </w:pPr>
+      <w:r>
+        <w:t>student.java</w:t>
+      </w:r>
+    </w:p>
+    <w:p>
+      <w:pPr>
+        <w:pStyle w:val="ListParagraph"/>
+        <w:numPr>
+          <w:ilvl w:val="0"/>
+          <w:numId w:val="6"/>
+        </w:numPr>
+        <w:spacing w:line="480" w:lineRule="auto"/>
+      </w:pPr>
+      <w:r>
+        <w:t>updateChecker.java</w:t>
+      </w:r>
+    </w:p>
+    <w:p>
+      <w:pPr>
+        <w:pStyle w:val="ListParagraph"/>
+        <w:numPr>
+          <w:ilvl w:val="0"/>
+          <w:numId w:val="6"/>
+        </w:numPr>
+        <w:spacing w:line="480" w:lineRule="auto"/>
+      </w:pPr>
+      <w:r>
+        <w:t>UserInterface.java</w:t>
+      </w:r>
+    </w:p>
+    <w:p>
+      <w:pPr>
+        <w:spacing w:line="480" w:lineRule="auto"/>
+      </w:pPr>
+      <w:r>
+        <w:t>Library dependencies</w:t>
+      </w:r>
+    </w:p>
+    <w:p>
+      <w:pPr>
+        <w:pStyle w:val="ListParagraph"/>
+        <w:numPr>
+          <w:ilvl w:val="0"/>
+          <w:numId w:val="7"/>
+        </w:numPr>
+        <w:spacing w:line="480" w:lineRule="auto"/>
+      </w:pPr>
+      <w:r>
+        <w:t>AbsoluteLayout.jar</w:t>
+      </w:r>
+    </w:p>
+    <w:p>
+      <w:pPr>
+        <w:pStyle w:val="ListParagraph"/>
+        <w:numPr>
+          <w:ilvl w:val="0"/>
+          <w:numId w:val="7"/>
+        </w:numPr>
+        <w:spacing w:line="480" w:lineRule="auto"/>
+      </w:pPr>
+      <w:r>
+        <w:t>beansbinding-1.2.1.jar</w:t>
+      </w:r>
+    </w:p>
+    <w:p>
+      <w:pPr>
+        <w:pStyle w:val="ListParagraph"/>
+        <w:numPr>
+          <w:ilvl w:val="0"/>
+          <w:numId w:val="7"/>
+        </w:numPr>
+        <w:spacing w:line="480" w:lineRule="auto"/>
+      </w:pPr>
+      <w:r>
+        <w:lastRenderedPageBreak/>
+        <w:t>derbyclient.jar</w:t>
+      </w:r>
+    </w:p>
+    <w:p>
+      <w:pPr>
+        <w:pStyle w:val="ListParagraph"/>
+        <w:numPr>
+          <w:ilvl w:val="0"/>
+          <w:numId w:val="7"/>
+        </w:numPr>
+        <w:spacing w:line="480" w:lineRule="auto"/>
+      </w:pPr>
+      <w:r>
+        <w:t>eclipselink.jar</w:t>
+      </w:r>
+    </w:p>
+    <w:p>
+      <w:pPr>
+        <w:pStyle w:val="ListParagraph"/>
+        <w:numPr>
+          <w:ilvl w:val="0"/>
+          <w:numId w:val="7"/>
+        </w:numPr>
+        <w:spacing w:line="480" w:lineRule="auto"/>
+      </w:pPr>
+      <w:r>
+        <w:t>javax.persistence_2.1.0.v201304241213.jar</w:t>
+      </w:r>
+    </w:p>
+    <w:p>
+      <w:pPr>
+        <w:pStyle w:val="ListParagraph"/>
+        <w:numPr>
+          <w:ilvl w:val="0"/>
+          <w:numId w:val="7"/>
+        </w:numPr>
+        <w:spacing w:line="480" w:lineRule="auto"/>
+      </w:pPr>
+      <w:r>
+        <w:t>org.eclipse.persistence.jpa.jpql_2.5.2.v20140319-9ad6abd.jar</w:t>
+      </w:r>
+    </w:p>
+    <w:p>
+      <w:pPr>
+        <w:pStyle w:val="ListParagraph"/>
+        <w:numPr>
+          <w:ilvl w:val="0"/>
+          <w:numId w:val="7"/>
+        </w:numPr>
+        <w:spacing w:line="480" w:lineRule="auto"/>
+      </w:pPr>
+      <w:r>
+        <w:t>rs2xml.jar</w:t>
+      </w:r>
+      <w:bookmarkStart w:id="51" w:name="_GoBack"/>
+      <w:bookmarkEnd w:id="51"/>
     </w:p>
     <w:sectPr>
       <w:pgSz w:w="12240" w:h="15840"/>
@@ -11195,7 +11836,7 @@
                                   <w:sz w:val="22"/>
                                   <w:szCs w:val="20"/>
                                 </w:rPr>
-                                <w:t>19</w:t>
+                                <w:t>32</w:t>
                               </w:r>
                               <w:r>
                                 <w:rPr>
@@ -11281,7 +11922,7 @@
                             <w:sz w:val="22"/>
                             <w:szCs w:val="20"/>
                           </w:rPr>
-                          <w:t>19</w:t>
+                          <w:t>32</w:t>
                         </w:r>
                         <w:r>
                           <w:rPr>
@@ -11422,7 +12063,7 @@
         <w:rPr>
           <w:noProof/>
         </w:rPr>
-        <w:t>Methodology</w:t>
+        <w:t>References</w:t>
       </w:r>
     </w:fldSimple>
   </w:p>
@@ -11432,6 +12073,119 @@
 <file path=word/numbering.xml><?xml version="1.0" encoding="utf-8"?>
 <w:numbering xmlns:wpc="http://schemas.microsoft.com/office/word/2010/wordprocessingCanvas" xmlns:cx="http://schemas.microsoft.com/office/drawing/2014/chartex" xmlns:cx1="http://schemas.microsoft.com/office/drawing/2015/9/8/chartex" xmlns:mc="http://schemas.openxmlformats.org/markup-compatibility/2006" xmlns:o="urn:schemas-microsoft-com:office:office" xmlns:r="http://schemas.openxmlformats.org/officeDocument/2006/relationships" xmlns:m="http://schemas.openxmlformats.org/officeDocument/2006/math" xmlns:v="urn:schemas-microsoft-com:vml" xmlns:wp14="http://schemas.microsoft.com/office/word/2010/wordprocessingDrawing" xmlns:wp="http://schemas.openxmlformats.org/drawingml/2006/wordprocessingDrawing" xmlns:w10="urn:schemas-microsoft-com:office:word" xmlns:w="http://schemas.openxmlformats.org/wordprocessingml/2006/main" xmlns:w14="http://schemas.microsoft.com/office/word/2010/wordml" xmlns:w15="http://schemas.microsoft.com/office/word/2012/wordml" xmlns:w16se="http://schemas.microsoft.com/office/word/2015/wordml/symex" xmlns:wpg="http://schemas.microsoft.com/office/word/2010/wordprocessingGroup" xmlns:wpi="http://schemas.microsoft.com/office/word/2010/wordprocessingInk" xmlns:wne="http://schemas.microsoft.com/office/word/2006/wordml" xmlns:wps="http://schemas.microsoft.com/office/word/2010/wordprocessingShape" mc:Ignorable="w14 w15 w16se wp14">
   <w:abstractNum w:abstractNumId="0" w15:restartNumberingAfterBreak="0">
+    <w:nsid w:val="08363AA4"/>
+    <w:multiLevelType w:val="hybridMultilevel"/>
+    <w:tmpl w:val="CD2C9E08"/>
+    <w:lvl w:ilvl="0" w:tplc="04090001">
+      <w:start w:val="1"/>
+      <w:numFmt w:val="bullet"/>
+      <w:lvlText w:val=""/>
+      <w:lvlJc w:val="left"/>
+      <w:pPr>
+        <w:ind w:left="720" w:hanging="360"/>
+      </w:pPr>
+      <w:rPr>
+        <w:rFonts w:ascii="Symbol" w:hAnsi="Symbol" w:hint="default"/>
+      </w:rPr>
+    </w:lvl>
+    <w:lvl w:ilvl="1" w:tplc="04090003" w:tentative="1">
+      <w:start w:val="1"/>
+      <w:numFmt w:val="bullet"/>
+      <w:lvlText w:val="o"/>
+      <w:lvlJc w:val="left"/>
+      <w:pPr>
+        <w:ind w:left="1440" w:hanging="360"/>
+      </w:pPr>
+      <w:rPr>
+        <w:rFonts w:ascii="Courier New" w:hAnsi="Courier New" w:cs="Courier New" w:hint="default"/>
+      </w:rPr>
+    </w:lvl>
+    <w:lvl w:ilvl="2" w:tplc="04090005" w:tentative="1">
+      <w:start w:val="1"/>
+      <w:numFmt w:val="bullet"/>
+      <w:lvlText w:val=""/>
+      <w:lvlJc w:val="left"/>
+      <w:pPr>
+        <w:ind w:left="2160" w:hanging="360"/>
+      </w:pPr>
+      <w:rPr>
+        <w:rFonts w:ascii="Wingdings" w:hAnsi="Wingdings" w:hint="default"/>
+      </w:rPr>
+    </w:lvl>
+    <w:lvl w:ilvl="3" w:tplc="04090001" w:tentative="1">
+      <w:start w:val="1"/>
+      <w:numFmt w:val="bullet"/>
+      <w:lvlText w:val=""/>
+      <w:lvlJc w:val="left"/>
+      <w:pPr>
+        <w:ind w:left="2880" w:hanging="360"/>
+      </w:pPr>
+      <w:rPr>
+        <w:rFonts w:ascii="Symbol" w:hAnsi="Symbol" w:hint="default"/>
+      </w:rPr>
+    </w:lvl>
+    <w:lvl w:ilvl="4" w:tplc="04090003" w:tentative="1">
+      <w:start w:val="1"/>
+      <w:numFmt w:val="bullet"/>
+      <w:lvlText w:val="o"/>
+      <w:lvlJc w:val="left"/>
+      <w:pPr>
+        <w:ind w:left="3600" w:hanging="360"/>
+      </w:pPr>
+      <w:rPr>
+        <w:rFonts w:ascii="Courier New" w:hAnsi="Courier New" w:cs="Courier New" w:hint="default"/>
+      </w:rPr>
+    </w:lvl>
+    <w:lvl w:ilvl="5" w:tplc="04090005" w:tentative="1">
+      <w:start w:val="1"/>
+      <w:numFmt w:val="bullet"/>
+      <w:lvlText w:val=""/>
+      <w:lvlJc w:val="left"/>
+      <w:pPr>
+        <w:ind w:left="4320" w:hanging="360"/>
+      </w:pPr>
+      <w:rPr>
+        <w:rFonts w:ascii="Wingdings" w:hAnsi="Wingdings" w:hint="default"/>
+      </w:rPr>
+    </w:lvl>
+    <w:lvl w:ilvl="6" w:tplc="04090001" w:tentative="1">
+      <w:start w:val="1"/>
+      <w:numFmt w:val="bullet"/>
+      <w:lvlText w:val=""/>
+      <w:lvlJc w:val="left"/>
+      <w:pPr>
+        <w:ind w:left="5040" w:hanging="360"/>
+      </w:pPr>
+      <w:rPr>
+        <w:rFonts w:ascii="Symbol" w:hAnsi="Symbol" w:hint="default"/>
+      </w:rPr>
+    </w:lvl>
+    <w:lvl w:ilvl="7" w:tplc="04090003" w:tentative="1">
+      <w:start w:val="1"/>
+      <w:numFmt w:val="bullet"/>
+      <w:lvlText w:val="o"/>
+      <w:lvlJc w:val="left"/>
+      <w:pPr>
+        <w:ind w:left="5760" w:hanging="360"/>
+      </w:pPr>
+      <w:rPr>
+        <w:rFonts w:ascii="Courier New" w:hAnsi="Courier New" w:cs="Courier New" w:hint="default"/>
+      </w:rPr>
+    </w:lvl>
+    <w:lvl w:ilvl="8" w:tplc="04090005" w:tentative="1">
+      <w:start w:val="1"/>
+      <w:numFmt w:val="bullet"/>
+      <w:lvlText w:val=""/>
+      <w:lvlJc w:val="left"/>
+      <w:pPr>
+        <w:ind w:left="6480" w:hanging="360"/>
+      </w:pPr>
+      <w:rPr>
+        <w:rFonts w:ascii="Wingdings" w:hAnsi="Wingdings" w:hint="default"/>
+      </w:rPr>
+    </w:lvl>
+  </w:abstractNum>
+  <w:abstractNum w:abstractNumId="1" w15:restartNumberingAfterBreak="0">
     <w:nsid w:val="0C456958"/>
     <w:multiLevelType w:val="multilevel"/>
     <w:tmpl w:val="55F6262A"/>
@@ -11580,7 +12334,93 @@
       </w:rPr>
     </w:lvl>
   </w:abstractNum>
-  <w:abstractNum w:abstractNumId="1" w15:restartNumberingAfterBreak="0">
+  <w:abstractNum w:abstractNumId="2" w15:restartNumberingAfterBreak="0">
+    <w:nsid w:val="0CFE11FD"/>
+    <w:multiLevelType w:val="hybridMultilevel"/>
+    <w:tmpl w:val="8B1E81C6"/>
+    <w:lvl w:ilvl="0" w:tplc="0409000F">
+      <w:start w:val="1"/>
+      <w:numFmt w:val="decimal"/>
+      <w:lvlText w:val="%1."/>
+      <w:lvlJc w:val="left"/>
+      <w:pPr>
+        <w:ind w:left="720" w:hanging="360"/>
+      </w:pPr>
+    </w:lvl>
+    <w:lvl w:ilvl="1" w:tplc="04090019">
+      <w:start w:val="1"/>
+      <w:numFmt w:val="lowerLetter"/>
+      <w:lvlText w:val="%2."/>
+      <w:lvlJc w:val="left"/>
+      <w:pPr>
+        <w:ind w:left="1440" w:hanging="360"/>
+      </w:pPr>
+    </w:lvl>
+    <w:lvl w:ilvl="2" w:tplc="0409001B" w:tentative="1">
+      <w:start w:val="1"/>
+      <w:numFmt w:val="lowerRoman"/>
+      <w:lvlText w:val="%3."/>
+      <w:lvlJc w:val="right"/>
+      <w:pPr>
+        <w:ind w:left="2160" w:hanging="180"/>
+      </w:pPr>
+    </w:lvl>
+    <w:lvl w:ilvl="3" w:tplc="0409000F" w:tentative="1">
+      <w:start w:val="1"/>
+      <w:numFmt w:val="decimal"/>
+      <w:lvlText w:val="%4."/>
+      <w:lvlJc w:val="left"/>
+      <w:pPr>
+        <w:ind w:left="2880" w:hanging="360"/>
+      </w:pPr>
+    </w:lvl>
+    <w:lvl w:ilvl="4" w:tplc="04090019" w:tentative="1">
+      <w:start w:val="1"/>
+      <w:numFmt w:val="lowerLetter"/>
+      <w:lvlText w:val="%5."/>
+      <w:lvlJc w:val="left"/>
+      <w:pPr>
+        <w:ind w:left="3600" w:hanging="360"/>
+      </w:pPr>
+    </w:lvl>
+    <w:lvl w:ilvl="5" w:tplc="0409001B" w:tentative="1">
+      <w:start w:val="1"/>
+      <w:numFmt w:val="lowerRoman"/>
+      <w:lvlText w:val="%6."/>
+      <w:lvlJc w:val="right"/>
+      <w:pPr>
+        <w:ind w:left="4320" w:hanging="180"/>
+      </w:pPr>
+    </w:lvl>
+    <w:lvl w:ilvl="6" w:tplc="0409000F" w:tentative="1">
+      <w:start w:val="1"/>
+      <w:numFmt w:val="decimal"/>
+      <w:lvlText w:val="%7."/>
+      <w:lvlJc w:val="left"/>
+      <w:pPr>
+        <w:ind w:left="5040" w:hanging="360"/>
+      </w:pPr>
+    </w:lvl>
+    <w:lvl w:ilvl="7" w:tplc="04090019" w:tentative="1">
+      <w:start w:val="1"/>
+      <w:numFmt w:val="lowerLetter"/>
+      <w:lvlText w:val="%8."/>
+      <w:lvlJc w:val="left"/>
+      <w:pPr>
+        <w:ind w:left="5760" w:hanging="360"/>
+      </w:pPr>
+    </w:lvl>
+    <w:lvl w:ilvl="8" w:tplc="0409001B" w:tentative="1">
+      <w:start w:val="1"/>
+      <w:numFmt w:val="lowerRoman"/>
+      <w:lvlText w:val="%9."/>
+      <w:lvlJc w:val="right"/>
+      <w:pPr>
+        <w:ind w:left="6480" w:hanging="180"/>
+      </w:pPr>
+    </w:lvl>
+  </w:abstractNum>
+  <w:abstractNum w:abstractNumId="3" w15:restartNumberingAfterBreak="0">
     <w:nsid w:val="0FDC150A"/>
     <w:multiLevelType w:val="multilevel"/>
     <w:tmpl w:val="B2A60C62"/>
@@ -11729,7 +12569,7 @@
       </w:rPr>
     </w:lvl>
   </w:abstractNum>
-  <w:abstractNum w:abstractNumId="2" w15:restartNumberingAfterBreak="0">
+  <w:abstractNum w:abstractNumId="4" w15:restartNumberingAfterBreak="0">
     <w:nsid w:val="3404308A"/>
     <w:multiLevelType w:val="multilevel"/>
     <w:tmpl w:val="857A013A"/>
@@ -11874,7 +12714,120 @@
       </w:rPr>
     </w:lvl>
   </w:abstractNum>
-  <w:abstractNum w:abstractNumId="3" w15:restartNumberingAfterBreak="0">
+  <w:abstractNum w:abstractNumId="5" w15:restartNumberingAfterBreak="0">
+    <w:nsid w:val="647D5253"/>
+    <w:multiLevelType w:val="hybridMultilevel"/>
+    <w:tmpl w:val="E2D6A9A8"/>
+    <w:lvl w:ilvl="0" w:tplc="04090001">
+      <w:start w:val="1"/>
+      <w:numFmt w:val="bullet"/>
+      <w:lvlText w:val=""/>
+      <w:lvlJc w:val="left"/>
+      <w:pPr>
+        <w:ind w:left="770" w:hanging="360"/>
+      </w:pPr>
+      <w:rPr>
+        <w:rFonts w:ascii="Symbol" w:hAnsi="Symbol" w:hint="default"/>
+      </w:rPr>
+    </w:lvl>
+    <w:lvl w:ilvl="1" w:tplc="04090003" w:tentative="1">
+      <w:start w:val="1"/>
+      <w:numFmt w:val="bullet"/>
+      <w:lvlText w:val="o"/>
+      <w:lvlJc w:val="left"/>
+      <w:pPr>
+        <w:ind w:left="1490" w:hanging="360"/>
+      </w:pPr>
+      <w:rPr>
+        <w:rFonts w:ascii="Courier New" w:hAnsi="Courier New" w:cs="Courier New" w:hint="default"/>
+      </w:rPr>
+    </w:lvl>
+    <w:lvl w:ilvl="2" w:tplc="04090005" w:tentative="1">
+      <w:start w:val="1"/>
+      <w:numFmt w:val="bullet"/>
+      <w:lvlText w:val=""/>
+      <w:lvlJc w:val="left"/>
+      <w:pPr>
+        <w:ind w:left="2210" w:hanging="360"/>
+      </w:pPr>
+      <w:rPr>
+        <w:rFonts w:ascii="Wingdings" w:hAnsi="Wingdings" w:hint="default"/>
+      </w:rPr>
+    </w:lvl>
+    <w:lvl w:ilvl="3" w:tplc="04090001" w:tentative="1">
+      <w:start w:val="1"/>
+      <w:numFmt w:val="bullet"/>
+      <w:lvlText w:val=""/>
+      <w:lvlJc w:val="left"/>
+      <w:pPr>
+        <w:ind w:left="2930" w:hanging="360"/>
+      </w:pPr>
+      <w:rPr>
+        <w:rFonts w:ascii="Symbol" w:hAnsi="Symbol" w:hint="default"/>
+      </w:rPr>
+    </w:lvl>
+    <w:lvl w:ilvl="4" w:tplc="04090003" w:tentative="1">
+      <w:start w:val="1"/>
+      <w:numFmt w:val="bullet"/>
+      <w:lvlText w:val="o"/>
+      <w:lvlJc w:val="left"/>
+      <w:pPr>
+        <w:ind w:left="3650" w:hanging="360"/>
+      </w:pPr>
+      <w:rPr>
+        <w:rFonts w:ascii="Courier New" w:hAnsi="Courier New" w:cs="Courier New" w:hint="default"/>
+      </w:rPr>
+    </w:lvl>
+    <w:lvl w:ilvl="5" w:tplc="04090005" w:tentative="1">
+      <w:start w:val="1"/>
+      <w:numFmt w:val="bullet"/>
+      <w:lvlText w:val=""/>
+      <w:lvlJc w:val="left"/>
+      <w:pPr>
+        <w:ind w:left="4370" w:hanging="360"/>
+      </w:pPr>
+      <w:rPr>
+        <w:rFonts w:ascii="Wingdings" w:hAnsi="Wingdings" w:hint="default"/>
+      </w:rPr>
+    </w:lvl>
+    <w:lvl w:ilvl="6" w:tplc="04090001" w:tentative="1">
+      <w:start w:val="1"/>
+      <w:numFmt w:val="bullet"/>
+      <w:lvlText w:val=""/>
+      <w:lvlJc w:val="left"/>
+      <w:pPr>
+        <w:ind w:left="5090" w:hanging="360"/>
+      </w:pPr>
+      <w:rPr>
+        <w:rFonts w:ascii="Symbol" w:hAnsi="Symbol" w:hint="default"/>
+      </w:rPr>
+    </w:lvl>
+    <w:lvl w:ilvl="7" w:tplc="04090003" w:tentative="1">
+      <w:start w:val="1"/>
+      <w:numFmt w:val="bullet"/>
+      <w:lvlText w:val="o"/>
+      <w:lvlJc w:val="left"/>
+      <w:pPr>
+        <w:ind w:left="5810" w:hanging="360"/>
+      </w:pPr>
+      <w:rPr>
+        <w:rFonts w:ascii="Courier New" w:hAnsi="Courier New" w:cs="Courier New" w:hint="default"/>
+      </w:rPr>
+    </w:lvl>
+    <w:lvl w:ilvl="8" w:tplc="04090005" w:tentative="1">
+      <w:start w:val="1"/>
+      <w:numFmt w:val="bullet"/>
+      <w:lvlText w:val=""/>
+      <w:lvlJc w:val="left"/>
+      <w:pPr>
+        <w:ind w:left="6530" w:hanging="360"/>
+      </w:pPr>
+      <w:rPr>
+        <w:rFonts w:ascii="Wingdings" w:hAnsi="Wingdings" w:hint="default"/>
+      </w:rPr>
+    </w:lvl>
+  </w:abstractNum>
+  <w:abstractNum w:abstractNumId="6" w15:restartNumberingAfterBreak="0">
     <w:nsid w:val="7A9F6CC7"/>
     <w:multiLevelType w:val="hybridMultilevel"/>
     <w:tmpl w:val="5946394A"/>
@@ -11988,16 +12941,25 @@
     </w:lvl>
   </w:abstractNum>
   <w:num w:numId="1">
-    <w:abstractNumId w:val="0"/>
+    <w:abstractNumId w:val="1"/>
   </w:num>
   <w:num w:numId="2">
+    <w:abstractNumId w:val="4"/>
+  </w:num>
+  <w:num w:numId="3">
+    <w:abstractNumId w:val="3"/>
+  </w:num>
+  <w:num w:numId="4">
+    <w:abstractNumId w:val="6"/>
+  </w:num>
+  <w:num w:numId="5">
     <w:abstractNumId w:val="2"/>
   </w:num>
-  <w:num w:numId="3">
-    <w:abstractNumId w:val="1"/>
+  <w:num w:numId="6">
+    <w:abstractNumId w:val="5"/>
   </w:num>
-  <w:num w:numId="4">
-    <w:abstractNumId w:val="3"/>
+  <w:num w:numId="7">
+    <w:abstractNumId w:val="0"/>
   </w:num>
 </w:numbering>
 </file>
@@ -12489,7 +13451,6 @@
   <w:style w:type="character" w:default="1" w:styleId="DefaultParagraphFont">
     <w:name w:val="Default Paragraph Font"/>
     <w:uiPriority w:val="1"/>
-    <w:semiHidden/>
     <w:unhideWhenUsed/>
   </w:style>
   <w:style w:type="table" w:default="1" w:styleId="TableNormal">
@@ -13490,7 +14451,7 @@
 </file>
 
 <file path=customXml/itemProps1.xml><?xml version="1.0" encoding="utf-8"?>
-<ds:datastoreItem xmlns:ds="http://schemas.openxmlformats.org/officeDocument/2006/customXml" ds:itemID="{54FB9805-4008-43AB-856B-E9EECF049307}">
+<ds:datastoreItem xmlns:ds="http://schemas.openxmlformats.org/officeDocument/2006/customXml" ds:itemID="{DA0ABEA4-CD27-451F-B0E9-2428682852A5}">
   <ds:schemaRefs>
     <ds:schemaRef ds:uri="http://schemas.openxmlformats.org/officeDocument/2006/bibliography"/>
   </ds:schemaRefs>

</xml_diff>

<commit_message>
oh myyy  [huge javadoc update]
</commit_message>
<xml_diff>
--- a/ams/Attendance Management System.docx
+++ b/ams/Attendance Management System.docx
@@ -419,7 +419,7 @@
           <w:rFonts w:eastAsia="Cambria"/>
         </w:rPr>
       </w:pPr>
-      <w:bookmarkStart w:id="0" w:name="_Toc4909335"/>
+      <w:bookmarkStart w:id="0" w:name="_Toc8420847"/>
       <w:r>
         <w:rPr>
           <w:rFonts w:eastAsia="Cambria"/>
@@ -503,7 +503,7 @@
           <w:sz w:val="40"/>
         </w:rPr>
       </w:pPr>
-      <w:bookmarkStart w:id="1" w:name="_Toc4909336"/>
+      <w:bookmarkStart w:id="1" w:name="_Toc8420848"/>
       <w:r>
         <w:rPr>
           <w:spacing w:val="-6"/>
@@ -591,7 +591,7 @@
           <w:r>
             <w:fldChar w:fldCharType="separate"/>
           </w:r>
-          <w:hyperlink w:anchor="_Toc4909335" w:history="1">
+          <w:hyperlink w:anchor="_Toc8420847" w:history="1">
             <w:r>
               <w:rPr>
                 <w:rStyle w:val="Hyperlink"/>
@@ -619,7 +619,7 @@
                 <w:noProof/>
                 <w:webHidden/>
               </w:rPr>
-              <w:instrText xml:space="preserve"> PAGEREF _Toc4909335 \h </w:instrText>
+              <w:instrText xml:space="preserve"> PAGEREF _Toc8420847 \h </w:instrText>
             </w:r>
             <w:r>
               <w:rPr>
@@ -662,7 +662,7 @@
               <w:sz w:val="22"/>
             </w:rPr>
           </w:pPr>
-          <w:hyperlink w:anchor="_Toc4909336" w:history="1">
+          <w:hyperlink w:anchor="_Toc8420848" w:history="1">
             <w:r>
               <w:rPr>
                 <w:rStyle w:val="Hyperlink"/>
@@ -690,7 +690,7 @@
                 <w:noProof/>
                 <w:webHidden/>
               </w:rPr>
-              <w:instrText xml:space="preserve"> PAGEREF _Toc4909336 \h </w:instrText>
+              <w:instrText xml:space="preserve"> PAGEREF _Toc8420848 \h </w:instrText>
             </w:r>
             <w:r>
               <w:rPr>
@@ -733,7 +733,7 @@
               <w:sz w:val="22"/>
             </w:rPr>
           </w:pPr>
-          <w:hyperlink w:anchor="_Toc4909337" w:history="1">
+          <w:hyperlink w:anchor="_Toc8420849" w:history="1">
             <w:r>
               <w:rPr>
                 <w:rStyle w:val="Hyperlink"/>
@@ -760,7 +760,7 @@
                 <w:noProof/>
                 <w:webHidden/>
               </w:rPr>
-              <w:instrText xml:space="preserve"> PAGEREF _Toc4909337 \h </w:instrText>
+              <w:instrText xml:space="preserve"> PAGEREF _Toc8420849 \h </w:instrText>
             </w:r>
             <w:r>
               <w:rPr>
@@ -803,7 +803,7 @@
               <w:sz w:val="22"/>
             </w:rPr>
           </w:pPr>
-          <w:hyperlink w:anchor="_Toc4909338" w:history="1">
+          <w:hyperlink w:anchor="_Toc8420850" w:history="1">
             <w:r>
               <w:rPr>
                 <w:rStyle w:val="Hyperlink"/>
@@ -830,7 +830,7 @@
                 <w:noProof/>
                 <w:webHidden/>
               </w:rPr>
-              <w:instrText xml:space="preserve"> PAGEREF _Toc4909338 \h </w:instrText>
+              <w:instrText xml:space="preserve"> PAGEREF _Toc8420850 \h </w:instrText>
             </w:r>
             <w:r>
               <w:rPr>
@@ -873,7 +873,7 @@
               <w:sz w:val="22"/>
             </w:rPr>
           </w:pPr>
-          <w:hyperlink w:anchor="_Toc4909339" w:history="1">
+          <w:hyperlink w:anchor="_Toc8420851" w:history="1">
             <w:r>
               <w:rPr>
                 <w:rStyle w:val="Hyperlink"/>
@@ -900,7 +900,7 @@
                 <w:noProof/>
                 <w:webHidden/>
               </w:rPr>
-              <w:instrText xml:space="preserve"> PAGEREF _Toc4909339 \h </w:instrText>
+              <w:instrText xml:space="preserve"> PAGEREF _Toc8420851 \h </w:instrText>
             </w:r>
             <w:r>
               <w:rPr>
@@ -943,7 +943,7 @@
               <w:sz w:val="22"/>
             </w:rPr>
           </w:pPr>
-          <w:hyperlink w:anchor="_Toc4909340" w:history="1">
+          <w:hyperlink w:anchor="_Toc8420852" w:history="1">
             <w:r>
               <w:rPr>
                 <w:rStyle w:val="Hyperlink"/>
@@ -970,7 +970,7 @@
                 <w:noProof/>
                 <w:webHidden/>
               </w:rPr>
-              <w:instrText xml:space="preserve"> PAGEREF _Toc4909340 \h </w:instrText>
+              <w:instrText xml:space="preserve"> PAGEREF _Toc8420852 \h </w:instrText>
             </w:r>
             <w:r>
               <w:rPr>
@@ -1013,7 +1013,7 @@
               <w:sz w:val="22"/>
             </w:rPr>
           </w:pPr>
-          <w:hyperlink w:anchor="_Toc4909341" w:history="1">
+          <w:hyperlink w:anchor="_Toc8420853" w:history="1">
             <w:r>
               <w:rPr>
                 <w:rStyle w:val="Hyperlink"/>
@@ -1040,7 +1040,7 @@
                 <w:noProof/>
                 <w:webHidden/>
               </w:rPr>
-              <w:instrText xml:space="preserve"> PAGEREF _Toc4909341 \h </w:instrText>
+              <w:instrText xml:space="preserve"> PAGEREF _Toc8420853 \h </w:instrText>
             </w:r>
             <w:r>
               <w:rPr>
@@ -1083,7 +1083,7 @@
               <w:sz w:val="22"/>
             </w:rPr>
           </w:pPr>
-          <w:hyperlink w:anchor="_Toc4909342" w:history="1">
+          <w:hyperlink w:anchor="_Toc8420854" w:history="1">
             <w:r>
               <w:rPr>
                 <w:rStyle w:val="Hyperlink"/>
@@ -1110,7 +1110,7 @@
                 <w:noProof/>
                 <w:webHidden/>
               </w:rPr>
-              <w:instrText xml:space="preserve"> PAGEREF _Toc4909342 \h </w:instrText>
+              <w:instrText xml:space="preserve"> PAGEREF _Toc8420854 \h </w:instrText>
             </w:r>
             <w:r>
               <w:rPr>
@@ -1153,7 +1153,7 @@
               <w:sz w:val="22"/>
             </w:rPr>
           </w:pPr>
-          <w:hyperlink w:anchor="_Toc4909343" w:history="1">
+          <w:hyperlink w:anchor="_Toc8420855" w:history="1">
             <w:r>
               <w:rPr>
                 <w:rStyle w:val="Hyperlink"/>
@@ -1180,7 +1180,7 @@
                 <w:noProof/>
                 <w:webHidden/>
               </w:rPr>
-              <w:instrText xml:space="preserve"> PAGEREF _Toc4909343 \h </w:instrText>
+              <w:instrText xml:space="preserve"> PAGEREF _Toc8420855 \h </w:instrText>
             </w:r>
             <w:r>
               <w:rPr>
@@ -1223,7 +1223,7 @@
               <w:sz w:val="22"/>
             </w:rPr>
           </w:pPr>
-          <w:hyperlink w:anchor="_Toc4909344" w:history="1">
+          <w:hyperlink w:anchor="_Toc8420856" w:history="1">
             <w:r>
               <w:rPr>
                 <w:rStyle w:val="Hyperlink"/>
@@ -1250,7 +1250,7 @@
                 <w:noProof/>
                 <w:webHidden/>
               </w:rPr>
-              <w:instrText xml:space="preserve"> PAGEREF _Toc4909344 \h </w:instrText>
+              <w:instrText xml:space="preserve"> PAGEREF _Toc8420856 \h </w:instrText>
             </w:r>
             <w:r>
               <w:rPr>
@@ -1293,7 +1293,7 @@
               <w:sz w:val="22"/>
             </w:rPr>
           </w:pPr>
-          <w:hyperlink w:anchor="_Toc4909345" w:history="1">
+          <w:hyperlink w:anchor="_Toc8420857" w:history="1">
             <w:r>
               <w:rPr>
                 <w:rStyle w:val="Hyperlink"/>
@@ -1320,7 +1320,7 @@
                 <w:noProof/>
                 <w:webHidden/>
               </w:rPr>
-              <w:instrText xml:space="preserve"> PAGEREF _Toc4909345 \h </w:instrText>
+              <w:instrText xml:space="preserve"> PAGEREF _Toc8420857 \h </w:instrText>
             </w:r>
             <w:r>
               <w:rPr>
@@ -1363,7 +1363,7 @@
               <w:sz w:val="22"/>
             </w:rPr>
           </w:pPr>
-          <w:hyperlink w:anchor="_Toc4909346" w:history="1">
+          <w:hyperlink w:anchor="_Toc8420858" w:history="1">
             <w:r>
               <w:rPr>
                 <w:rStyle w:val="Hyperlink"/>
@@ -1390,7 +1390,7 @@
                 <w:noProof/>
                 <w:webHidden/>
               </w:rPr>
-              <w:instrText xml:space="preserve"> PAGEREF _Toc4909346 \h </w:instrText>
+              <w:instrText xml:space="preserve"> PAGEREF _Toc8420858 \h </w:instrText>
             </w:r>
             <w:r>
               <w:rPr>
@@ -1433,7 +1433,7 @@
               <w:sz w:val="22"/>
             </w:rPr>
           </w:pPr>
-          <w:hyperlink w:anchor="_Toc4909347" w:history="1">
+          <w:hyperlink w:anchor="_Toc8420859" w:history="1">
             <w:r>
               <w:rPr>
                 <w:rStyle w:val="Hyperlink"/>
@@ -1460,7 +1460,7 @@
                 <w:noProof/>
                 <w:webHidden/>
               </w:rPr>
-              <w:instrText xml:space="preserve"> PAGEREF _Toc4909347 \h </w:instrText>
+              <w:instrText xml:space="preserve"> PAGEREF _Toc8420859 \h </w:instrText>
             </w:r>
             <w:r>
               <w:rPr>
@@ -1503,7 +1503,7 @@
               <w:sz w:val="22"/>
             </w:rPr>
           </w:pPr>
-          <w:hyperlink w:anchor="_Toc4909348" w:history="1">
+          <w:hyperlink w:anchor="_Toc8420860" w:history="1">
             <w:r>
               <w:rPr>
                 <w:rStyle w:val="Hyperlink"/>
@@ -1530,7 +1530,7 @@
                 <w:noProof/>
                 <w:webHidden/>
               </w:rPr>
-              <w:instrText xml:space="preserve"> PAGEREF _Toc4909348 \h </w:instrText>
+              <w:instrText xml:space="preserve"> PAGEREF _Toc8420860 \h </w:instrText>
             </w:r>
             <w:r>
               <w:rPr>
@@ -1573,7 +1573,7 @@
               <w:sz w:val="22"/>
             </w:rPr>
           </w:pPr>
-          <w:hyperlink w:anchor="_Toc4909349" w:history="1">
+          <w:hyperlink w:anchor="_Toc8420861" w:history="1">
             <w:r>
               <w:rPr>
                 <w:rStyle w:val="Hyperlink"/>
@@ -1600,7 +1600,7 @@
                 <w:noProof/>
                 <w:webHidden/>
               </w:rPr>
-              <w:instrText xml:space="preserve"> PAGEREF _Toc4909349 \h </w:instrText>
+              <w:instrText xml:space="preserve"> PAGEREF _Toc8420861 \h </w:instrText>
             </w:r>
             <w:r>
               <w:rPr>
@@ -1643,7 +1643,7 @@
               <w:sz w:val="22"/>
             </w:rPr>
           </w:pPr>
-          <w:hyperlink w:anchor="_Toc4909350" w:history="1">
+          <w:hyperlink w:anchor="_Toc8420862" w:history="1">
             <w:r>
               <w:rPr>
                 <w:rStyle w:val="Hyperlink"/>
@@ -1670,7 +1670,7 @@
                 <w:noProof/>
                 <w:webHidden/>
               </w:rPr>
-              <w:instrText xml:space="preserve"> PAGEREF _Toc4909350 \h </w:instrText>
+              <w:instrText xml:space="preserve"> PAGEREF _Toc8420862 \h </w:instrText>
             </w:r>
             <w:r>
               <w:rPr>
@@ -1713,7 +1713,7 @@
               <w:sz w:val="22"/>
             </w:rPr>
           </w:pPr>
-          <w:hyperlink w:anchor="_Toc4909351" w:history="1">
+          <w:hyperlink w:anchor="_Toc8420863" w:history="1">
             <w:r>
               <w:rPr>
                 <w:rStyle w:val="Hyperlink"/>
@@ -1740,7 +1740,7 @@
                 <w:noProof/>
                 <w:webHidden/>
               </w:rPr>
-              <w:instrText xml:space="preserve"> PAGEREF _Toc4909351 \h </w:instrText>
+              <w:instrText xml:space="preserve"> PAGEREF _Toc8420863 \h </w:instrText>
             </w:r>
             <w:r>
               <w:rPr>
@@ -1783,7 +1783,7 @@
               <w:sz w:val="22"/>
             </w:rPr>
           </w:pPr>
-          <w:hyperlink w:anchor="_Toc4909352" w:history="1">
+          <w:hyperlink w:anchor="_Toc8420864" w:history="1">
             <w:r>
               <w:rPr>
                 <w:rStyle w:val="Hyperlink"/>
@@ -1810,7 +1810,7 @@
                 <w:noProof/>
                 <w:webHidden/>
               </w:rPr>
-              <w:instrText xml:space="preserve"> PAGEREF _Toc4909352 \h </w:instrText>
+              <w:instrText xml:space="preserve"> PAGEREF _Toc8420864 \h </w:instrText>
             </w:r>
             <w:r>
               <w:rPr>
@@ -1853,7 +1853,7 @@
               <w:sz w:val="22"/>
             </w:rPr>
           </w:pPr>
-          <w:hyperlink w:anchor="_Toc4909353" w:history="1">
+          <w:hyperlink w:anchor="_Toc8420865" w:history="1">
             <w:r>
               <w:rPr>
                 <w:rStyle w:val="Hyperlink"/>
@@ -1880,7 +1880,7 @@
                 <w:noProof/>
                 <w:webHidden/>
               </w:rPr>
-              <w:instrText xml:space="preserve"> PAGEREF _Toc4909353 \h </w:instrText>
+              <w:instrText xml:space="preserve"> PAGEREF _Toc8420865 \h </w:instrText>
             </w:r>
             <w:r>
               <w:rPr>
@@ -1923,7 +1923,7 @@
               <w:sz w:val="22"/>
             </w:rPr>
           </w:pPr>
-          <w:hyperlink w:anchor="_Toc4909354" w:history="1">
+          <w:hyperlink w:anchor="_Toc8420866" w:history="1">
             <w:r>
               <w:rPr>
                 <w:rStyle w:val="Hyperlink"/>
@@ -1950,7 +1950,7 @@
                 <w:noProof/>
                 <w:webHidden/>
               </w:rPr>
-              <w:instrText xml:space="preserve"> PAGEREF _Toc4909354 \h </w:instrText>
+              <w:instrText xml:space="preserve"> PAGEREF _Toc8420866 \h </w:instrText>
             </w:r>
             <w:r>
               <w:rPr>
@@ -1993,7 +1993,7 @@
               <w:sz w:val="22"/>
             </w:rPr>
           </w:pPr>
-          <w:hyperlink w:anchor="_Toc4909355" w:history="1">
+          <w:hyperlink w:anchor="_Toc8420867" w:history="1">
             <w:r>
               <w:rPr>
                 <w:rStyle w:val="Hyperlink"/>
@@ -2020,7 +2020,7 @@
                 <w:noProof/>
                 <w:webHidden/>
               </w:rPr>
-              <w:instrText xml:space="preserve"> PAGEREF _Toc4909355 \h </w:instrText>
+              <w:instrText xml:space="preserve"> PAGEREF _Toc8420867 \h </w:instrText>
             </w:r>
             <w:r>
               <w:rPr>
@@ -2063,7 +2063,7 @@
               <w:sz w:val="22"/>
             </w:rPr>
           </w:pPr>
-          <w:hyperlink w:anchor="_Toc4909356" w:history="1">
+          <w:hyperlink w:anchor="_Toc8420868" w:history="1">
             <w:r>
               <w:rPr>
                 <w:rStyle w:val="Hyperlink"/>
@@ -2090,7 +2090,7 @@
                 <w:noProof/>
                 <w:webHidden/>
               </w:rPr>
-              <w:instrText xml:space="preserve"> PAGEREF _Toc4909356 \h </w:instrText>
+              <w:instrText xml:space="preserve"> PAGEREF _Toc8420868 \h </w:instrText>
             </w:r>
             <w:r>
               <w:rPr>
@@ -2133,7 +2133,7 @@
               <w:sz w:val="22"/>
             </w:rPr>
           </w:pPr>
-          <w:hyperlink w:anchor="_Toc4909357" w:history="1">
+          <w:hyperlink w:anchor="_Toc8420869" w:history="1">
             <w:r>
               <w:rPr>
                 <w:rStyle w:val="Hyperlink"/>
@@ -2160,7 +2160,7 @@
                 <w:noProof/>
                 <w:webHidden/>
               </w:rPr>
-              <w:instrText xml:space="preserve"> PAGEREF _Toc4909357 \h </w:instrText>
+              <w:instrText xml:space="preserve"> PAGEREF _Toc8420869 \h </w:instrText>
             </w:r>
             <w:r>
               <w:rPr>
@@ -2203,7 +2203,7 @@
               <w:sz w:val="22"/>
             </w:rPr>
           </w:pPr>
-          <w:hyperlink w:anchor="_Toc4909358" w:history="1">
+          <w:hyperlink w:anchor="_Toc8420870" w:history="1">
             <w:r>
               <w:rPr>
                 <w:rStyle w:val="Hyperlink"/>
@@ -2230,7 +2230,7 @@
                 <w:noProof/>
                 <w:webHidden/>
               </w:rPr>
-              <w:instrText xml:space="preserve"> PAGEREF _Toc4909358 \h </w:instrText>
+              <w:instrText xml:space="preserve"> PAGEREF _Toc8420870 \h </w:instrText>
             </w:r>
             <w:r>
               <w:rPr>
@@ -2273,7 +2273,7 @@
               <w:sz w:val="22"/>
             </w:rPr>
           </w:pPr>
-          <w:hyperlink w:anchor="_Toc4909359" w:history="1">
+          <w:hyperlink w:anchor="_Toc8420871" w:history="1">
             <w:r>
               <w:rPr>
                 <w:rStyle w:val="Hyperlink"/>
@@ -2300,7 +2300,7 @@
                 <w:noProof/>
                 <w:webHidden/>
               </w:rPr>
-              <w:instrText xml:space="preserve"> PAGEREF _Toc4909359 \h </w:instrText>
+              <w:instrText xml:space="preserve"> PAGEREF _Toc8420871 \h </w:instrText>
             </w:r>
             <w:r>
               <w:rPr>
@@ -2343,7 +2343,7 @@
               <w:sz w:val="22"/>
             </w:rPr>
           </w:pPr>
-          <w:hyperlink w:anchor="_Toc4909360" w:history="1">
+          <w:hyperlink w:anchor="_Toc8420872" w:history="1">
             <w:r>
               <w:rPr>
                 <w:rStyle w:val="Hyperlink"/>
@@ -2370,7 +2370,7 @@
                 <w:noProof/>
                 <w:webHidden/>
               </w:rPr>
-              <w:instrText xml:space="preserve"> PAGEREF _Toc4909360 \h </w:instrText>
+              <w:instrText xml:space="preserve"> PAGEREF _Toc8420872 \h </w:instrText>
             </w:r>
             <w:r>
               <w:rPr>
@@ -2413,7 +2413,7 @@
               <w:sz w:val="22"/>
             </w:rPr>
           </w:pPr>
-          <w:hyperlink w:anchor="_Toc4909361" w:history="1">
+          <w:hyperlink w:anchor="_Toc8420873" w:history="1">
             <w:r>
               <w:rPr>
                 <w:rStyle w:val="Hyperlink"/>
@@ -2440,7 +2440,7 @@
                 <w:noProof/>
                 <w:webHidden/>
               </w:rPr>
-              <w:instrText xml:space="preserve"> PAGEREF _Toc4909361 \h </w:instrText>
+              <w:instrText xml:space="preserve"> PAGEREF _Toc8420873 \h </w:instrText>
             </w:r>
             <w:r>
               <w:rPr>
@@ -2483,7 +2483,7 @@
               <w:sz w:val="22"/>
             </w:rPr>
           </w:pPr>
-          <w:hyperlink w:anchor="_Toc4909362" w:history="1">
+          <w:hyperlink w:anchor="_Toc8420874" w:history="1">
             <w:r>
               <w:rPr>
                 <w:rStyle w:val="Hyperlink"/>
@@ -2510,7 +2510,7 @@
                 <w:noProof/>
                 <w:webHidden/>
               </w:rPr>
-              <w:instrText xml:space="preserve"> PAGEREF _Toc4909362 \h </w:instrText>
+              <w:instrText xml:space="preserve"> PAGEREF _Toc8420874 \h </w:instrText>
             </w:r>
             <w:r>
               <w:rPr>
@@ -2531,6 +2531,160 @@
                 <w:webHidden/>
               </w:rPr>
               <w:t>11</w:t>
+            </w:r>
+            <w:r>
+              <w:rPr>
+                <w:noProof/>
+                <w:webHidden/>
+              </w:rPr>
+              <w:fldChar w:fldCharType="end"/>
+            </w:r>
+          </w:hyperlink>
+        </w:p>
+        <w:p>
+          <w:pPr>
+            <w:pStyle w:val="TOC3"/>
+            <w:tabs>
+              <w:tab w:val="right" w:leader="dot" w:pos="9350"/>
+            </w:tabs>
+            <w:rPr>
+              <w:rFonts w:eastAsiaTheme="minorEastAsia"/>
+              <w:noProof/>
+              <w:sz w:val="22"/>
+            </w:rPr>
+          </w:pPr>
+          <w:hyperlink w:anchor="_Toc8420875" w:history="1">
+            <w:r>
+              <w:rPr>
+                <w:rStyle w:val="Hyperlink"/>
+                <w:noProof/>
+              </w:rPr>
+              <w:t>The Database</w:t>
+            </w:r>
+            <w:r>
+              <w:rPr>
+                <w:noProof/>
+                <w:webHidden/>
+              </w:rPr>
+              <w:tab/>
+            </w:r>
+            <w:r>
+              <w:rPr>
+                <w:noProof/>
+                <w:webHidden/>
+              </w:rPr>
+              <w:fldChar w:fldCharType="begin"/>
+            </w:r>
+            <w:r>
+              <w:rPr>
+                <w:noProof/>
+                <w:webHidden/>
+              </w:rPr>
+              <w:instrText xml:space="preserve"> PAGEREF _Toc8420875 \h </w:instrText>
+            </w:r>
+            <w:r>
+              <w:rPr>
+                <w:noProof/>
+                <w:webHidden/>
+              </w:rPr>
+            </w:r>
+            <w:r>
+              <w:rPr>
+                <w:noProof/>
+                <w:webHidden/>
+              </w:rPr>
+              <w:fldChar w:fldCharType="separate"/>
+            </w:r>
+            <w:r>
+              <w:rPr>
+                <w:noProof/>
+                <w:webHidden/>
+              </w:rPr>
+              <w:t>12</w:t>
+            </w:r>
+            <w:r>
+              <w:rPr>
+                <w:noProof/>
+                <w:webHidden/>
+              </w:rPr>
+              <w:fldChar w:fldCharType="end"/>
+            </w:r>
+          </w:hyperlink>
+        </w:p>
+        <w:p>
+          <w:pPr>
+            <w:pStyle w:val="TOC3"/>
+            <w:tabs>
+              <w:tab w:val="right" w:leader="dot" w:pos="9350"/>
+            </w:tabs>
+            <w:rPr>
+              <w:rFonts w:eastAsiaTheme="minorEastAsia"/>
+              <w:noProof/>
+              <w:sz w:val="22"/>
+            </w:rPr>
+          </w:pPr>
+          <w:hyperlink w:anchor="_Toc8420876" w:history="1">
+            <w:r>
+              <w:rPr>
+                <w:rStyle w:val="Hyperlink"/>
+                <w:noProof/>
+              </w:rPr>
+              <w:t>Tabl</w:t>
+            </w:r>
+            <w:r>
+              <w:rPr>
+                <w:rStyle w:val="Hyperlink"/>
+                <w:noProof/>
+              </w:rPr>
+              <w:t>e</w:t>
+            </w:r>
+            <w:r>
+              <w:rPr>
+                <w:rStyle w:val="Hyperlink"/>
+                <w:noProof/>
+              </w:rPr>
+              <w:t>s</w:t>
+            </w:r>
+            <w:r>
+              <w:rPr>
+                <w:noProof/>
+                <w:webHidden/>
+              </w:rPr>
+              <w:tab/>
+            </w:r>
+            <w:r>
+              <w:rPr>
+                <w:noProof/>
+                <w:webHidden/>
+              </w:rPr>
+              <w:fldChar w:fldCharType="begin"/>
+            </w:r>
+            <w:r>
+              <w:rPr>
+                <w:noProof/>
+                <w:webHidden/>
+              </w:rPr>
+              <w:instrText xml:space="preserve"> PAGEREF _Toc8420876 \h </w:instrText>
+            </w:r>
+            <w:r>
+              <w:rPr>
+                <w:noProof/>
+                <w:webHidden/>
+              </w:rPr>
+            </w:r>
+            <w:r>
+              <w:rPr>
+                <w:noProof/>
+                <w:webHidden/>
+              </w:rPr>
+              <w:fldChar w:fldCharType="separate"/>
+            </w:r>
+            <w:r>
+              <w:rPr>
+                <w:noProof/>
+                <w:webHidden/>
+              </w:rPr>
+              <w:t>13</w:t>
             </w:r>
             <w:r>
               <w:rPr>
@@ -2553,13 +2707,27 @@
               <w:sz w:val="22"/>
             </w:rPr>
           </w:pPr>
-          <w:hyperlink w:anchor="_Toc4909363" w:history="1">
+          <w:hyperlink w:anchor="_Toc8420877" w:history="1">
             <w:r>
               <w:rPr>
                 <w:rStyle w:val="Hyperlink"/>
                 <w:noProof/>
               </w:rPr>
-              <w:t>Functional requirements</w:t>
+              <w:t>Function</w:t>
+            </w:r>
+            <w:r>
+              <w:rPr>
+                <w:rStyle w:val="Hyperlink"/>
+                <w:noProof/>
+              </w:rPr>
+              <w:t>a</w:t>
+            </w:r>
+            <w:r>
+              <w:rPr>
+                <w:rStyle w:val="Hyperlink"/>
+                <w:noProof/>
+              </w:rPr>
+              <w:t>l requirements</w:t>
             </w:r>
             <w:r>
               <w:rPr>
@@ -2580,7 +2748,7 @@
                 <w:noProof/>
                 <w:webHidden/>
               </w:rPr>
-              <w:instrText xml:space="preserve"> PAGEREF _Toc4909363 \h </w:instrText>
+              <w:instrText xml:space="preserve"> PAGEREF _Toc8420877 \h </w:instrText>
             </w:r>
             <w:r>
               <w:rPr>
@@ -2600,7 +2768,7 @@
                 <w:noProof/>
                 <w:webHidden/>
               </w:rPr>
-              <w:t>13</w:t>
+              <w:t>18</w:t>
             </w:r>
             <w:r>
               <w:rPr>
@@ -2623,7 +2791,7 @@
               <w:sz w:val="22"/>
             </w:rPr>
           </w:pPr>
-          <w:hyperlink w:anchor="_Toc4909364" w:history="1">
+          <w:hyperlink w:anchor="_Toc8420878" w:history="1">
             <w:r>
               <w:rPr>
                 <w:rStyle w:val="Hyperlink"/>
@@ -2650,7 +2818,7 @@
                 <w:noProof/>
                 <w:webHidden/>
               </w:rPr>
-              <w:instrText xml:space="preserve"> PAGEREF _Toc4909364 \h </w:instrText>
+              <w:instrText xml:space="preserve"> PAGEREF _Toc8420878 \h </w:instrText>
             </w:r>
             <w:r>
               <w:rPr>
@@ -2670,7 +2838,7 @@
                 <w:noProof/>
                 <w:webHidden/>
               </w:rPr>
-              <w:t>13</w:t>
+              <w:t>18</w:t>
             </w:r>
             <w:r>
               <w:rPr>
@@ -2693,7 +2861,7 @@
               <w:sz w:val="22"/>
             </w:rPr>
           </w:pPr>
-          <w:hyperlink w:anchor="_Toc4909365" w:history="1">
+          <w:hyperlink w:anchor="_Toc8420879" w:history="1">
             <w:r>
               <w:rPr>
                 <w:rStyle w:val="Hyperlink"/>
@@ -2720,7 +2888,7 @@
                 <w:noProof/>
                 <w:webHidden/>
               </w:rPr>
-              <w:instrText xml:space="preserve"> PAGEREF _Toc4909365 \h </w:instrText>
+              <w:instrText xml:space="preserve"> PAGEREF _Toc8420879 \h </w:instrText>
             </w:r>
             <w:r>
               <w:rPr>
@@ -2740,7 +2908,7 @@
                 <w:noProof/>
                 <w:webHidden/>
               </w:rPr>
-              <w:t>15</w:t>
+              <w:t>20</w:t>
             </w:r>
             <w:r>
               <w:rPr>
@@ -2763,7 +2931,7 @@
               <w:sz w:val="22"/>
             </w:rPr>
           </w:pPr>
-          <w:hyperlink w:anchor="_Toc4909366" w:history="1">
+          <w:hyperlink w:anchor="_Toc8420880" w:history="1">
             <w:r>
               <w:rPr>
                 <w:rStyle w:val="Hyperlink"/>
@@ -2790,7 +2958,7 @@
                 <w:noProof/>
                 <w:webHidden/>
               </w:rPr>
-              <w:instrText xml:space="preserve"> PAGEREF _Toc4909366 \h </w:instrText>
+              <w:instrText xml:space="preserve"> PAGEREF _Toc8420880 \h </w:instrText>
             </w:r>
             <w:r>
               <w:rPr>
@@ -2810,7 +2978,7 @@
                 <w:noProof/>
                 <w:webHidden/>
               </w:rPr>
-              <w:t>15</w:t>
+              <w:t>20</w:t>
             </w:r>
             <w:r>
               <w:rPr>
@@ -2833,7 +3001,7 @@
               <w:sz w:val="22"/>
             </w:rPr>
           </w:pPr>
-          <w:hyperlink w:anchor="_Toc4909367" w:history="1">
+          <w:hyperlink w:anchor="_Toc8420881" w:history="1">
             <w:r>
               <w:rPr>
                 <w:rStyle w:val="Hyperlink"/>
@@ -2860,7 +3028,7 @@
                 <w:noProof/>
                 <w:webHidden/>
               </w:rPr>
-              <w:instrText xml:space="preserve"> PAGEREF _Toc4909367 \h </w:instrText>
+              <w:instrText xml:space="preserve"> PAGEREF _Toc8420881 \h </w:instrText>
             </w:r>
             <w:r>
               <w:rPr>
@@ -2880,7 +3048,7 @@
                 <w:noProof/>
                 <w:webHidden/>
               </w:rPr>
-              <w:t>18</w:t>
+              <w:t>23</w:t>
             </w:r>
             <w:r>
               <w:rPr>
@@ -2903,7 +3071,7 @@
               <w:sz w:val="22"/>
             </w:rPr>
           </w:pPr>
-          <w:hyperlink w:anchor="_Toc4909368" w:history="1">
+          <w:hyperlink w:anchor="_Toc8420882" w:history="1">
             <w:r>
               <w:rPr>
                 <w:rStyle w:val="Hyperlink"/>
@@ -2930,7 +3098,7 @@
                 <w:noProof/>
                 <w:webHidden/>
               </w:rPr>
-              <w:instrText xml:space="preserve"> PAGEREF _Toc4909368 \h </w:instrText>
+              <w:instrText xml:space="preserve"> PAGEREF _Toc8420882 \h </w:instrText>
             </w:r>
             <w:r>
               <w:rPr>
@@ -2950,7 +3118,7 @@
                 <w:noProof/>
                 <w:webHidden/>
               </w:rPr>
-              <w:t>18</w:t>
+              <w:t>23</w:t>
             </w:r>
             <w:r>
               <w:rPr>
@@ -2973,7 +3141,7 @@
               <w:sz w:val="22"/>
             </w:rPr>
           </w:pPr>
-          <w:hyperlink w:anchor="_Toc4909369" w:history="1">
+          <w:hyperlink w:anchor="_Toc8420883" w:history="1">
             <w:r>
               <w:rPr>
                 <w:rStyle w:val="Hyperlink"/>
@@ -3000,7 +3168,7 @@
                 <w:noProof/>
                 <w:webHidden/>
               </w:rPr>
-              <w:instrText xml:space="preserve"> PAGEREF _Toc4909369 \h </w:instrText>
+              <w:instrText xml:space="preserve"> PAGEREF _Toc8420883 \h </w:instrText>
             </w:r>
             <w:r>
               <w:rPr>
@@ -3020,7 +3188,7 @@
                 <w:noProof/>
                 <w:webHidden/>
               </w:rPr>
-              <w:t>18</w:t>
+              <w:t>23</w:t>
             </w:r>
             <w:r>
               <w:rPr>
@@ -3043,7 +3211,7 @@
               <w:sz w:val="22"/>
             </w:rPr>
           </w:pPr>
-          <w:hyperlink w:anchor="_Toc4909370" w:history="1">
+          <w:hyperlink w:anchor="_Toc8420884" w:history="1">
             <w:r>
               <w:rPr>
                 <w:rStyle w:val="Hyperlink"/>
@@ -3070,7 +3238,7 @@
                 <w:noProof/>
                 <w:webHidden/>
               </w:rPr>
-              <w:instrText xml:space="preserve"> PAGEREF _Toc4909370 \h </w:instrText>
+              <w:instrText xml:space="preserve"> PAGEREF _Toc8420884 \h </w:instrText>
             </w:r>
             <w:r>
               <w:rPr>
@@ -3090,7 +3258,77 @@
                 <w:noProof/>
                 <w:webHidden/>
               </w:rPr>
-              <w:t>19</w:t>
+              <w:t>24</w:t>
+            </w:r>
+            <w:r>
+              <w:rPr>
+                <w:noProof/>
+                <w:webHidden/>
+              </w:rPr>
+              <w:fldChar w:fldCharType="end"/>
+            </w:r>
+          </w:hyperlink>
+        </w:p>
+        <w:p>
+          <w:pPr>
+            <w:pStyle w:val="TOC3"/>
+            <w:tabs>
+              <w:tab w:val="right" w:leader="dot" w:pos="9350"/>
+            </w:tabs>
+            <w:rPr>
+              <w:rFonts w:eastAsiaTheme="minorEastAsia"/>
+              <w:noProof/>
+              <w:sz w:val="22"/>
+            </w:rPr>
+          </w:pPr>
+          <w:hyperlink w:anchor="_Toc8420885" w:history="1">
+            <w:r>
+              <w:rPr>
+                <w:rStyle w:val="Hyperlink"/>
+                <w:noProof/>
+              </w:rPr>
+              <w:t>Final prototype</w:t>
+            </w:r>
+            <w:r>
+              <w:rPr>
+                <w:noProof/>
+                <w:webHidden/>
+              </w:rPr>
+              <w:tab/>
+            </w:r>
+            <w:r>
+              <w:rPr>
+                <w:noProof/>
+                <w:webHidden/>
+              </w:rPr>
+              <w:fldChar w:fldCharType="begin"/>
+            </w:r>
+            <w:r>
+              <w:rPr>
+                <w:noProof/>
+                <w:webHidden/>
+              </w:rPr>
+              <w:instrText xml:space="preserve"> PAGEREF _Toc8420885 \h </w:instrText>
+            </w:r>
+            <w:r>
+              <w:rPr>
+                <w:noProof/>
+                <w:webHidden/>
+              </w:rPr>
+            </w:r>
+            <w:r>
+              <w:rPr>
+                <w:noProof/>
+                <w:webHidden/>
+              </w:rPr>
+              <w:fldChar w:fldCharType="separate"/>
+            </w:r>
+            <w:r>
+              <w:rPr>
+                <w:noProof/>
+                <w:webHidden/>
+              </w:rPr>
+              <w:t>25</w:t>
             </w:r>
             <w:r>
               <w:rPr>
@@ -3113,7 +3351,7 @@
               <w:sz w:val="22"/>
             </w:rPr>
           </w:pPr>
-          <w:hyperlink w:anchor="_Toc4909371" w:history="1">
+          <w:hyperlink w:anchor="_Toc8420886" w:history="1">
             <w:r>
               <w:rPr>
                 <w:rStyle w:val="Hyperlink"/>
@@ -3140,7 +3378,7 @@
                 <w:noProof/>
                 <w:webHidden/>
               </w:rPr>
-              <w:instrText xml:space="preserve"> PAGEREF _Toc4909371 \h </w:instrText>
+              <w:instrText xml:space="preserve"> PAGEREF _Toc8420886 \h </w:instrText>
             </w:r>
             <w:r>
               <w:rPr>
@@ -3160,7 +3398,7 @@
                 <w:noProof/>
                 <w:webHidden/>
               </w:rPr>
-              <w:t>19</w:t>
+              <w:t>29</w:t>
             </w:r>
             <w:r>
               <w:rPr>
@@ -3183,7 +3421,7 @@
               <w:sz w:val="22"/>
             </w:rPr>
           </w:pPr>
-          <w:hyperlink w:anchor="_Toc4909372" w:history="1">
+          <w:hyperlink w:anchor="_Toc8420887" w:history="1">
             <w:r>
               <w:rPr>
                 <w:rStyle w:val="Hyperlink"/>
@@ -3210,7 +3448,7 @@
                 <w:noProof/>
                 <w:webHidden/>
               </w:rPr>
-              <w:instrText xml:space="preserve"> PAGEREF _Toc4909372 \h </w:instrText>
+              <w:instrText xml:space="preserve"> PAGEREF _Toc8420887 \h </w:instrText>
             </w:r>
             <w:r>
               <w:rPr>
@@ -3230,7 +3468,77 @@
                 <w:noProof/>
                 <w:webHidden/>
               </w:rPr>
-              <w:t>21</w:t>
+              <w:t>31</w:t>
+            </w:r>
+            <w:r>
+              <w:rPr>
+                <w:noProof/>
+                <w:webHidden/>
+              </w:rPr>
+              <w:fldChar w:fldCharType="end"/>
+            </w:r>
+          </w:hyperlink>
+        </w:p>
+        <w:p>
+          <w:pPr>
+            <w:pStyle w:val="TOC3"/>
+            <w:tabs>
+              <w:tab w:val="right" w:leader="dot" w:pos="9350"/>
+            </w:tabs>
+            <w:rPr>
+              <w:rFonts w:eastAsiaTheme="minorEastAsia"/>
+              <w:noProof/>
+              <w:sz w:val="22"/>
+            </w:rPr>
+          </w:pPr>
+          <w:hyperlink w:anchor="_Toc8420888" w:history="1">
+            <w:r>
+              <w:rPr>
+                <w:rStyle w:val="Hyperlink"/>
+                <w:noProof/>
+              </w:rPr>
+              <w:t>Appendix A: Source code</w:t>
+            </w:r>
+            <w:r>
+              <w:rPr>
+                <w:noProof/>
+                <w:webHidden/>
+              </w:rPr>
+              <w:tab/>
+            </w:r>
+            <w:r>
+              <w:rPr>
+                <w:noProof/>
+                <w:webHidden/>
+              </w:rPr>
+              <w:fldChar w:fldCharType="begin"/>
+            </w:r>
+            <w:r>
+              <w:rPr>
+                <w:noProof/>
+                <w:webHidden/>
+              </w:rPr>
+              <w:instrText xml:space="preserve"> PAGEREF _Toc8420888 \h </w:instrText>
+            </w:r>
+            <w:r>
+              <w:rPr>
+                <w:noProof/>
+                <w:webHidden/>
+              </w:rPr>
+            </w:r>
+            <w:r>
+              <w:rPr>
+                <w:noProof/>
+                <w:webHidden/>
+              </w:rPr>
+              <w:fldChar w:fldCharType="separate"/>
+            </w:r>
+            <w:r>
+              <w:rPr>
+                <w:noProof/>
+                <w:webHidden/>
+              </w:rPr>
+              <w:t>32</w:t>
             </w:r>
             <w:r>
               <w:rPr>
@@ -3284,7 +3592,7 @@
         <w:pStyle w:val="Heading1"/>
         <w:spacing w:line="480" w:lineRule="auto"/>
       </w:pPr>
-      <w:bookmarkStart w:id="2" w:name="_Toc4909337"/>
+      <w:bookmarkStart w:id="2" w:name="_Toc8420849"/>
       <w:r>
         <w:lastRenderedPageBreak/>
         <w:t>List of Tables</w:t>
@@ -3557,7 +3865,7 @@
         <w:pStyle w:val="Heading1"/>
         <w:spacing w:line="480" w:lineRule="auto"/>
       </w:pPr>
-      <w:bookmarkStart w:id="3" w:name="_Toc4909338"/>
+      <w:bookmarkStart w:id="3" w:name="_Toc8420850"/>
       <w:r>
         <w:t>List of Figures</w:t>
       </w:r>
@@ -3898,7 +4206,7 @@
         <w:pStyle w:val="Heading2"/>
         <w:spacing w:line="480" w:lineRule="auto"/>
       </w:pPr>
-      <w:bookmarkStart w:id="4" w:name="_Toc4909339"/>
+      <w:bookmarkStart w:id="4" w:name="_Toc8420851"/>
       <w:r>
         <w:lastRenderedPageBreak/>
         <w:t>List of abbreviations</w:t>
@@ -4500,7 +4808,7 @@
         <w:pStyle w:val="Heading1"/>
         <w:spacing w:line="480" w:lineRule="auto"/>
       </w:pPr>
-      <w:bookmarkStart w:id="5" w:name="_Toc4909340"/>
+      <w:bookmarkStart w:id="5" w:name="_Toc8420852"/>
       <w:r>
         <w:lastRenderedPageBreak/>
         <w:t>Introduction</w:t>
@@ -4512,7 +4820,7 @@
         <w:pStyle w:val="Heading2"/>
         <w:spacing w:line="480" w:lineRule="auto"/>
       </w:pPr>
-      <w:bookmarkStart w:id="6" w:name="_Toc4909341"/>
+      <w:bookmarkStart w:id="6" w:name="_Toc8420853"/>
       <w:r>
         <w:t>Background</w:t>
       </w:r>
@@ -4553,7 +4861,7 @@
       <w:r>
         <w:tab/>
       </w:r>
-      <w:bookmarkStart w:id="7" w:name="_Toc4909342"/>
+      <w:bookmarkStart w:id="7" w:name="_Toc8420854"/>
       <w:r>
         <w:t>Problem definition</w:t>
       </w:r>
@@ -4629,7 +4937,7 @@
         <w:pStyle w:val="Heading2"/>
         <w:spacing w:line="480" w:lineRule="auto"/>
       </w:pPr>
-      <w:bookmarkStart w:id="8" w:name="_Toc4909343"/>
+      <w:bookmarkStart w:id="8" w:name="_Toc8420855"/>
       <w:r>
         <w:lastRenderedPageBreak/>
         <w:t>Purpose</w:t>
@@ -4665,7 +4973,7 @@
         <w:pStyle w:val="Heading2"/>
         <w:spacing w:line="480" w:lineRule="auto"/>
       </w:pPr>
-      <w:bookmarkStart w:id="9" w:name="_Toc4909344"/>
+      <w:bookmarkStart w:id="9" w:name="_Toc8420856"/>
       <w:r>
         <w:t>Goals</w:t>
       </w:r>
@@ -4687,7 +4995,7 @@
         <w:pStyle w:val="Heading2"/>
         <w:spacing w:line="480" w:lineRule="auto"/>
       </w:pPr>
-      <w:bookmarkStart w:id="10" w:name="_Toc4909345"/>
+      <w:bookmarkStart w:id="10" w:name="_Toc8420857"/>
       <w:r>
         <w:t>Research Methodology</w:t>
       </w:r>
@@ -4718,7 +5026,7 @@
         <w:pStyle w:val="Heading2"/>
         <w:spacing w:line="480" w:lineRule="auto"/>
       </w:pPr>
-      <w:bookmarkStart w:id="11" w:name="_Toc4909346"/>
+      <w:bookmarkStart w:id="11" w:name="_Toc8420858"/>
       <w:r>
         <w:t>Delimitations</w:t>
       </w:r>
@@ -4748,7 +5056,7 @@
         <w:pStyle w:val="Heading1"/>
         <w:spacing w:line="480" w:lineRule="auto"/>
       </w:pPr>
-      <w:bookmarkStart w:id="12" w:name="_Toc4909347"/>
+      <w:bookmarkStart w:id="12" w:name="_Toc8420859"/>
       <w:r>
         <w:t>Background</w:t>
       </w:r>
@@ -4767,7 +5075,7 @@
         <w:pStyle w:val="Heading2"/>
         <w:spacing w:line="480" w:lineRule="auto"/>
       </w:pPr>
-      <w:bookmarkStart w:id="13" w:name="_Toc4909348"/>
+      <w:bookmarkStart w:id="13" w:name="_Toc8420860"/>
       <w:r>
         <w:t>RFID</w:t>
       </w:r>
@@ -4793,7 +5101,7 @@
         <w:pStyle w:val="Heading2"/>
         <w:spacing w:line="480" w:lineRule="auto"/>
       </w:pPr>
-      <w:bookmarkStart w:id="14" w:name="_Toc4909349"/>
+      <w:bookmarkStart w:id="14" w:name="_Toc8420861"/>
       <w:r>
         <w:t>NFC</w:t>
       </w:r>
@@ -4895,7 +5203,7 @@
         <w:pStyle w:val="Heading3"/>
         <w:spacing w:line="480" w:lineRule="auto"/>
       </w:pPr>
-      <w:bookmarkStart w:id="16" w:name="_Toc4909350"/>
+      <w:bookmarkStart w:id="16" w:name="_Toc8420862"/>
       <w:r>
         <w:t>Communication Modes</w:t>
       </w:r>
@@ -4920,7 +5228,7 @@
         <w:pStyle w:val="Heading2"/>
         <w:spacing w:line="480" w:lineRule="auto"/>
       </w:pPr>
-      <w:bookmarkStart w:id="17" w:name="_Toc4909351"/>
+      <w:bookmarkStart w:id="17" w:name="_Toc8420863"/>
       <w:r>
         <w:t>Comparisons</w:t>
       </w:r>
@@ -4946,7 +5254,7 @@
         <w:pStyle w:val="Heading2"/>
         <w:spacing w:line="480" w:lineRule="auto"/>
       </w:pPr>
-      <w:bookmarkStart w:id="18" w:name="_Toc4909352"/>
+      <w:bookmarkStart w:id="18" w:name="_Toc8420864"/>
       <w:r>
         <w:t>JDBC</w:t>
       </w:r>
@@ -4995,7 +5303,7 @@
         <w:pStyle w:val="Heading1"/>
         <w:spacing w:line="480" w:lineRule="auto"/>
       </w:pPr>
-      <w:bookmarkStart w:id="19" w:name="_Toc4909353"/>
+      <w:bookmarkStart w:id="19" w:name="_Toc8420865"/>
       <w:r>
         <w:t>Methodology</w:t>
       </w:r>
@@ -5006,7 +5314,7 @@
         <w:pStyle w:val="Heading2"/>
         <w:spacing w:line="480" w:lineRule="auto"/>
       </w:pPr>
-      <w:bookmarkStart w:id="20" w:name="_Toc4909354"/>
+      <w:bookmarkStart w:id="20" w:name="_Toc8420866"/>
       <w:r>
         <w:t>Research process</w:t>
       </w:r>
@@ -5025,7 +5333,7 @@
         <w:pStyle w:val="Heading3"/>
         <w:spacing w:line="480" w:lineRule="auto"/>
       </w:pPr>
-      <w:bookmarkStart w:id="21" w:name="_Toc4909355"/>
+      <w:bookmarkStart w:id="21" w:name="_Toc8420867"/>
       <w:r>
         <w:t>Information gathering</w:t>
       </w:r>
@@ -5061,7 +5369,7 @@
         <w:pStyle w:val="Heading3"/>
         <w:spacing w:line="480" w:lineRule="auto"/>
       </w:pPr>
-      <w:bookmarkStart w:id="22" w:name="_Toc4909356"/>
+      <w:bookmarkStart w:id="22" w:name="_Toc8420868"/>
       <w:r>
         <w:t>Developing individual parts of the project</w:t>
       </w:r>
@@ -5102,7 +5410,7 @@
         <w:pStyle w:val="Heading3"/>
         <w:spacing w:line="480" w:lineRule="auto"/>
       </w:pPr>
-      <w:bookmarkStart w:id="23" w:name="_Toc4909357"/>
+      <w:bookmarkStart w:id="23" w:name="_Toc8420869"/>
       <w:r>
         <w:t>Data collecting</w:t>
       </w:r>
@@ -5127,7 +5435,7 @@
         <w:pStyle w:val="Heading3"/>
         <w:spacing w:line="480" w:lineRule="auto"/>
       </w:pPr>
-      <w:bookmarkStart w:id="24" w:name="_Toc4909358"/>
+      <w:bookmarkStart w:id="24" w:name="_Toc8420870"/>
       <w:r>
         <w:t>Testing environment</w:t>
       </w:r>
@@ -5157,7 +5465,7 @@
         <w:pStyle w:val="Heading3"/>
         <w:spacing w:line="480" w:lineRule="auto"/>
       </w:pPr>
-      <w:bookmarkStart w:id="25" w:name="_Toc4909359"/>
+      <w:bookmarkStart w:id="25" w:name="_Toc8420871"/>
       <w:r>
         <w:lastRenderedPageBreak/>
         <w:t>Hardware and Software specs</w:t>
@@ -6474,7 +6782,7 @@
         <w:pStyle w:val="Heading2"/>
         <w:spacing w:line="480" w:lineRule="auto"/>
       </w:pPr>
-      <w:bookmarkStart w:id="29" w:name="_Toc4909360"/>
+      <w:bookmarkStart w:id="29" w:name="_Toc8420872"/>
       <w:r>
         <w:t>Design</w:t>
       </w:r>
@@ -6496,7 +6804,7 @@
         <w:pStyle w:val="Heading3"/>
         <w:spacing w:line="480" w:lineRule="auto"/>
       </w:pPr>
-      <w:bookmarkStart w:id="30" w:name="_Toc4909361"/>
+      <w:bookmarkStart w:id="30" w:name="_Toc8420873"/>
       <w:r>
         <w:lastRenderedPageBreak/>
         <w:t>Java</w:t>
@@ -6538,7 +6846,7 @@
         <w:pStyle w:val="Heading3"/>
         <w:spacing w:line="480" w:lineRule="auto"/>
       </w:pPr>
-      <w:bookmarkStart w:id="31" w:name="_Toc4909362"/>
+      <w:bookmarkStart w:id="31" w:name="_Toc8420874"/>
       <w:r>
         <w:t>JDBC</w:t>
       </w:r>
@@ -6559,10 +6867,12 @@
       <w:pPr>
         <w:pStyle w:val="Heading3"/>
       </w:pPr>
+      <w:bookmarkStart w:id="32" w:name="_Toc8420875"/>
       <w:r>
         <w:lastRenderedPageBreak/>
         <w:t>The Database</w:t>
       </w:r>
+      <w:bookmarkEnd w:id="32"/>
     </w:p>
     <w:p>
       <w:pPr>
@@ -6672,10 +6982,12 @@
       <w:pPr>
         <w:pStyle w:val="Heading3"/>
       </w:pPr>
+      <w:bookmarkStart w:id="33" w:name="_Toc8420876"/>
       <w:r>
         <w:lastRenderedPageBreak/>
         <w:t>Tables</w:t>
       </w:r>
+      <w:bookmarkEnd w:id="33"/>
     </w:p>
     <w:p>
       <w:r>
@@ -6928,7 +7240,7 @@
         <w:pStyle w:val="Heading4"/>
         <w:spacing w:line="480" w:lineRule="auto"/>
       </w:pPr>
-      <w:bookmarkStart w:id="32" w:name="_Toc523046685"/>
+      <w:bookmarkStart w:id="34" w:name="_Toc523046685"/>
       <w:r>
         <w:t xml:space="preserve">  </w:t>
       </w:r>
@@ -6936,7 +7248,7 @@
       <w:r>
         <w:t>student</w:t>
       </w:r>
-      <w:bookmarkEnd w:id="32"/>
+      <w:bookmarkEnd w:id="34"/>
       <w:proofErr w:type="gramEnd"/>
     </w:p>
     <w:tbl>
@@ -7331,7 +7643,7 @@
         <w:pStyle w:val="Heading4"/>
         <w:spacing w:line="480" w:lineRule="auto"/>
       </w:pPr>
-      <w:bookmarkStart w:id="33" w:name="_Toc523046687"/>
+      <w:bookmarkStart w:id="35" w:name="_Toc523046687"/>
       <w:r>
         <w:t xml:space="preserve">  </w:t>
       </w:r>
@@ -7339,7 +7651,7 @@
       <w:r>
         <w:t>instructor</w:t>
       </w:r>
-      <w:bookmarkEnd w:id="33"/>
+      <w:bookmarkEnd w:id="35"/>
       <w:proofErr w:type="gramEnd"/>
     </w:p>
     <w:tbl>
@@ -7823,7 +8135,7 @@
         <w:pStyle w:val="Heading4"/>
         <w:spacing w:line="480" w:lineRule="auto"/>
       </w:pPr>
-      <w:bookmarkStart w:id="34" w:name="_Toc523046688"/>
+      <w:bookmarkStart w:id="36" w:name="_Toc523046688"/>
       <w:r>
         <w:t xml:space="preserve">  </w:t>
       </w:r>
@@ -7831,7 +8143,7 @@
       <w:r>
         <w:t>class_schedule</w:t>
       </w:r>
-      <w:bookmarkEnd w:id="34"/>
+      <w:bookmarkEnd w:id="36"/>
       <w:proofErr w:type="spellEnd"/>
     </w:p>
     <w:tbl>
@@ -8158,7 +8470,7 @@
         <w:pStyle w:val="Heading4"/>
         <w:spacing w:line="480" w:lineRule="auto"/>
       </w:pPr>
-      <w:bookmarkStart w:id="35" w:name="_Toc523046690"/>
+      <w:bookmarkStart w:id="37" w:name="_Toc523046690"/>
       <w:r>
         <w:t xml:space="preserve">  </w:t>
       </w:r>
@@ -8166,7 +8478,7 @@
       <w:r>
         <w:t>attend</w:t>
       </w:r>
-      <w:bookmarkEnd w:id="35"/>
+      <w:bookmarkEnd w:id="37"/>
       <w:proofErr w:type="gramEnd"/>
     </w:p>
     <w:tbl>
@@ -9802,7 +10114,7 @@
         <w:spacing w:line="480" w:lineRule="auto"/>
         <w:jc w:val="center"/>
       </w:pPr>
-      <w:bookmarkStart w:id="36" w:name="_Toc4908054"/>
+      <w:bookmarkStart w:id="38" w:name="_Toc4908054"/>
       <w:r>
         <w:t xml:space="preserve">Figure </w:t>
       </w:r>
@@ -9827,7 +10139,7 @@
       <w:r>
         <w:t xml:space="preserve"> Early code snippet: How JDBC can be used to set up a connection to a database (locally in this snippet)</w:t>
       </w:r>
-      <w:bookmarkEnd w:id="36"/>
+      <w:bookmarkEnd w:id="38"/>
     </w:p>
     <w:p>
       <w:pPr>
@@ -9868,12 +10180,179 @@
         <w:pStyle w:val="Heading2"/>
         <w:spacing w:line="480" w:lineRule="auto"/>
       </w:pPr>
-      <w:bookmarkStart w:id="37" w:name="_Toc4909363"/>
+      <w:bookmarkStart w:id="39" w:name="_Toc8420877"/>
       <w:r>
         <w:lastRenderedPageBreak/>
+        <w:t xml:space="preserve">Useful diagrams </w:t>
+      </w:r>
+    </w:p>
+    <w:p>
+      <w:pPr>
+        <w:pStyle w:val="Heading2"/>
+        <w:spacing w:line="480" w:lineRule="auto"/>
+      </w:pPr>
+      <w:r>
+        <w:rPr>
+          <w:noProof/>
+        </w:rPr>
+        <w:drawing>
+          <wp:inline distT="0" distB="0" distL="0" distR="0" wp14:anchorId="1EE1390D" wp14:editId="0B6F7246">
+            <wp:extent cx="5943600" cy="4201795"/>
+            <wp:effectExtent l="0" t="0" r="0" b="8255"/>
+            <wp:docPr id="16" name="Picture 16"/>
+            <wp:cNvGraphicFramePr>
+              <a:graphicFrameLocks xmlns:a="http://schemas.openxmlformats.org/drawingml/2006/main" noChangeAspect="1"/>
+            </wp:cNvGraphicFramePr>
+            <a:graphic xmlns:a="http://schemas.openxmlformats.org/drawingml/2006/main">
+              <a:graphicData uri="http://schemas.openxmlformats.org/drawingml/2006/picture">
+                <pic:pic xmlns:pic="http://schemas.openxmlformats.org/drawingml/2006/picture">
+                  <pic:nvPicPr>
+                    <pic:cNvPr id="1" name=""/>
+                    <pic:cNvPicPr/>
+                  </pic:nvPicPr>
+                  <pic:blipFill>
+                    <a:blip r:embed="rId14"/>
+                    <a:stretch>
+                      <a:fillRect/>
+                    </a:stretch>
+                  </pic:blipFill>
+                  <pic:spPr>
+                    <a:xfrm>
+                      <a:off x="0" y="0"/>
+                      <a:ext cx="5943600" cy="4201795"/>
+                    </a:xfrm>
+                    <a:prstGeom prst="rect">
+                      <a:avLst/>
+                    </a:prstGeom>
+                  </pic:spPr>
+                </pic:pic>
+              </a:graphicData>
+            </a:graphic>
+          </wp:inline>
+        </w:drawing>
+      </w:r>
+    </w:p>
+    <w:p>
+      <w:pPr>
+        <w:pStyle w:val="Caption"/>
+        <w:jc w:val="center"/>
+      </w:pPr>
+      <w:r>
+        <w:t xml:space="preserve">Figure </w:t>
+      </w:r>
+      <w:r>
+        <w:fldChar w:fldCharType="begin"/>
+      </w:r>
+      <w:r>
+        <w:instrText xml:space="preserve"> SEQ Figure \* ARABIC </w:instrText>
+      </w:r>
+      <w:r>
+        <w:fldChar w:fldCharType="separate"/>
+      </w:r>
+      <w:r>
+        <w:rPr>
+          <w:noProof/>
+        </w:rPr>
+        <w:t>4</w:t>
+      </w:r>
+      <w:r>
+        <w:fldChar w:fldCharType="end"/>
+      </w:r>
+      <w:r>
+        <w:t xml:space="preserve"> Class diagram of classes with relations</w:t>
+      </w:r>
+    </w:p>
+    <w:p>
+      <w:pPr>
+        <w:keepNext/>
+      </w:pPr>
+      <w:r>
+        <w:rPr>
+          <w:noProof/>
+        </w:rPr>
+        <w:lastRenderedPageBreak/>
+        <w:drawing>
+          <wp:inline distT="0" distB="0" distL="0" distR="0" wp14:anchorId="166166B6" wp14:editId="69D59CD9">
+            <wp:extent cx="5543861" cy="5985711"/>
+            <wp:effectExtent l="0" t="0" r="0" b="0"/>
+            <wp:docPr id="17" name="Picture 17"/>
+            <wp:cNvGraphicFramePr>
+              <a:graphicFrameLocks xmlns:a="http://schemas.openxmlformats.org/drawingml/2006/main" noChangeAspect="1"/>
+            </wp:cNvGraphicFramePr>
+            <a:graphic xmlns:a="http://schemas.openxmlformats.org/drawingml/2006/main">
+              <a:graphicData uri="http://schemas.openxmlformats.org/drawingml/2006/picture">
+                <pic:pic xmlns:pic="http://schemas.openxmlformats.org/drawingml/2006/picture">
+                  <pic:nvPicPr>
+                    <pic:cNvPr id="1" name=""/>
+                    <pic:cNvPicPr/>
+                  </pic:nvPicPr>
+                  <pic:blipFill>
+                    <a:blip r:embed="rId15"/>
+                    <a:stretch>
+                      <a:fillRect/>
+                    </a:stretch>
+                  </pic:blipFill>
+                  <pic:spPr>
+                    <a:xfrm>
+                      <a:off x="0" y="0"/>
+                      <a:ext cx="5553673" cy="5996305"/>
+                    </a:xfrm>
+                    <a:prstGeom prst="rect">
+                      <a:avLst/>
+                    </a:prstGeom>
+                  </pic:spPr>
+                </pic:pic>
+              </a:graphicData>
+            </a:graphic>
+          </wp:inline>
+        </w:drawing>
+      </w:r>
+    </w:p>
+    <w:p>
+      <w:pPr>
+        <w:pStyle w:val="Caption"/>
+        <w:jc w:val="center"/>
+      </w:pPr>
+      <w:r>
+        <w:t xml:space="preserve">Figure </w:t>
+      </w:r>
+      <w:r>
+        <w:fldChar w:fldCharType="begin"/>
+      </w:r>
+      <w:r>
+        <w:instrText xml:space="preserve"> SEQ Figure \* ARABIC </w:instrText>
+      </w:r>
+      <w:r>
+        <w:fldChar w:fldCharType="separate"/>
+      </w:r>
+      <w:r>
+        <w:rPr>
+          <w:noProof/>
+        </w:rPr>
+        <w:t>5</w:t>
+      </w:r>
+      <w:r>
+        <w:fldChar w:fldCharType="end"/>
+      </w:r>
+      <w:r>
+        <w:t xml:space="preserve"> Class diagrams of independent classes</w:t>
+      </w:r>
+    </w:p>
+    <w:p>
+      <w:pPr>
+        <w:pStyle w:val="Heading2"/>
+        <w:spacing w:line="480" w:lineRule="auto"/>
+      </w:pPr>
+    </w:p>
+    <w:p>
+      <w:pPr>
+        <w:pStyle w:val="Heading2"/>
+        <w:spacing w:line="480" w:lineRule="auto"/>
+      </w:pPr>
+      <w:r>
         <w:t>Functional requirements</w:t>
       </w:r>
-      <w:bookmarkEnd w:id="37"/>
+      <w:bookmarkEnd w:id="39"/>
       <w:r>
         <w:t xml:space="preserve"> </w:t>
       </w:r>
@@ -9883,11 +10362,11 @@
         <w:pStyle w:val="Heading3"/>
         <w:spacing w:line="480" w:lineRule="auto"/>
       </w:pPr>
-      <w:bookmarkStart w:id="38" w:name="_Toc4909364"/>
+      <w:bookmarkStart w:id="40" w:name="_Toc8420878"/>
       <w:r>
         <w:t>Reading a card</w:t>
       </w:r>
-      <w:bookmarkEnd w:id="38"/>
+      <w:bookmarkEnd w:id="40"/>
     </w:p>
     <w:p>
       <w:pPr>
@@ -9902,7 +10381,11 @@
       </w:r>
       <w:proofErr w:type="spellEnd"/>
       <w:r>
-        <w:t>.*”.This library consists of methods that allows the application to detect and read cards, and in the application, the Unique Identifier (UID) of the cards. Each card consists of a UID and a manufacturer’s serial number that identifies them. These fields are not supposed to be rewritable. The application will read the UID of the cards and look them up in the database to locate the individual that UID is assigned to.</w:t>
+        <w:t xml:space="preserve">.*”.This library consists of methods that allows the application to detect and read cards, and in the application, the Unique Identifier </w:t>
+      </w:r>
+      <w:r>
+        <w:lastRenderedPageBreak/>
+        <w:t>(UID) of the cards. Each card consists of a UID and a manufacturer’s serial number that identifies them. These fields are not supposed to be rewritable. The application will read the UID of the cards and look them up in the database to locate the individual that UID is assigned to.</w:t>
       </w:r>
     </w:p>
     <w:p>
@@ -9931,10 +10414,10 @@
             <v:path o:extrusionok="f" gradientshapeok="t" o:connecttype="rect"/>
             <o:lock v:ext="edit" aspectratio="t"/>
           </v:shapetype>
-          <v:shape id="_x0000_i1025" type="#_x0000_t75" style="width:507.15pt;height:268.6pt" o:ole="">
-            <v:imagedata r:id="rId14" o:title=""/>
+          <v:shape id="_x0000_i1025" type="#_x0000_t75" style="width:507.3pt;height:268.6pt" o:ole="">
+            <v:imagedata r:id="rId16" o:title=""/>
           </v:shape>
-          <o:OLEObject Type="Embed" ProgID="Visio.Drawing.15" ShapeID="_x0000_i1025" DrawAspect="Content" ObjectID="_1619032814" r:id="rId15"/>
+          <o:OLEObject Type="Embed" ProgID="Visio.Drawing.15" ShapeID="_x0000_i1025" DrawAspect="Content" ObjectID="_1619198640" r:id="rId17"/>
         </w:object>
       </w:r>
     </w:p>
@@ -9942,8 +10425,9 @@
       <w:pPr>
         <w:pStyle w:val="Caption"/>
         <w:spacing w:line="480" w:lineRule="auto"/>
-      </w:pPr>
-      <w:bookmarkStart w:id="39" w:name="_Toc4908055"/>
+        <w:jc w:val="center"/>
+      </w:pPr>
+      <w:bookmarkStart w:id="41" w:name="_Toc4908055"/>
       <w:r>
         <w:t xml:space="preserve">Figure </w:t>
       </w:r>
@@ -9960,7 +10444,7 @@
         <w:rPr>
           <w:noProof/>
         </w:rPr>
-        <w:t>4</w:t>
+        <w:t>6</w:t>
       </w:r>
       <w:r>
         <w:fldChar w:fldCharType="end"/>
@@ -9968,21 +10452,23 @@
       <w:r>
         <w:t xml:space="preserve"> Flowchart showing the main flow of actions of the application</w:t>
       </w:r>
-      <w:bookmarkEnd w:id="39"/>
-    </w:p>
-    <w:p>
-      <w:pPr>
-        <w:spacing w:line="480" w:lineRule="auto"/>
-      </w:pPr>
-      <w:r>
-        <w:t xml:space="preserve">Figure 4 illustrates a common flow of actions and reactions that will occur during the life cycle of the AMS. At the end of all the activities the “cursor” goes back to checking for new cards. This function will be achieved using the Thread method of Java. </w:t>
-      </w:r>
-      <w:r>
-        <w:t xml:space="preserve"> (See figure 4 below). Shown </w:t>
-      </w:r>
-      <w:r>
-        <w:lastRenderedPageBreak/>
-        <w:t>here is also “</w:t>
+      <w:bookmarkEnd w:id="41"/>
+    </w:p>
+    <w:p>
+      <w:pPr>
+        <w:spacing w:line="480" w:lineRule="auto"/>
+      </w:pPr>
+      <w:r>
+        <w:t xml:space="preserve">Figure </w:t>
+      </w:r>
+      <w:r>
+        <w:t>6</w:t>
+      </w:r>
+      <w:r>
+        <w:t xml:space="preserve"> illustrates a common flow of actions and reactions that will occur during the life cycle of the AMS. At the end of all the activities the “cursor” goes back to checking for new cards. This function will be achieved using the Thread method of Java. </w:t>
+      </w:r>
+      <w:r>
+        <w:t xml:space="preserve"> (See figure 4 below). Shown here is also “</w:t>
       </w:r>
       <w:proofErr w:type="spellStart"/>
       <w:proofErr w:type="gramStart"/>
@@ -10006,6 +10492,7 @@
         </w:rPr>
       </w:pPr>
       <w:r>
+        <w:lastRenderedPageBreak/>
         <w:t>What I’ve learned about Threads may admittedly be incomplete, however, it has helped me acquire the desired results and functionality. Further research and studies of this method will be applied to completely understand the concept of threading in Java.</w:t>
       </w:r>
     </w:p>
@@ -10034,7 +10521,7 @@
                     <pic:cNvPicPr/>
                   </pic:nvPicPr>
                   <pic:blipFill rotWithShape="1">
-                    <a:blip r:embed="rId16"/>
+                    <a:blip r:embed="rId18"/>
                     <a:srcRect r="16816" b="77066"/>
                     <a:stretch/>
                   </pic:blipFill>
@@ -10087,7 +10574,7 @@
                     <pic:cNvPicPr/>
                   </pic:nvPicPr>
                   <pic:blipFill rotWithShape="1">
-                    <a:blip r:embed="rId16"/>
+                    <a:blip r:embed="rId18"/>
                     <a:srcRect t="64129" r="16816"/>
                     <a:stretch/>
                   </pic:blipFill>
@@ -10121,7 +10608,7 @@
         <w:spacing w:line="480" w:lineRule="auto"/>
         <w:jc w:val="center"/>
       </w:pPr>
-      <w:bookmarkStart w:id="40" w:name="_Toc4908056"/>
+      <w:bookmarkStart w:id="42" w:name="_Toc4908056"/>
       <w:r>
         <w:t xml:space="preserve">Figure </w:t>
       </w:r>
@@ -10138,26 +10625,28 @@
         <w:rPr>
           <w:noProof/>
         </w:rPr>
-        <w:t>5</w:t>
+        <w:t>7</w:t>
       </w:r>
       <w:r>
         <w:fldChar w:fldCharType="end"/>
       </w:r>
       <w:r>
-        <w:t xml:space="preserve"> Early snippet of code showcasing the Thread in java</w:t>
-      </w:r>
-      <w:bookmarkEnd w:id="40"/>
-    </w:p>
-    <w:p>
-      <w:pPr>
-        <w:spacing w:line="480" w:lineRule="auto"/>
-      </w:pPr>
-      <w:r>
-        <w:t xml:space="preserve">As the scope of this project is mainly geared towards implementing an attendance management system using card scanners, some common functionalities won’t be available. Such functionalities may include, but not limited to course registration of students. This functionality can be implemented, but it wouldn’t serve this particular application much. The idea of course registration would require that the student apply as a new student in a certain course, which in this case is as simple as adding their name to a table in the database. The cases </w:t>
-      </w:r>
-      <w:r>
-        <w:lastRenderedPageBreak/>
-        <w:t>in which this functionality would be useful would be in cases where certain questions need to be answered. Some of these questions are:</w:t>
+        <w:t xml:space="preserve"> Earl</w:t>
+      </w:r>
+      <w:r>
+        <w:t>ier</w:t>
+      </w:r>
+      <w:r>
+        <w:t xml:space="preserve"> snippet of code showcasing the Thread in java</w:t>
+      </w:r>
+      <w:bookmarkEnd w:id="42"/>
+    </w:p>
+    <w:p>
+      <w:pPr>
+        <w:spacing w:line="480" w:lineRule="auto"/>
+      </w:pPr>
+      <w:r>
+        <w:t>As the scope of this project is mainly geared towards implementing an attendance management system using card scanners, some common functionalities won’t be available. Such functionalities may include, but not limited to course registration of students. This functionality can be implemented, but it wouldn’t serve this particular application much. The idea of course registration would require that the student apply as a new student in a certain course, which in this case is as simple as adding their name to a table in the database. The cases in which this functionality would be useful would be in cases where certain questions need to be answered. Some of these questions are:</w:t>
       </w:r>
     </w:p>
     <w:p>
@@ -10170,33 +10659,11 @@
         <w:spacing w:line="480" w:lineRule="auto"/>
       </w:pPr>
       <w:r>
-        <w:t xml:space="preserve">Is the student eligible to take this course? Have they completed any prerequisites? </w:t>
-      </w:r>
-    </w:p>
-    <w:p>
-      <w:pPr>
-        <w:pStyle w:val="ListParagraph"/>
-        <w:numPr>
-          <w:ilvl w:val="1"/>
-          <w:numId w:val="2"/>
-        </w:numPr>
-        <w:spacing w:line="480" w:lineRule="auto"/>
-      </w:pPr>
-      <w:r>
+        <w:lastRenderedPageBreak/>
         <w:t xml:space="preserve">Is the student clear to be admitted into a particular course? </w:t>
       </w:r>
-    </w:p>
-    <w:p>
-      <w:pPr>
-        <w:pStyle w:val="ListParagraph"/>
-        <w:numPr>
-          <w:ilvl w:val="1"/>
-          <w:numId w:val="2"/>
-        </w:numPr>
-        <w:spacing w:line="480" w:lineRule="auto"/>
-      </w:pPr>
-      <w:r>
-        <w:t>Is the student registered and cleared for this semester?</w:t>
+      <w:r>
+        <w:t>As in, are they currently registered to the course</w:t>
       </w:r>
     </w:p>
     <w:p>
@@ -10212,11 +10679,11 @@
         <w:pStyle w:val="Heading3"/>
         <w:spacing w:line="480" w:lineRule="auto"/>
       </w:pPr>
-      <w:bookmarkStart w:id="41" w:name="_Toc4909365"/>
+      <w:bookmarkStart w:id="43" w:name="_Toc8420879"/>
       <w:r>
         <w:t>View attendance list</w:t>
       </w:r>
-      <w:bookmarkEnd w:id="41"/>
+      <w:bookmarkEnd w:id="43"/>
       <w:r>
         <w:t xml:space="preserve"> </w:t>
       </w:r>
@@ -10234,11 +10701,11 @@
         <w:pStyle w:val="Heading2"/>
         <w:spacing w:line="480" w:lineRule="auto"/>
       </w:pPr>
-      <w:bookmarkStart w:id="42" w:name="_Toc4909366"/>
+      <w:bookmarkStart w:id="44" w:name="_Toc8420880"/>
       <w:r>
         <w:t>Development</w:t>
       </w:r>
-      <w:bookmarkEnd w:id="42"/>
+      <w:bookmarkEnd w:id="44"/>
       <w:r>
         <w:t xml:space="preserve"> </w:t>
       </w:r>
@@ -10256,35 +10723,35 @@
         <w:spacing w:line="480" w:lineRule="auto"/>
       </w:pPr>
       <w:r>
-        <w:t xml:space="preserve">Some afterthoughts regarding the development of this application: I wish I had invested more into the idea of GitHub. I haven’t been able to figure it out completely and only by accident was </w:t>
+        <w:t xml:space="preserve">Some afterthoughts regarding the development of this application: I wish I had invested more into the idea of GitHub. I haven’t been able to figure it out completely and only by accident was I able to “use it”. Had I become accustomed to using it I would have saved a lot of time due to HDD crashes and loss of </w:t>
+      </w:r>
+      <w:proofErr w:type="gramStart"/>
+      <w:r>
+        <w:t>data.</w:t>
+      </w:r>
+      <w:proofErr w:type="gramEnd"/>
+      <w:r>
+        <w:t xml:space="preserve"> </w:t>
+      </w:r>
+    </w:p>
+    <w:p>
+      <w:pPr>
+        <w:spacing w:line="480" w:lineRule="auto"/>
+      </w:pPr>
+      <w:r>
+        <w:t>During development, a high emphasis was placed in the Java library known as “</w:t>
+      </w:r>
+      <w:proofErr w:type="spellStart"/>
+      <w:r>
+        <w:t>SmartCardIO</w:t>
+      </w:r>
+      <w:proofErr w:type="spellEnd"/>
+      <w:r>
+        <w:t xml:space="preserve">”, which is the smartcard API that allows the communication of the card reader with the Java </w:t>
       </w:r>
       <w:r>
         <w:lastRenderedPageBreak/>
-        <w:t xml:space="preserve">I able to “use it”. Had I become accustomed to using it I would have saved a lot of time due to HDD crashes and loss of </w:t>
-      </w:r>
-      <w:proofErr w:type="gramStart"/>
-      <w:r>
-        <w:t>data.</w:t>
-      </w:r>
-      <w:proofErr w:type="gramEnd"/>
-      <w:r>
-        <w:t xml:space="preserve"> </w:t>
-      </w:r>
-    </w:p>
-    <w:p>
-      <w:pPr>
-        <w:spacing w:line="480" w:lineRule="auto"/>
-      </w:pPr>
-      <w:r>
-        <w:t>During development, a high emphasis was placed in the Java library known as “</w:t>
-      </w:r>
-      <w:proofErr w:type="spellStart"/>
-      <w:r>
-        <w:t>SmartCardIO</w:t>
-      </w:r>
-      <w:proofErr w:type="spellEnd"/>
-      <w:r>
-        <w:t xml:space="preserve">”, which is the smartcard API that allows the communication of the card reader with the Java program. This library enabled the application to be programed and allow it to connect and communicate with the ACR122U card reader and use the APDU commands found in its API. </w:t>
+        <w:t xml:space="preserve">program. This library enabled the application to be programed and allow it to connect and communicate with the ACR122U card reader and use the APDU commands found in its API. </w:t>
       </w:r>
     </w:p>
     <w:p>
@@ -10296,7 +10763,6 @@
         <w:rPr>
           <w:noProof/>
         </w:rPr>
-        <w:lastRenderedPageBreak/>
         <w:drawing>
           <wp:inline distT="0" distB="0" distL="0" distR="0" wp14:anchorId="10D1D88F" wp14:editId="6DCF43F1">
             <wp:extent cx="5943600" cy="4222750"/>
@@ -10313,7 +10779,7 @@
                     <pic:cNvPicPr/>
                   </pic:nvPicPr>
                   <pic:blipFill>
-                    <a:blip r:embed="rId17"/>
+                    <a:blip r:embed="rId19"/>
                     <a:stretch>
                       <a:fillRect/>
                     </a:stretch>
@@ -10359,7 +10825,7 @@
                     <pic:cNvPicPr/>
                   </pic:nvPicPr>
                   <pic:blipFill>
-                    <a:blip r:embed="rId18"/>
+                    <a:blip r:embed="rId20"/>
                     <a:stretch>
                       <a:fillRect/>
                     </a:stretch>
@@ -10386,7 +10852,7 @@
         <w:spacing w:line="480" w:lineRule="auto"/>
         <w:jc w:val="center"/>
       </w:pPr>
-      <w:bookmarkStart w:id="43" w:name="_Toc4908057"/>
+      <w:bookmarkStart w:id="45" w:name="_Toc4908057"/>
       <w:r>
         <w:t xml:space="preserve">Figure </w:t>
       </w:r>
@@ -10403,7 +10869,7 @@
         <w:rPr>
           <w:noProof/>
         </w:rPr>
-        <w:t>6</w:t>
+        <w:t>8</w:t>
       </w:r>
       <w:r>
         <w:fldChar w:fldCharType="end"/>
@@ -10419,7 +10885,7 @@
       <w:r>
         <w:t xml:space="preserve"> implementation</w:t>
       </w:r>
-      <w:bookmarkEnd w:id="43"/>
+      <w:bookmarkEnd w:id="45"/>
     </w:p>
     <w:p>
       <w:pPr>
@@ -10437,11 +10903,11 @@
       </w:r>
       <w:proofErr w:type="gramEnd"/>
       <w:r>
-        <w:t xml:space="preserve"> 4 illustrates the structure of the response when a Command APDU is sent to get the UIS of the currently connect card, SW1 and SW2 is the status code. This is adapted from the ACR122U manual. The least significant bit (LSB) is first and the most significant bit (MSB) is last, therefore </w:t>
+        <w:t xml:space="preserve"> 4 illustrates the structure of the response when a Command APDU is sent to get the UIS of the currently connect card, SW1 and SW2 is the status code. This is adapted from the ACR122U </w:t>
       </w:r>
       <w:r>
         <w:lastRenderedPageBreak/>
-        <w:t xml:space="preserve">in order for the UID to be read in its correct format, it needs to be read backwards. This is not a general rule, it depends on the specific reader and what its specification imply. </w:t>
+        <w:t xml:space="preserve">manual. The least significant bit (LSB) is first and the most significant bit (MSB) is last, therefore in order for the UID to be read in its correct format, it needs to be read backwards. This is not a general rule, it depends on the specific reader and what its specification imply. </w:t>
       </w:r>
     </w:p>
     <w:tbl>
@@ -10639,7 +11105,7 @@
         <w:spacing w:line="480" w:lineRule="auto"/>
         <w:jc w:val="center"/>
       </w:pPr>
-      <w:bookmarkStart w:id="44" w:name="_Toc4908019"/>
+      <w:bookmarkStart w:id="46" w:name="_Toc4908019"/>
       <w:r>
         <w:t xml:space="preserve">Table </w:t>
       </w:r>
@@ -10664,18 +11130,133 @@
       <w:r>
         <w:t xml:space="preserve"> Structure of Response</w:t>
       </w:r>
-      <w:bookmarkEnd w:id="44"/>
+      <w:bookmarkEnd w:id="46"/>
     </w:p>
     <w:p>
       <w:pPr>
         <w:pStyle w:val="Heading2"/>
-        <w:spacing w:line="480" w:lineRule="auto"/>
-      </w:pPr>
-      <w:bookmarkStart w:id="45" w:name="_Toc4909367"/>
-      <w:r>
+      </w:pPr>
+      <w:r>
+        <w:t xml:space="preserve">Main start/run </w:t>
+      </w:r>
+    </w:p>
+    <w:p>
+      <w:pPr>
+        <w:keepNext/>
+      </w:pPr>
+      <w:r>
+        <w:t xml:space="preserve">The AMS is designed to run on a thread that reiterates itself every half a minute. A thread is basically a way to allow code to re-run according to a set time rate. Figure 9 showcases some of the function calls, and how they’re threaded to one another, that occurs in this thread. </w:t>
+      </w:r>
+      <w:r>
+        <w:rPr>
+          <w:noProof/>
+        </w:rPr>
+        <w:drawing>
+          <wp:inline distT="0" distB="0" distL="0" distR="0">
+            <wp:extent cx="5943600" cy="3880216"/>
+            <wp:effectExtent l="0" t="0" r="0" b="6350"/>
+            <wp:docPr id="18" name="Picture 18" descr="classams_1_1_card_connection_a051dbf503815b5296b95ead953c5a137_cgraph.png (1172Ã765)"/>
+            <wp:cNvGraphicFramePr>
+              <a:graphicFrameLocks xmlns:a="http://schemas.openxmlformats.org/drawingml/2006/main" noChangeAspect="1"/>
+            </wp:cNvGraphicFramePr>
+            <a:graphic xmlns:a="http://schemas.openxmlformats.org/drawingml/2006/main">
+              <a:graphicData uri="http://schemas.openxmlformats.org/drawingml/2006/picture">
+                <pic:pic xmlns:pic="http://schemas.openxmlformats.org/drawingml/2006/picture">
+                  <pic:nvPicPr>
+                    <pic:cNvPr id="0" name="Picture 28" descr="classams_1_1_card_connection_a051dbf503815b5296b95ead953c5a137_cgraph.png (1172Ã765)"/>
+                    <pic:cNvPicPr>
+                      <a:picLocks noChangeAspect="1" noChangeArrowheads="1"/>
+                    </pic:cNvPicPr>
+                  </pic:nvPicPr>
+                  <pic:blipFill>
+                    <a:blip r:embed="rId21">
+                      <a:extLst>
+                        <a:ext uri="{28A0092B-C50C-407E-A947-70E740481C1C}">
+                          <a14:useLocalDpi xmlns:a14="http://schemas.microsoft.com/office/drawing/2010/main" val="0"/>
+                        </a:ext>
+                      </a:extLst>
+                    </a:blip>
+                    <a:srcRect/>
+                    <a:stretch>
+                      <a:fillRect/>
+                    </a:stretch>
+                  </pic:blipFill>
+                  <pic:spPr bwMode="auto">
+                    <a:xfrm>
+                      <a:off x="0" y="0"/>
+                      <a:ext cx="5943600" cy="3880216"/>
+                    </a:xfrm>
+                    <a:prstGeom prst="rect">
+                      <a:avLst/>
+                    </a:prstGeom>
+                    <a:noFill/>
+                    <a:ln>
+                      <a:noFill/>
+                    </a:ln>
+                  </pic:spPr>
+                </pic:pic>
+              </a:graphicData>
+            </a:graphic>
+          </wp:inline>
+        </w:drawing>
+      </w:r>
+    </w:p>
+    <w:p>
+      <w:pPr>
+        <w:pStyle w:val="Caption"/>
+        <w:jc w:val="center"/>
+      </w:pPr>
+      <w:r>
+        <w:t xml:space="preserve">Figure </w:t>
+      </w:r>
+      <w:r>
+        <w:fldChar w:fldCharType="begin"/>
+      </w:r>
+      <w:r>
+        <w:instrText xml:space="preserve"> SEQ Figure \* ARABIC </w:instrText>
+      </w:r>
+      <w:r>
+        <w:fldChar w:fldCharType="separate"/>
+      </w:r>
+      <w:r>
+        <w:rPr>
+          <w:noProof/>
+        </w:rPr>
+        <w:t>9</w:t>
+      </w:r>
+      <w:r>
+        <w:fldChar w:fldCharType="end"/>
+      </w:r>
+      <w:r>
+        <w:t xml:space="preserve"> </w:t>
+      </w:r>
+      <w:proofErr w:type="gramStart"/>
+      <w:r>
+        <w:t>Some</w:t>
+      </w:r>
+      <w:proofErr w:type="gramEnd"/>
+      <w:r>
+        <w:t xml:space="preserve"> of the main calls running on loop</w:t>
+      </w:r>
+    </w:p>
+    <w:p>
+      <w:r>
+        <w:t>More details of the threads can be found in the Javadoc folder associated with this report.</w:t>
+      </w:r>
+      <w:bookmarkStart w:id="47" w:name="_GoBack"/>
+      <w:bookmarkEnd w:id="47"/>
+    </w:p>
+    <w:p>
+      <w:pPr>
+        <w:pStyle w:val="Heading2"/>
+        <w:spacing w:line="480" w:lineRule="auto"/>
+      </w:pPr>
+      <w:bookmarkStart w:id="48" w:name="_Toc8420881"/>
+      <w:r>
+        <w:lastRenderedPageBreak/>
         <w:t>Testing</w:t>
       </w:r>
-      <w:bookmarkEnd w:id="45"/>
+      <w:bookmarkEnd w:id="48"/>
       <w:r>
         <w:t xml:space="preserve"> </w:t>
       </w:r>
@@ -10693,11 +11274,11 @@
         <w:pStyle w:val="Heading3"/>
         <w:spacing w:line="480" w:lineRule="auto"/>
       </w:pPr>
-      <w:bookmarkStart w:id="46" w:name="_Toc4909368"/>
+      <w:bookmarkStart w:id="49" w:name="_Toc8420882"/>
       <w:r>
         <w:t>Testing individual modules</w:t>
       </w:r>
-      <w:bookmarkEnd w:id="46"/>
+      <w:bookmarkEnd w:id="49"/>
     </w:p>
     <w:p>
       <w:pPr>
@@ -10723,11 +11304,11 @@
         <w:pStyle w:val="Heading3"/>
         <w:spacing w:line="480" w:lineRule="auto"/>
       </w:pPr>
-      <w:bookmarkStart w:id="47" w:name="_Toc4909369"/>
+      <w:bookmarkStart w:id="50" w:name="_Toc8420883"/>
       <w:r>
         <w:t>Testing modules together</w:t>
       </w:r>
-      <w:bookmarkEnd w:id="47"/>
+      <w:bookmarkEnd w:id="50"/>
     </w:p>
     <w:p>
       <w:pPr>
@@ -10742,42 +11323,45 @@
         <w:pStyle w:val="Heading3"/>
         <w:spacing w:line="480" w:lineRule="auto"/>
       </w:pPr>
-      <w:bookmarkStart w:id="48" w:name="_Toc4909370"/>
+      <w:bookmarkStart w:id="51" w:name="_Toc8420884"/>
+      <w:r>
+        <w:t>Testing: NetBeans vs. Notepad++</w:t>
+      </w:r>
+      <w:bookmarkEnd w:id="51"/>
+    </w:p>
+    <w:p>
+      <w:pPr>
+        <w:spacing w:line="480" w:lineRule="auto"/>
+      </w:pPr>
+      <w:r>
+        <w:t>My Computer Science career began with notepad.exe that’s included in Microsoft’s Windows OS. From there I went into Notepad++ and remained there for years. It was only in the summer 2018 that I started using NetBeans for a graphics course. All my testing happened in code, happened with “</w:t>
+      </w:r>
+      <w:proofErr w:type="spellStart"/>
+      <w:r>
+        <w:t>System.out.println”s</w:t>
+      </w:r>
+      <w:proofErr w:type="spellEnd"/>
+      <w:r>
+        <w:t xml:space="preserve">. I’ve personally found that this method works best for me as I have grown accustomed to it. </w:t>
+      </w:r>
+      <w:proofErr w:type="spellStart"/>
+      <w:r>
+        <w:t>NetBean’s</w:t>
+      </w:r>
+      <w:proofErr w:type="spellEnd"/>
+      <w:r>
+        <w:t xml:space="preserve"> debug service is a powerful tool for testing, but it </w:t>
+      </w:r>
       <w:r>
         <w:lastRenderedPageBreak/>
-        <w:t>Testing: NetBeans vs. Notepad++</w:t>
-      </w:r>
-      <w:bookmarkEnd w:id="48"/>
-    </w:p>
-    <w:p>
-      <w:pPr>
-        <w:spacing w:line="480" w:lineRule="auto"/>
-      </w:pPr>
-      <w:r>
-        <w:t>My Computer Science career began with notepad.exe that’s included in Microsoft’s Windows OS. From there I went into Notepad++ and remained there for years. It was only in the summer 2018 that I started using NetBeans for a graphics course. All my testing happened in code, happened with “</w:t>
+        <w:t xml:space="preserve">isn’t a tool I fully understand, and I had no interest in understanding at this time since my current method of testing works fine. “If it </w:t>
       </w:r>
       <w:proofErr w:type="spellStart"/>
       <w:r>
-        <w:t>System.out.println”s</w:t>
+        <w:t>ain’t</w:t>
       </w:r>
       <w:proofErr w:type="spellEnd"/>
       <w:r>
-        <w:t xml:space="preserve">. I’ve personally found that this method works best for me as I have grown accustomed to it. </w:t>
-      </w:r>
-      <w:proofErr w:type="spellStart"/>
-      <w:r>
-        <w:t>NetBean’s</w:t>
-      </w:r>
-      <w:proofErr w:type="spellEnd"/>
-      <w:r>
-        <w:t xml:space="preserve"> debug service is a powerful tool for testing, but it isn’t a tool I fully understand, and I had no interest in understanding at this time since my current method of testing works fine. “If it </w:t>
-      </w:r>
-      <w:proofErr w:type="spellStart"/>
-      <w:r>
-        <w:t>ain’t</w:t>
-      </w:r>
-      <w:proofErr w:type="spellEnd"/>
-      <w:r>
         <w:t xml:space="preserve"> broke, don’t fix it”.</w:t>
       </w:r>
       <w:r>
@@ -10793,10 +11377,12 @@
       <w:pPr>
         <w:pStyle w:val="Heading3"/>
       </w:pPr>
+      <w:bookmarkStart w:id="52" w:name="_Toc8420885"/>
       <w:r>
         <w:lastRenderedPageBreak/>
         <w:t>Final prototype</w:t>
       </w:r>
+      <w:bookmarkEnd w:id="52"/>
     </w:p>
     <w:p/>
     <w:p>
@@ -10824,7 +11410,7 @@
                     <pic:cNvPicPr/>
                   </pic:nvPicPr>
                   <pic:blipFill>
-                    <a:blip r:embed="rId19"/>
+                    <a:blip r:embed="rId22"/>
                     <a:stretch>
                       <a:fillRect/>
                     </a:stretch>
@@ -10866,7 +11452,7 @@
         <w:rPr>
           <w:noProof/>
         </w:rPr>
-        <w:t>7</w:t>
+        <w:t>10</w:t>
       </w:r>
       <w:r>
         <w:fldChar w:fldCharType="end"/>
@@ -10901,10 +11487,10 @@
       </w:pPr>
       <w:r>
         <w:object w:dxaOrig="23324" w:dyaOrig="16968">
-          <v:shape id="_x0000_i1032" type="#_x0000_t75" style="width:467.7pt;height:339.95pt" o:ole="">
-            <v:imagedata r:id="rId20" o:title=""/>
+          <v:shape id="_x0000_i1032" type="#_x0000_t75" style="width:467.55pt;height:340.1pt" o:ole="">
+            <v:imagedata r:id="rId23" o:title=""/>
           </v:shape>
-          <o:OLEObject Type="Embed" ProgID="Unknown" ShapeID="_x0000_i1032" DrawAspect="Content" ObjectID="_1619032815" r:id="rId21"/>
+          <o:OLEObject Type="Embed" ProgID="Unknown" ShapeID="_x0000_i1032" DrawAspect="Content" ObjectID="_1619198641" r:id="rId24"/>
         </w:object>
       </w:r>
     </w:p>
@@ -10928,7 +11514,7 @@
         <w:rPr>
           <w:noProof/>
         </w:rPr>
-        <w:t>8</w:t>
+        <w:t>11</w:t>
       </w:r>
       <w:r>
         <w:fldChar w:fldCharType="end"/>
@@ -11028,10 +11614,10 @@
       </w:pPr>
       <w:r>
         <w:object w:dxaOrig="23324" w:dyaOrig="16968">
-          <v:shape id="_x0000_i1037" type="#_x0000_t75" style="width:467.7pt;height:339.95pt" o:ole="">
-            <v:imagedata r:id="rId22" o:title=""/>
+          <v:shape id="_x0000_i1037" type="#_x0000_t75" style="width:467.55pt;height:340.1pt" o:ole="">
+            <v:imagedata r:id="rId25" o:title=""/>
           </v:shape>
-          <o:OLEObject Type="Embed" ProgID="Unknown" ShapeID="_x0000_i1037" DrawAspect="Content" ObjectID="_1619032816" r:id="rId23"/>
+          <o:OLEObject Type="Embed" ProgID="Unknown" ShapeID="_x0000_i1037" DrawAspect="Content" ObjectID="_1619198642" r:id="rId26"/>
         </w:object>
       </w:r>
     </w:p>
@@ -11056,7 +11642,7 @@
         <w:rPr>
           <w:noProof/>
         </w:rPr>
-        <w:t>9</w:t>
+        <w:t>12</w:t>
       </w:r>
       <w:r>
         <w:fldChar w:fldCharType="end"/>
@@ -11105,7 +11691,7 @@
                     <pic:cNvPicPr/>
                   </pic:nvPicPr>
                   <pic:blipFill>
-                    <a:blip r:embed="rId24"/>
+                    <a:blip r:embed="rId27"/>
                     <a:stretch>
                       <a:fillRect/>
                     </a:stretch>
@@ -11147,7 +11733,7 @@
         <w:rPr>
           <w:noProof/>
         </w:rPr>
-        <w:t>10</w:t>
+        <w:t>13</w:t>
       </w:r>
       <w:r>
         <w:fldChar w:fldCharType="end"/>
@@ -11170,11 +11756,11 @@
       <w:r>
         <w:t xml:space="preserve"> </w:t>
       </w:r>
-      <w:bookmarkStart w:id="49" w:name="_Toc4909371"/>
+      <w:bookmarkStart w:id="53" w:name="_Toc8420886"/>
       <w:r>
         <w:t>Conclusion</w:t>
       </w:r>
-      <w:bookmarkEnd w:id="49"/>
+      <w:bookmarkEnd w:id="53"/>
     </w:p>
     <w:p>
       <w:pPr>
@@ -11285,11 +11871,11 @@
         <w:pStyle w:val="Heading1"/>
         <w:spacing w:line="480" w:lineRule="auto"/>
       </w:pPr>
-      <w:bookmarkStart w:id="50" w:name="_Toc4909372"/>
+      <w:bookmarkStart w:id="54" w:name="_Toc8420887"/>
       <w:r>
         <w:t>References</w:t>
       </w:r>
-      <w:bookmarkEnd w:id="50"/>
+      <w:bookmarkEnd w:id="54"/>
       <w:r>
         <w:t xml:space="preserve"> </w:t>
       </w:r>
@@ -11373,7 +11959,7 @@
       <w:r>
         <w:t xml:space="preserve">[5] Advanced Card Systems Ltd., “ACR122U USB NFC Reader,” Advanced Card Systems Ltd. [Online]. Available: </w:t>
       </w:r>
-      <w:hyperlink r:id="rId25" w:history="1">
+      <w:hyperlink r:id="rId28" w:history="1">
         <w:r>
           <w:rPr>
             <w:rStyle w:val="Hyperlink"/>
@@ -11404,9 +11990,11 @@
       <w:pPr>
         <w:pStyle w:val="Heading3"/>
       </w:pPr>
+      <w:bookmarkStart w:id="55" w:name="_Toc8420888"/>
       <w:r>
         <w:t>Appendix A: Source code</w:t>
       </w:r>
+      <w:bookmarkEnd w:id="55"/>
     </w:p>
     <w:p>
       <w:pPr>
@@ -11434,10 +12022,7 @@
         <w:spacing w:line="480" w:lineRule="auto"/>
       </w:pPr>
       <w:r>
-        <w:t>ams_main</w:t>
-      </w:r>
-      <w:r>
-        <w:t>.java</w:t>
+        <w:t>ams_main.java</w:t>
       </w:r>
     </w:p>
     <w:p>
@@ -11695,8 +12280,6 @@
       <w:r>
         <w:t>rs2xml.jar</w:t>
       </w:r>
-      <w:bookmarkStart w:id="51" w:name="_GoBack"/>
-      <w:bookmarkEnd w:id="51"/>
     </w:p>
     <w:sectPr>
       <w:pgSz w:w="12240" w:h="15840"/>
@@ -11836,7 +12419,7 @@
                                   <w:sz w:val="22"/>
                                   <w:szCs w:val="20"/>
                                 </w:rPr>
-                                <w:t>32</w:t>
+                                <w:t>25</w:t>
                               </w:r>
                               <w:r>
                                 <w:rPr>
@@ -11922,7 +12505,7 @@
                             <w:sz w:val="22"/>
                             <w:szCs w:val="20"/>
                           </w:rPr>
-                          <w:t>32</w:t>
+                          <w:t>25</w:t>
                         </w:r>
                         <w:r>
                           <w:rPr>
@@ -12063,7 +12646,7 @@
         <w:rPr>
           <w:noProof/>
         </w:rPr>
-        <w:t>References</w:t>
+        <w:t>Methodology</w:t>
       </w:r>
     </w:fldSimple>
   </w:p>
@@ -14451,7 +15034,7 @@
 </file>
 
 <file path=customXml/itemProps1.xml><?xml version="1.0" encoding="utf-8"?>
-<ds:datastoreItem xmlns:ds="http://schemas.openxmlformats.org/officeDocument/2006/customXml" ds:itemID="{DA0ABEA4-CD27-451F-B0E9-2428682852A5}">
+<ds:datastoreItem xmlns:ds="http://schemas.openxmlformats.org/officeDocument/2006/customXml" ds:itemID="{82108D2F-B508-4153-BADB-27C787EDD4A0}">
   <ds:schemaRefs>
     <ds:schemaRef ds:uri="http://schemas.openxmlformats.org/officeDocument/2006/bibliography"/>
   </ds:schemaRefs>

</xml_diff>

<commit_message>
Allowed the instructor's student list to display student absent percentage But there's a bug where it either over counts or calculates the wrong data
</commit_message>
<xml_diff>
--- a/ams/Attendance Management System.docx
+++ b/ams/Attendance Management System.docx
@@ -23,28 +23,12 @@
           <w:color w:val="404040" w:themeColor="text1" w:themeTint="BF"/>
         </w:rPr>
       </w:pPr>
-      <w:proofErr w:type="spellStart"/>
       <w:r>
         <w:rPr>
           <w:rStyle w:val="SubtleEmphasis"/>
         </w:rPr>
-        <w:t>Maan</w:t>
-      </w:r>
-      <w:proofErr w:type="spellEnd"/>
-      <w:r>
-        <w:rPr>
-          <w:rStyle w:val="SubtleEmphasis"/>
-        </w:rPr>
-        <w:t xml:space="preserve"> </w:t>
-      </w:r>
-      <w:proofErr w:type="spellStart"/>
-      <w:r>
-        <w:rPr>
-          <w:rStyle w:val="SubtleEmphasis"/>
-        </w:rPr>
-        <w:t>Alaulaqi</w:t>
-      </w:r>
-      <w:proofErr w:type="spellEnd"/>
+        <w:t>Maan Alaulaqi</w:t>
+      </w:r>
       <w:r>
         <w:rPr>
           <w:rStyle w:val="SubtleEmphasis"/>
@@ -264,23 +248,7 @@
         </w:rPr>
       </w:pPr>
       <w:r>
-        <w:t xml:space="preserve">I certify that this project report, entitled “Attendance Management System”, prepared by </w:t>
-      </w:r>
-      <w:proofErr w:type="spellStart"/>
-      <w:r>
-        <w:t>Maan</w:t>
-      </w:r>
-      <w:proofErr w:type="spellEnd"/>
-      <w:r>
-        <w:t xml:space="preserve"> </w:t>
-      </w:r>
-      <w:proofErr w:type="spellStart"/>
-      <w:r>
-        <w:t>Alaulaqi</w:t>
-      </w:r>
-      <w:proofErr w:type="spellEnd"/>
-      <w:r>
-        <w:t>, has met the required standard for submission in partial fulfillment of the requirements for the award of Bachelor of Computer Science, College of Engineering, at Al Ain University of Science and Technology, Abu Dhabi.</w:t>
+        <w:t>I certify that this project report, entitled “Attendance Management System”, prepared by Maan Alaulaqi, has met the required standard for submission in partial fulfillment of the requirements for the award of Bachelor of Computer Science, College of Engineering, at Al Ain University of Science and Technology, Abu Dhabi.</w:t>
       </w:r>
     </w:p>
     <w:p>
@@ -362,13 +330,8 @@
       </w:r>
       <w:r>
         <w:tab/>
-        <w:t xml:space="preserve">:   Dr. Tarik El </w:t>
-      </w:r>
-      <w:proofErr w:type="spellStart"/>
-      <w:r>
-        <w:t>Amsy</w:t>
-      </w:r>
-      <w:proofErr w:type="spellEnd"/>
+        <w:t>:   Dr. Tarik El Amsy</w:t>
+      </w:r>
     </w:p>
     <w:p>
       <w:pPr>
@@ -458,23 +421,7 @@
         <w:spacing w:line="480" w:lineRule="auto"/>
       </w:pPr>
       <w:r>
-        <w:t xml:space="preserve">And finally, the amazing, relentless, and forever fact checking community of the internet, especially </w:t>
-      </w:r>
-      <w:proofErr w:type="spellStart"/>
-      <w:r>
-        <w:t>Reddit</w:t>
-      </w:r>
-      <w:proofErr w:type="spellEnd"/>
-      <w:r>
-        <w:t xml:space="preserve"> and </w:t>
-      </w:r>
-      <w:proofErr w:type="spellStart"/>
-      <w:r>
-        <w:t>StackOverflow</w:t>
-      </w:r>
-      <w:proofErr w:type="spellEnd"/>
-      <w:r>
-        <w:t>.</w:t>
+        <w:t>And finally, the amazing, relentless, and forever fact checking community of the internet, especially Reddit and StackOverflow.</w:t>
       </w:r>
     </w:p>
     <w:p>
@@ -3920,7 +3867,15 @@
         <w:rPr>
           <w:noProof/>
         </w:rPr>
-        <w:t>Table 4 Structure of Response</w:t>
+        <w:t>Table 4 Structure of Respons</w:t>
+      </w:r>
+      <w:bookmarkStart w:id="3" w:name="_GoBack"/>
+      <w:bookmarkEnd w:id="3"/>
+      <w:r>
+        <w:rPr>
+          <w:noProof/>
+        </w:rPr>
+        <w:t>e</w:t>
       </w:r>
       <w:r>
         <w:rPr>
@@ -3972,11 +3927,11 @@
       <w:r>
         <w:fldChar w:fldCharType="end"/>
       </w:r>
-      <w:bookmarkStart w:id="3" w:name="_Toc8596593"/>
+      <w:bookmarkStart w:id="4" w:name="_Toc8596593"/>
       <w:r>
         <w:t>List of Figures</w:t>
       </w:r>
-      <w:bookmarkEnd w:id="3"/>
+      <w:bookmarkEnd w:id="4"/>
     </w:p>
     <w:p>
       <w:pPr>
@@ -4006,8 +3961,6 @@
         </w:rPr>
         <w:t>Figure 1 The NFC protocol stack [4]</w:t>
       </w:r>
-      <w:bookmarkStart w:id="4" w:name="_GoBack"/>
-      <w:bookmarkEnd w:id="4"/>
       <w:r>
         <w:rPr>
           <w:noProof/>
@@ -5357,15 +5310,7 @@
               <w:spacing w:line="480" w:lineRule="auto"/>
             </w:pPr>
             <w:r>
-              <w:t xml:space="preserve">Wi-Fi Alliance – </w:t>
-            </w:r>
-            <w:proofErr w:type="spellStart"/>
-            <w:r>
-              <w:t>Tradegroup</w:t>
-            </w:r>
-            <w:proofErr w:type="spellEnd"/>
-            <w:r>
-              <w:t xml:space="preserve"> for promoting interoperability of IEEE 802.11 equipped devices</w:t>
+              <w:t>Wi-Fi Alliance – Tradegroup for promoting interoperability of IEEE 802.11 equipped devices</w:t>
             </w:r>
           </w:p>
         </w:tc>
@@ -5849,31 +5794,7 @@
         <w:spacing w:line="480" w:lineRule="auto"/>
       </w:pPr>
       <w:r>
-        <w:t>Java Database Connectivity (JDBC) is an API that allows code written in Java access to data that is stored in popular databases, such MySQL. JDBC allows the application to encode Structured Query Language (SQL) statements and pass them to the database. The results are returned through a similar interface. One of the advantages of using JDBC is that it utilizes the internet’s file addressing scheme. When using JDBC to access a remote database, its SQL statement would look familiar to that of a URL (</w:t>
-      </w:r>
-      <w:proofErr w:type="spellStart"/>
-      <w:r>
-        <w:t>ie</w:t>
-      </w:r>
-      <w:proofErr w:type="spellEnd"/>
-      <w:r>
-        <w:t>. “</w:t>
-      </w:r>
-      <w:proofErr w:type="spellStart"/>
-      <w:r>
-        <w:t>jdbc:odbc</w:t>
-      </w:r>
-      <w:proofErr w:type="spellEnd"/>
-      <w:r>
-        <w:t>://www.BestCompany.com:1337/</w:t>
-      </w:r>
-      <w:proofErr w:type="spellStart"/>
-      <w:r>
-        <w:t>dbfile</w:t>
-      </w:r>
-      <w:proofErr w:type="spellEnd"/>
-      <w:r>
-        <w:t>”).</w:t>
+        <w:t>Java Database Connectivity (JDBC) is an API that allows code written in Java access to data that is stored in popular databases, such MySQL. JDBC allows the application to encode Structured Query Language (SQL) statements and pass them to the database. The results are returned through a similar interface. One of the advantages of using JDBC is that it utilizes the internet’s file addressing scheme. When using JDBC to access a remote database, its SQL statement would look familiar to that of a URL (ie. “jdbc:odbc://www.BestCompany.com:1337/dbfile”).</w:t>
       </w:r>
       <w:r>
         <w:t xml:space="preserve"> On a personal level, I used this interface mostly because it related to Java and it felt as though my application will be able to flow smoother with a familiar API such as JDBC.</w:t>
@@ -5932,20 +5853,7 @@
       </w:r>
       <w:r>
         <w:lastRenderedPageBreak/>
-        <w:t xml:space="preserve">by other people and getting inspiration by different ideas to utilize in this project. It also involved interacting with the </w:t>
-      </w:r>
-      <w:proofErr w:type="spellStart"/>
-      <w:proofErr w:type="gramStart"/>
-      <w:r>
-        <w:t>StackOverflow</w:t>
-      </w:r>
-      <w:proofErr w:type="spellEnd"/>
-      <w:r>
-        <w:t>(</w:t>
-      </w:r>
-      <w:proofErr w:type="gramEnd"/>
-      <w:r>
-        <w:t>stackoverflow.com) community in order to clear up any doubts I have had during the development phase of the project.</w:t>
+        <w:t>by other people and getting inspiration by different ideas to utilize in this project. It also involved interacting with the StackOverflow(stackoverflow.com) community in order to clear up any doubts I have had during the development phase of the project.</w:t>
       </w:r>
     </w:p>
     <w:p>
@@ -5967,23 +5875,7 @@
         <w:t>Opposed to the original plan of developing the whole project in one smooth sequence of coding and implementing, I had to resort to writing each module (class) separately, and testing them individually. The reason behind this was that there were different components to each module that I have little to no knowledge or experience</w:t>
       </w:r>
       <w:r>
-        <w:t xml:space="preserve"> (</w:t>
-      </w:r>
-      <w:proofErr w:type="spellStart"/>
-      <w:r>
-        <w:t>CardReader</w:t>
-      </w:r>
-      <w:proofErr w:type="spellEnd"/>
-      <w:r>
-        <w:t xml:space="preserve">, </w:t>
-      </w:r>
-      <w:proofErr w:type="spellStart"/>
-      <w:r>
-        <w:t>dbConnect</w:t>
-      </w:r>
-      <w:proofErr w:type="spellEnd"/>
-      <w:r>
-        <w:t xml:space="preserve">, etc.) </w:t>
+        <w:t xml:space="preserve"> (CardReader, dbConnect, etc.) </w:t>
       </w:r>
       <w:r>
         <w:t xml:space="preserve">with, and in order to be sure that the application functioned as intended each module was developed and tested on their own using test modules that utilized each module.  </w:t>
@@ -6033,15 +5925,7 @@
         <w:t xml:space="preserve">The testing and development of this application will occur on a laptop computer running Microsoft’s Windows 10. </w:t>
       </w:r>
       <w:r>
-        <w:t xml:space="preserve">Since the application is written in Java, Java Runtime is needed. Besides the laptop, a USB NFC reader (ACR122U) is connected to it and will interact with, but not limited to, </w:t>
-      </w:r>
-      <w:proofErr w:type="spellStart"/>
-      <w:r>
-        <w:t>Mifare</w:t>
-      </w:r>
-      <w:proofErr w:type="spellEnd"/>
-      <w:r>
-        <w:t xml:space="preserve"> 1k test cards.</w:t>
+        <w:t>Since the application is written in Java, Java Runtime is needed. Besides the laptop, a USB NFC reader (ACR122U) is connected to it and will interact with, but not limited to, Mifare 1k test cards.</w:t>
       </w:r>
     </w:p>
     <w:p>
@@ -6339,12 +6223,12 @@
     <w:tbl>
       <w:tblPr>
         <w:tblStyle w:val="TableGridLight"/>
-        <w:tblW w:w="10800" w:type="dxa"/>
+        <w:tblW w:w="9805" w:type="dxa"/>
         <w:tblLook w:val="04A0" w:firstRow="1" w:lastRow="0" w:firstColumn="1" w:lastColumn="0" w:noHBand="0" w:noVBand="1"/>
       </w:tblPr>
       <w:tblGrid>
         <w:gridCol w:w="4320"/>
-        <w:gridCol w:w="6480"/>
+        <w:gridCol w:w="5485"/>
       </w:tblGrid>
       <w:tr>
         <w:tc>
@@ -6377,7 +6261,7 @@
         </w:tc>
         <w:tc>
           <w:tcPr>
-            <w:tcW w:w="6480" w:type="dxa"/>
+            <w:tcW w:w="5485" w:type="dxa"/>
             <w:hideMark/>
           </w:tcPr>
           <w:p>
@@ -6433,7 +6317,7 @@
         </w:tc>
         <w:tc>
           <w:tcPr>
-            <w:tcW w:w="6480" w:type="dxa"/>
+            <w:tcW w:w="5485" w:type="dxa"/>
             <w:hideMark/>
           </w:tcPr>
           <w:p>
@@ -6489,7 +6373,7 @@
         </w:tc>
         <w:tc>
           <w:tcPr>
-            <w:tcW w:w="6480" w:type="dxa"/>
+            <w:tcW w:w="5485" w:type="dxa"/>
             <w:hideMark/>
           </w:tcPr>
           <w:p>
@@ -6550,7 +6434,7 @@
         </w:tc>
         <w:tc>
           <w:tcPr>
-            <w:tcW w:w="6480" w:type="dxa"/>
+            <w:tcW w:w="5485" w:type="dxa"/>
             <w:hideMark/>
           </w:tcPr>
           <w:p>
@@ -6606,7 +6490,7 @@
         </w:tc>
         <w:tc>
           <w:tcPr>
-            <w:tcW w:w="6480" w:type="dxa"/>
+            <w:tcW w:w="5485" w:type="dxa"/>
             <w:hideMark/>
           </w:tcPr>
           <w:p>
@@ -6662,7 +6546,7 @@
         </w:tc>
         <w:tc>
           <w:tcPr>
-            <w:tcW w:w="6480" w:type="dxa"/>
+            <w:tcW w:w="5485" w:type="dxa"/>
             <w:hideMark/>
           </w:tcPr>
           <w:p>
@@ -6718,7 +6602,7 @@
         </w:tc>
         <w:tc>
           <w:tcPr>
-            <w:tcW w:w="6480" w:type="dxa"/>
+            <w:tcW w:w="5485" w:type="dxa"/>
             <w:hideMark/>
           </w:tcPr>
           <w:p>
@@ -6775,7 +6659,7 @@
         </w:tc>
         <w:tc>
           <w:tcPr>
-            <w:tcW w:w="6480" w:type="dxa"/>
+            <w:tcW w:w="5485" w:type="dxa"/>
             <w:hideMark/>
           </w:tcPr>
           <w:p>
@@ -6831,7 +6715,7 @@
         </w:tc>
         <w:tc>
           <w:tcPr>
-            <w:tcW w:w="6480" w:type="dxa"/>
+            <w:tcW w:w="5485" w:type="dxa"/>
             <w:hideMark/>
           </w:tcPr>
           <w:p>
@@ -6887,7 +6771,7 @@
         </w:tc>
         <w:tc>
           <w:tcPr>
-            <w:tcW w:w="6480" w:type="dxa"/>
+            <w:tcW w:w="5485" w:type="dxa"/>
             <w:hideMark/>
           </w:tcPr>
           <w:p>
@@ -6955,7 +6839,6 @@
                 <w:szCs w:val="21"/>
               </w:rPr>
             </w:pPr>
-            <w:proofErr w:type="spellStart"/>
             <w:r>
               <w:rPr>
                 <w:rFonts w:ascii="Arial" w:eastAsia="Times New Roman" w:hAnsi="Arial" w:cs="Arial"/>
@@ -6963,17 +6846,7 @@
                 <w:sz w:val="21"/>
                 <w:szCs w:val="21"/>
               </w:rPr>
-              <w:t>FeliCa</w:t>
-            </w:r>
-            <w:proofErr w:type="spellEnd"/>
-            <w:r>
-              <w:rPr>
-                <w:rFonts w:ascii="Arial" w:eastAsia="Times New Roman" w:hAnsi="Arial" w:cs="Arial"/>
-                <w:color w:val="333333"/>
-                <w:sz w:val="21"/>
-                <w:szCs w:val="21"/>
-              </w:rPr>
-              <w:t> </w:t>
+              <w:t>FeliCa </w:t>
             </w:r>
           </w:p>
           <w:p>
@@ -7034,7 +6907,7 @@
         </w:tc>
         <w:tc>
           <w:tcPr>
-            <w:tcW w:w="6480" w:type="dxa"/>
+            <w:tcW w:w="5485" w:type="dxa"/>
             <w:hideMark/>
           </w:tcPr>
           <w:p>
@@ -7222,21 +7095,48 @@
                 <w:bCs/>
               </w:rPr>
             </w:pPr>
-            <w:proofErr w:type="spellStart"/>
             <w:r>
               <w:rPr>
                 <w:b/>
                 <w:bCs/>
               </w:rPr>
-              <w:t>Netbeans</w:t>
-            </w:r>
-            <w:proofErr w:type="spellEnd"/>
-            <w:r>
+              <w:t>Netbeans IDE</w:t>
+            </w:r>
+          </w:p>
+        </w:tc>
+        <w:tc>
+          <w:tcPr>
+            <w:tcW w:w="4675" w:type="dxa"/>
+          </w:tcPr>
+          <w:p>
+            <w:pPr>
+              <w:spacing w:line="480" w:lineRule="auto"/>
+            </w:pPr>
+            <w:r>
+              <w:t>Java-written platform used for software development</w:t>
+            </w:r>
+          </w:p>
+        </w:tc>
+      </w:tr>
+      <w:tr>
+        <w:tc>
+          <w:tcPr>
+            <w:tcW w:w="4675" w:type="dxa"/>
+          </w:tcPr>
+          <w:p>
+            <w:pPr>
+              <w:spacing w:line="480" w:lineRule="auto"/>
               <w:rPr>
                 <w:b/>
                 <w:bCs/>
               </w:rPr>
-              <w:t xml:space="preserve"> IDE</w:t>
+            </w:pPr>
+            <w:r>
+              <w:rPr>
+                <w:b/>
+                <w:bCs/>
+              </w:rPr>
+              <w:t>Notepad++</w:t>
             </w:r>
           </w:p>
         </w:tc>
@@ -7249,7 +7149,7 @@
               <w:spacing w:line="480" w:lineRule="auto"/>
             </w:pPr>
             <w:r>
-              <w:t>Java-written platform used for software development</w:t>
+              <w:t>A text editor geared towards to coding</w:t>
             </w:r>
           </w:p>
         </w:tc>
@@ -7272,42 +7172,6 @@
                 <w:b/>
                 <w:bCs/>
               </w:rPr>
-              <w:t>Notepad++</w:t>
-            </w:r>
-          </w:p>
-        </w:tc>
-        <w:tc>
-          <w:tcPr>
-            <w:tcW w:w="4675" w:type="dxa"/>
-          </w:tcPr>
-          <w:p>
-            <w:pPr>
-              <w:spacing w:line="480" w:lineRule="auto"/>
-            </w:pPr>
-            <w:r>
-              <w:t>A text editor geared towards to coding</w:t>
-            </w:r>
-          </w:p>
-        </w:tc>
-      </w:tr>
-      <w:tr>
-        <w:tc>
-          <w:tcPr>
-            <w:tcW w:w="4675" w:type="dxa"/>
-          </w:tcPr>
-          <w:p>
-            <w:pPr>
-              <w:spacing w:line="480" w:lineRule="auto"/>
-              <w:rPr>
-                <w:b/>
-                <w:bCs/>
-              </w:rPr>
-            </w:pPr>
-            <w:r>
-              <w:rPr>
-                <w:b/>
-                <w:bCs/>
-              </w:rPr>
               <w:t>Java SDK</w:t>
             </w:r>
           </w:p>
@@ -7403,15 +7267,7 @@
         <w:spacing w:line="480" w:lineRule="auto"/>
       </w:pPr>
       <w:r>
-        <w:t xml:space="preserve">Being a platform independent language, Java was a solid choice of a language to use for this application. It can be run on most, if not all, hardware and be implemented in most software platforms (Windows, </w:t>
-      </w:r>
-      <w:proofErr w:type="spellStart"/>
-      <w:r>
-        <w:t>macOS</w:t>
-      </w:r>
-      <w:proofErr w:type="spellEnd"/>
-      <w:r>
-        <w:t>, Linux, etc.). Building a GUI is fairly simple due to the fact that Java has a lot of frameworks (AWT, Swing, etc.) and the frameworks provide easily accessible components, such as labels and buttons. These reasons were what drove me to develop the application and GUI using Java, as opposed to HTML/CSS on a web app.</w:t>
+        <w:t>Being a platform independent language, Java was a solid choice of a language to use for this application. It can be run on most, if not all, hardware and be implemented in most software platforms (Windows, macOS, Linux, etc.). Building a GUI is fairly simple due to the fact that Java has a lot of frameworks (AWT, Swing, etc.) and the frameworks provide easily accessible components, such as labels and buttons. These reasons were what drove me to develop the application and GUI using Java, as opposed to HTML/CSS on a web app.</w:t>
       </w:r>
     </w:p>
     <w:p>
@@ -7605,11 +7461,9 @@
         <w:pStyle w:val="Heading4"/>
         <w:spacing w:line="480" w:lineRule="auto"/>
       </w:pPr>
-      <w:proofErr w:type="gramStart"/>
       <w:r>
         <w:t>class</w:t>
       </w:r>
-      <w:proofErr w:type="gramEnd"/>
     </w:p>
     <w:tbl>
       <w:tblPr>
@@ -7875,14 +7729,9 @@
       </w:pPr>
       <w:bookmarkStart w:id="36" w:name="_Toc523046685"/>
       <w:r>
-        <w:t xml:space="preserve">  </w:t>
-      </w:r>
-      <w:proofErr w:type="gramStart"/>
-      <w:r>
-        <w:t>student</w:t>
+        <w:t xml:space="preserve">  student</w:t>
       </w:r>
       <w:bookmarkEnd w:id="36"/>
-      <w:proofErr w:type="gramEnd"/>
     </w:p>
     <w:tbl>
       <w:tblPr>
@@ -8223,11 +8072,9 @@
             <w:pPr>
               <w:spacing w:line="480" w:lineRule="auto"/>
             </w:pPr>
-            <w:proofErr w:type="spellStart"/>
             <w:r>
               <w:t>nullable</w:t>
             </w:r>
-            <w:proofErr w:type="spellEnd"/>
           </w:p>
         </w:tc>
       </w:tr>
@@ -8271,11 +8118,9 @@
             <w:pPr>
               <w:spacing w:line="480" w:lineRule="auto"/>
             </w:pPr>
-            <w:proofErr w:type="spellStart"/>
             <w:r>
               <w:t>nullable</w:t>
             </w:r>
-            <w:proofErr w:type="spellEnd"/>
           </w:p>
         </w:tc>
       </w:tr>
@@ -8320,13 +8165,8 @@
             <w:pPr>
               <w:spacing w:line="480" w:lineRule="auto"/>
             </w:pPr>
-            <w:proofErr w:type="spellStart"/>
-            <w:r>
-              <w:t>nullable</w:t>
-            </w:r>
-            <w:proofErr w:type="spellEnd"/>
-            <w:r>
-              <w:t xml:space="preserve"> </w:t>
+            <w:r>
+              <w:t xml:space="preserve">nullable </w:t>
             </w:r>
           </w:p>
         </w:tc>
@@ -8339,14 +8179,9 @@
       </w:pPr>
       <w:bookmarkStart w:id="37" w:name="_Toc523046687"/>
       <w:r>
-        <w:t xml:space="preserve">  </w:t>
-      </w:r>
-      <w:proofErr w:type="gramStart"/>
-      <w:r>
-        <w:t>instructor</w:t>
+        <w:t xml:space="preserve">  instructor</w:t>
       </w:r>
       <w:bookmarkEnd w:id="37"/>
-      <w:proofErr w:type="gramEnd"/>
     </w:p>
     <w:tbl>
       <w:tblPr>
@@ -8687,11 +8522,9 @@
             <w:pPr>
               <w:spacing w:line="480" w:lineRule="auto"/>
             </w:pPr>
-            <w:proofErr w:type="spellStart"/>
             <w:r>
               <w:t>nullable</w:t>
             </w:r>
-            <w:proofErr w:type="spellEnd"/>
           </w:p>
         </w:tc>
       </w:tr>
@@ -8778,11 +8611,9 @@
             <w:pPr>
               <w:spacing w:line="480" w:lineRule="auto"/>
             </w:pPr>
-            <w:proofErr w:type="spellStart"/>
             <w:r>
               <w:t>nullable</w:t>
             </w:r>
-            <w:proofErr w:type="spellEnd"/>
           </w:p>
         </w:tc>
       </w:tr>
@@ -8826,11 +8657,9 @@
             <w:pPr>
               <w:spacing w:line="480" w:lineRule="auto"/>
             </w:pPr>
-            <w:proofErr w:type="spellStart"/>
             <w:r>
               <w:t>nullable</w:t>
             </w:r>
-            <w:proofErr w:type="spellEnd"/>
           </w:p>
         </w:tc>
       </w:tr>
@@ -8874,11 +8703,9 @@
             <w:pPr>
               <w:spacing w:line="480" w:lineRule="auto"/>
             </w:pPr>
-            <w:proofErr w:type="spellStart"/>
             <w:r>
               <w:t>nullable</w:t>
             </w:r>
-            <w:proofErr w:type="spellEnd"/>
           </w:p>
         </w:tc>
       </w:tr>
@@ -8890,14 +8717,9 @@
       </w:pPr>
       <w:bookmarkStart w:id="38" w:name="_Toc523046688"/>
       <w:r>
-        <w:t xml:space="preserve">  </w:t>
-      </w:r>
-      <w:proofErr w:type="spellStart"/>
-      <w:r>
-        <w:t>class_schedule</w:t>
+        <w:t xml:space="preserve">  class_schedule</w:t>
       </w:r>
       <w:bookmarkEnd w:id="38"/>
-      <w:proofErr w:type="spellEnd"/>
     </w:p>
     <w:tbl>
       <w:tblPr>
@@ -9066,11 +8888,9 @@
             <w:pPr>
               <w:spacing w:line="480" w:lineRule="auto"/>
             </w:pPr>
-            <w:proofErr w:type="spellStart"/>
             <w:r>
               <w:t>nullable</w:t>
             </w:r>
-            <w:proofErr w:type="spellEnd"/>
           </w:p>
         </w:tc>
       </w:tr>
@@ -9114,11 +8934,9 @@
             <w:pPr>
               <w:spacing w:line="480" w:lineRule="auto"/>
             </w:pPr>
-            <w:proofErr w:type="spellStart"/>
             <w:r>
               <w:t>nullable</w:t>
             </w:r>
-            <w:proofErr w:type="spellEnd"/>
           </w:p>
         </w:tc>
       </w:tr>
@@ -9162,11 +8980,9 @@
             <w:pPr>
               <w:spacing w:line="480" w:lineRule="auto"/>
             </w:pPr>
-            <w:proofErr w:type="spellStart"/>
             <w:r>
               <w:t>nullable</w:t>
             </w:r>
-            <w:proofErr w:type="spellEnd"/>
           </w:p>
         </w:tc>
       </w:tr>
@@ -9265,14 +9081,9 @@
       <w:bookmarkStart w:id="39" w:name="_Toc523046690"/>
       <w:r>
         <w:lastRenderedPageBreak/>
-        <w:t xml:space="preserve">  </w:t>
-      </w:r>
-      <w:proofErr w:type="gramStart"/>
-      <w:r>
-        <w:t>attend</w:t>
+        <w:t xml:space="preserve">  attend</w:t>
       </w:r>
       <w:bookmarkEnd w:id="39"/>
-      <w:proofErr w:type="gramEnd"/>
     </w:p>
     <w:tbl>
       <w:tblPr>
@@ -9438,11 +9249,9 @@
             <w:pPr>
               <w:spacing w:line="480" w:lineRule="auto"/>
             </w:pPr>
-            <w:proofErr w:type="spellStart"/>
             <w:r>
               <w:t>nullable</w:t>
             </w:r>
-            <w:proofErr w:type="spellEnd"/>
           </w:p>
         </w:tc>
       </w:tr>
@@ -9485,11 +9294,9 @@
             <w:pPr>
               <w:spacing w:line="480" w:lineRule="auto"/>
             </w:pPr>
-            <w:proofErr w:type="spellStart"/>
             <w:r>
               <w:t>nullable</w:t>
             </w:r>
-            <w:proofErr w:type="spellEnd"/>
           </w:p>
         </w:tc>
       </w:tr>
@@ -9532,11 +9339,9 @@
             <w:pPr>
               <w:spacing w:line="480" w:lineRule="auto"/>
             </w:pPr>
-            <w:proofErr w:type="spellStart"/>
             <w:r>
               <w:t>nullable</w:t>
             </w:r>
-            <w:proofErr w:type="spellEnd"/>
           </w:p>
         </w:tc>
       </w:tr>
@@ -9587,13 +9392,8 @@
         <w:spacing w:line="480" w:lineRule="auto"/>
       </w:pPr>
       <w:r>
-        <w:t xml:space="preserve">  </w:t>
-      </w:r>
-      <w:proofErr w:type="spellStart"/>
-      <w:r>
-        <w:t>attend_list</w:t>
-      </w:r>
-      <w:proofErr w:type="spellEnd"/>
+        <w:t xml:space="preserve">  attend_list</w:t>
+      </w:r>
     </w:p>
     <w:tbl>
       <w:tblPr>
@@ -9759,11 +9559,9 @@
             <w:pPr>
               <w:spacing w:line="480" w:lineRule="auto"/>
             </w:pPr>
-            <w:proofErr w:type="spellStart"/>
             <w:r>
               <w:t>nullable</w:t>
             </w:r>
-            <w:proofErr w:type="spellEnd"/>
           </w:p>
         </w:tc>
       </w:tr>
@@ -9806,11 +9604,9 @@
             <w:pPr>
               <w:spacing w:line="480" w:lineRule="auto"/>
             </w:pPr>
-            <w:proofErr w:type="spellStart"/>
             <w:r>
               <w:t>nullable</w:t>
             </w:r>
-            <w:proofErr w:type="spellEnd"/>
           </w:p>
         </w:tc>
       </w:tr>
@@ -9853,11 +9649,9 @@
             <w:pPr>
               <w:spacing w:line="480" w:lineRule="auto"/>
             </w:pPr>
-            <w:proofErr w:type="spellStart"/>
             <w:r>
               <w:t>nullable</w:t>
             </w:r>
-            <w:proofErr w:type="spellEnd"/>
           </w:p>
         </w:tc>
       </w:tr>
@@ -9900,11 +9694,9 @@
             <w:pPr>
               <w:spacing w:line="480" w:lineRule="auto"/>
             </w:pPr>
-            <w:proofErr w:type="spellStart"/>
             <w:r>
               <w:t>nullable</w:t>
             </w:r>
-            <w:proofErr w:type="spellEnd"/>
           </w:p>
         </w:tc>
       </w:tr>
@@ -9960,13 +9752,8 @@
         <w:spacing w:line="480" w:lineRule="auto"/>
       </w:pPr>
       <w:r>
-        <w:t xml:space="preserve"> </w:t>
-      </w:r>
-      <w:proofErr w:type="spellStart"/>
-      <w:r>
-        <w:t>active_classes</w:t>
-      </w:r>
-      <w:proofErr w:type="spellEnd"/>
+        <w:t xml:space="preserve"> active_classes</w:t>
+      </w:r>
     </w:p>
     <w:tbl>
       <w:tblPr>
@@ -10132,11 +9919,9 @@
             <w:pPr>
               <w:spacing w:line="480" w:lineRule="auto"/>
             </w:pPr>
-            <w:proofErr w:type="spellStart"/>
             <w:r>
               <w:t>nullable</w:t>
             </w:r>
-            <w:proofErr w:type="spellEnd"/>
           </w:p>
         </w:tc>
       </w:tr>
@@ -10179,11 +9964,9 @@
             <w:pPr>
               <w:spacing w:line="480" w:lineRule="auto"/>
             </w:pPr>
-            <w:proofErr w:type="spellStart"/>
             <w:r>
               <w:t>nullable</w:t>
             </w:r>
-            <w:proofErr w:type="spellEnd"/>
           </w:p>
         </w:tc>
       </w:tr>
@@ -10224,13 +10007,8 @@
         <w:spacing w:line="480" w:lineRule="auto"/>
       </w:pPr>
       <w:r>
-        <w:t xml:space="preserve">  </w:t>
-      </w:r>
-      <w:proofErr w:type="spellStart"/>
-      <w:r>
-        <w:t>instructor_attend</w:t>
-      </w:r>
-      <w:proofErr w:type="spellEnd"/>
+        <w:t xml:space="preserve">  instructor_attend</w:t>
+      </w:r>
     </w:p>
     <w:tbl>
       <w:tblPr>
@@ -10396,11 +10174,9 @@
             <w:pPr>
               <w:spacing w:line="480" w:lineRule="auto"/>
             </w:pPr>
-            <w:proofErr w:type="spellStart"/>
             <w:r>
               <w:t>nullable</w:t>
             </w:r>
-            <w:proofErr w:type="spellEnd"/>
           </w:p>
         </w:tc>
       </w:tr>
@@ -10443,11 +10219,9 @@
             <w:pPr>
               <w:spacing w:line="480" w:lineRule="auto"/>
             </w:pPr>
-            <w:proofErr w:type="spellStart"/>
             <w:r>
               <w:t>nullable</w:t>
             </w:r>
-            <w:proofErr w:type="spellEnd"/>
           </w:p>
         </w:tc>
       </w:tr>
@@ -10536,13 +10310,8 @@
       </w:pPr>
       <w:r>
         <w:lastRenderedPageBreak/>
-        <w:t xml:space="preserve"> </w:t>
-      </w:r>
-      <w:proofErr w:type="spellStart"/>
-      <w:r>
-        <w:t>instructor_class</w:t>
-      </w:r>
-      <w:proofErr w:type="spellEnd"/>
+        <w:t xml:space="preserve"> instructor_class</w:t>
+      </w:r>
     </w:p>
     <w:tbl>
       <w:tblPr>
@@ -10708,11 +10477,9 @@
             <w:pPr>
               <w:spacing w:line="480" w:lineRule="auto"/>
             </w:pPr>
-            <w:proofErr w:type="spellStart"/>
             <w:r>
               <w:t>nullable</w:t>
             </w:r>
-            <w:proofErr w:type="spellEnd"/>
           </w:p>
         </w:tc>
       </w:tr>
@@ -10755,11 +10522,9 @@
             <w:pPr>
               <w:spacing w:line="480" w:lineRule="auto"/>
             </w:pPr>
-            <w:proofErr w:type="spellStart"/>
             <w:r>
               <w:t>nullable</w:t>
             </w:r>
-            <w:proofErr w:type="spellEnd"/>
           </w:p>
         </w:tc>
       </w:tr>
@@ -10802,11 +10567,9 @@
             <w:pPr>
               <w:spacing w:line="480" w:lineRule="auto"/>
             </w:pPr>
-            <w:proofErr w:type="spellStart"/>
             <w:r>
               <w:t>nullable</w:t>
             </w:r>
-            <w:proofErr w:type="spellEnd"/>
           </w:p>
         </w:tc>
       </w:tr>
@@ -10874,19 +10637,8 @@
           <w:iCs/>
           <w:color w:val="2E74B5" w:themeColor="accent1" w:themeShade="BF"/>
         </w:rPr>
-        <w:t xml:space="preserve"> </w:t>
-      </w:r>
-      <w:proofErr w:type="spellStart"/>
-      <w:r>
-        <w:rPr>
-          <w:rFonts w:asciiTheme="majorHAnsi" w:eastAsiaTheme="majorEastAsia" w:hAnsiTheme="majorHAnsi" w:cstheme="majorBidi"/>
-          <w:i/>
-          <w:iCs/>
-          <w:color w:val="2E74B5" w:themeColor="accent1" w:themeShade="BF"/>
-        </w:rPr>
-        <w:t>student_class</w:t>
-      </w:r>
-      <w:proofErr w:type="spellEnd"/>
+        <w:t xml:space="preserve"> student_class</w:t>
+      </w:r>
     </w:p>
     <w:tbl>
       <w:tblPr>
@@ -11052,11 +10804,9 @@
             <w:pPr>
               <w:spacing w:line="480" w:lineRule="auto"/>
             </w:pPr>
-            <w:proofErr w:type="spellStart"/>
             <w:r>
               <w:t>nullable</w:t>
             </w:r>
-            <w:proofErr w:type="spellEnd"/>
           </w:p>
         </w:tc>
       </w:tr>
@@ -11099,11 +10849,9 @@
             <w:pPr>
               <w:spacing w:line="480" w:lineRule="auto"/>
             </w:pPr>
-            <w:proofErr w:type="spellStart"/>
             <w:r>
               <w:t>nullable</w:t>
             </w:r>
-            <w:proofErr w:type="spellEnd"/>
           </w:p>
         </w:tc>
       </w:tr>
@@ -11146,11 +10894,9 @@
             <w:pPr>
               <w:spacing w:line="480" w:lineRule="auto"/>
             </w:pPr>
-            <w:proofErr w:type="spellStart"/>
             <w:r>
               <w:t>nullable</w:t>
             </w:r>
-            <w:proofErr w:type="spellEnd"/>
           </w:p>
         </w:tc>
       </w:tr>
@@ -11287,28 +11033,7 @@
         <w:spacing w:line="480" w:lineRule="auto"/>
       </w:pPr>
       <w:r>
-        <w:t>In an early phase of the application, I set up a local database using JDBC and a database interface called Derby through NetBeans. Displayed here are two methods, a “</w:t>
-      </w:r>
-      <w:proofErr w:type="spellStart"/>
-      <w:proofErr w:type="gramStart"/>
-      <w:r>
-        <w:t>doConnect</w:t>
-      </w:r>
-      <w:proofErr w:type="spellEnd"/>
-      <w:r>
-        <w:t>(</w:t>
-      </w:r>
-      <w:proofErr w:type="gramEnd"/>
-      <w:r>
-        <w:t>)” and a “</w:t>
-      </w:r>
-      <w:proofErr w:type="spellStart"/>
-      <w:r>
-        <w:t>doClose</w:t>
-      </w:r>
-      <w:proofErr w:type="spellEnd"/>
-      <w:r>
-        <w:t xml:space="preserve">()” method. They both open and close a connection to a database. These two methods will surround any SQL command in order to close the connection after each command, as opposed to leaving the connection open, which may lead to a loss of resources and a malfunction.  </w:t>
+        <w:t xml:space="preserve">In an early phase of the application, I set up a local database using JDBC and a database interface called Derby through NetBeans. Displayed here are two methods, a “doConnect()” and a “doClose()” method. They both open and close a connection to a database. These two methods will surround any SQL command in order to close the connection after each command, as opposed to leaving the connection open, which may lead to a loss of resources and a malfunction.  </w:t>
       </w:r>
     </w:p>
     <w:p>
@@ -11527,15 +11252,7 @@
         <w:spacing w:line="480" w:lineRule="auto"/>
       </w:pPr>
       <w:r>
-        <w:t>This was achieved using the library “</w:t>
-      </w:r>
-      <w:proofErr w:type="spellStart"/>
-      <w:r>
-        <w:t>javax.smartcardio</w:t>
-      </w:r>
-      <w:proofErr w:type="spellEnd"/>
-      <w:r>
-        <w:t>.*”.This library consists of methods that allows the application to detect and read cards, and in the application, the Unique Identifier (UID) of the cards. Each card consists of a UID and a manufacturer’s serial number that identifies them. These fields are not supposed to be rewritable. The application will read the UID of the cards and look them up in the database to locate the individual that UID is assigned to.</w:t>
+        <w:t>This was achieved using the library “javax.smartcardio.*”.This library consists of methods that allows the application to detect and read cards, and in the application, the Unique Identifier (UID) of the cards. Each card consists of a UID and a manufacturer’s serial number that identifies them. These fields are not supposed to be rewritable. The application will read the UID of the cards and look them up in the database to locate the individual that UID is assigned to.</w:t>
       </w:r>
     </w:p>
     <w:p>
@@ -11567,7 +11284,7 @@
           <v:shape id="_x0000_i1025" type="#_x0000_t75" style="width:507.75pt;height:268.5pt" o:ole="">
             <v:imagedata r:id="rId16" o:title=""/>
           </v:shape>
-          <o:OLEObject Type="Embed" ProgID="Visio.Drawing.15" ShapeID="_x0000_i1025" DrawAspect="Content" ObjectID="_1619209374" r:id="rId17"/>
+          <o:OLEObject Type="Embed" ProgID="Visio.Drawing.15" ShapeID="_x0000_i1025" DrawAspect="Content" ObjectID="_1619285418" r:id="rId17"/>
         </w:object>
       </w:r>
     </w:p>
@@ -11622,20 +11339,7 @@
         <w:t xml:space="preserve">This function will be achieved using the Thread method of Java. </w:t>
       </w:r>
       <w:r>
-        <w:t xml:space="preserve"> (See figure 4 below). Shown here is also “</w:t>
-      </w:r>
-      <w:proofErr w:type="spellStart"/>
-      <w:proofErr w:type="gramStart"/>
-      <w:r>
-        <w:t>Thread.sleep</w:t>
-      </w:r>
-      <w:proofErr w:type="spellEnd"/>
-      <w:r>
-        <w:t>(</w:t>
-      </w:r>
-      <w:proofErr w:type="gramEnd"/>
-      <w:r>
-        <w:t xml:space="preserve">500)”, which allows the card reader to take in ONE card every half a second. </w:t>
+        <w:t xml:space="preserve"> (See figure 4 below). Shown here is also “Thread.sleep(500)”, which allows the card reader to take in ONE card every half a second. </w:t>
       </w:r>
     </w:p>
     <w:p>
@@ -11879,15 +11583,7 @@
         <w:spacing w:line="480" w:lineRule="auto"/>
       </w:pPr>
       <w:r>
-        <w:t xml:space="preserve">Some afterthoughts regarding the development of this application: I wish I had invested more into the idea of GitHub. I haven’t been able to figure it out completely and only by accident was I able to “use it”. Had I become accustomed to using it I would have saved a lot of time due to HDD crashes and loss of </w:t>
-      </w:r>
-      <w:proofErr w:type="gramStart"/>
-      <w:r>
-        <w:t>data.</w:t>
-      </w:r>
-      <w:proofErr w:type="gramEnd"/>
-      <w:r>
-        <w:t xml:space="preserve"> </w:t>
+        <w:t xml:space="preserve">Some afterthoughts regarding the development of this application: I wish I had invested more into the idea of GitHub. I haven’t been able to figure it out completely and only by accident was I able to “use it”. Had I become accustomed to using it I would have saved a lot of time due to HDD crashes and loss of data. </w:t>
       </w:r>
     </w:p>
     <w:p>
@@ -11896,15 +11592,7 @@
       </w:pPr>
       <w:r>
         <w:lastRenderedPageBreak/>
-        <w:t>During development, a high emphasis was placed in the Java library known as “</w:t>
-      </w:r>
-      <w:proofErr w:type="spellStart"/>
-      <w:r>
-        <w:t>SmartCardIO</w:t>
-      </w:r>
-      <w:proofErr w:type="spellEnd"/>
-      <w:r>
-        <w:t xml:space="preserve">”, which is the smartcard API that allows the communication of the card reader with the Java program. This library enabled the application to be programed and allow it to connect and communicate with the ACR122U card reader and use the APDU commands found in its API. </w:t>
+        <w:t xml:space="preserve">During development, a high emphasis was placed in the Java library known as “SmartCardIO”, which is the smartcard API that allows the communication of the card reader with the Java program. This library enabled the application to be programed and allow it to connect and communicate with the ACR122U card reader and use the APDU commands found in its API. </w:t>
       </w:r>
     </w:p>
     <w:p>
@@ -12028,15 +11716,7 @@
         <w:fldChar w:fldCharType="end"/>
       </w:r>
       <w:r>
-        <w:t xml:space="preserve"> Snippet of the </w:t>
-      </w:r>
-      <w:proofErr w:type="spellStart"/>
-      <w:r>
-        <w:t>SmartCardIO</w:t>
-      </w:r>
-      <w:proofErr w:type="spellEnd"/>
-      <w:r>
-        <w:t xml:space="preserve"> implementation</w:t>
+        <w:t xml:space="preserve"> Snippet of the SmartCardIO implementation</w:t>
       </w:r>
       <w:bookmarkEnd w:id="51"/>
     </w:p>
@@ -12049,15 +11729,7 @@
         <w:t xml:space="preserve">The reason the for loop looks the way it does is </w:t>
       </w:r>
       <w:r>
-        <w:t xml:space="preserve">because of the Response APDU. </w:t>
-      </w:r>
-      <w:proofErr w:type="gramStart"/>
-      <w:r>
-        <w:t>table</w:t>
-      </w:r>
-      <w:proofErr w:type="gramEnd"/>
-      <w:r>
-        <w:t xml:space="preserve"> 4 illustrates the structure of the response when a Command APDU is sent to get the UIS of the currently connect card, SW1 and SW2 is the status code. This is adapted from the ACR122U manual. The least significant bit (LSB) is first and the most significant bit (MSB) is last, therefore in order for the UID to be read in its correct format, it needs to be read backwards. This is not a general rule, it depends on the specific reader and what its specification imply. </w:t>
+        <w:t xml:space="preserve">because of the Response APDU. table 4 illustrates the structure of the response when a Command APDU is sent to get the UIS of the currently connect card, SW1 and SW2 is the status code. This is adapted from the ACR122U manual. The least significant bit (LSB) is first and the most significant bit (MSB) is last, therefore in order for the UID to be read in its correct format, it needs to be read backwards. This is not a general rule, it depends on the specific reader and what its specification imply. </w:t>
       </w:r>
     </w:p>
     <w:tbl>
@@ -12394,15 +12066,7 @@
         <w:fldChar w:fldCharType="end"/>
       </w:r>
       <w:r>
-        <w:t xml:space="preserve"> </w:t>
-      </w:r>
-      <w:proofErr w:type="gramStart"/>
-      <w:r>
-        <w:t>Some</w:t>
-      </w:r>
-      <w:proofErr w:type="gramEnd"/>
-      <w:r>
-        <w:t xml:space="preserve"> of the main calls running on loop</w:t>
+        <w:t xml:space="preserve"> Some of the main calls running on loop</w:t>
       </w:r>
       <w:bookmarkEnd w:id="54"/>
     </w:p>
@@ -12456,15 +12120,7 @@
         <w:t xml:space="preserve">When developing the application, often time I needed to make a copy of the module and </w:t>
       </w:r>
       <w:r>
-        <w:t xml:space="preserve">paste it on to Notepad++ and create a separate main class in order to test their individual functionalities. The introduction of different forms of modules (JDBC modules and </w:t>
-      </w:r>
-      <w:proofErr w:type="spellStart"/>
-      <w:r>
-        <w:t>SmartCardIO</w:t>
-      </w:r>
-      <w:proofErr w:type="spellEnd"/>
-      <w:r>
-        <w:t xml:space="preserve"> modules) needed to be met with strict prejudice in terms of testing their functionalities. These are environments that I have had no prior experience or knowledge with, so I needed to be extra thorough in my testing. </w:t>
+        <w:t xml:space="preserve">paste it on to Notepad++ and create a separate main class in order to test their individual functionalities. The introduction of different forms of modules (JDBC modules and SmartCardIO modules) needed to be met with strict prejudice in terms of testing their functionalities. These are environments that I have had no prior experience or knowledge with, so I needed to be extra thorough in my testing. </w:t>
       </w:r>
     </w:p>
     <w:p>
@@ -12502,31 +12158,7 @@
         <w:spacing w:line="480" w:lineRule="auto"/>
       </w:pPr>
       <w:r>
-        <w:t>My Computer Science career began with notepad.exe that’s included in Microsoft’s Windows OS. From there I went into Notepad++ and remained there for years. It was only in the summer 2018 that I started using NetBeans for a graphics course. All my testing happened in code, happened with “</w:t>
-      </w:r>
-      <w:proofErr w:type="spellStart"/>
-      <w:r>
-        <w:t>System.out.println”s</w:t>
-      </w:r>
-      <w:proofErr w:type="spellEnd"/>
-      <w:r>
-        <w:t xml:space="preserve">. I’ve personally found that this method works best for me as I have grown accustomed to it. </w:t>
-      </w:r>
-      <w:proofErr w:type="spellStart"/>
-      <w:r>
-        <w:t>NetBean’s</w:t>
-      </w:r>
-      <w:proofErr w:type="spellEnd"/>
-      <w:r>
-        <w:t xml:space="preserve"> debug service is a powerful tool for testing, but it isn’t a tool I fully understand, and I had no interest in understanding at this time since my current method of testing works fine. “If it </w:t>
-      </w:r>
-      <w:proofErr w:type="spellStart"/>
-      <w:r>
-        <w:t>ain’t</w:t>
-      </w:r>
-      <w:proofErr w:type="spellEnd"/>
-      <w:r>
-        <w:t xml:space="preserve"> broke, don’t fix it”.</w:t>
+        <w:t>My Computer Science career began with notepad.exe that’s included in Microsoft’s Windows OS. From there I went into Notepad++ and remained there for years. It was only in the summer 2018 that I started using NetBeans for a graphics course. All my testing happened in code, happened with “System.out.println”s. I’ve personally found that this method works best for me as I have grown accustomed to it. NetBean’s debug service is a powerful tool for testing, but it isn’t a tool I fully understand, and I had no interest in understanding at this time since my current method of testing works fine. “If it ain’t broke, don’t fix it”.</w:t>
       </w:r>
       <w:r>
         <w:t xml:space="preserve"> </w:t>
@@ -12674,7 +12306,7 @@
           <v:shape id="_x0000_i1026" type="#_x0000_t75" style="width:468pt;height:340.5pt" o:ole="">
             <v:imagedata r:id="rId23" o:title=""/>
           </v:shape>
-          <o:OLEObject Type="Embed" ProgID="Unknown" ShapeID="_x0000_i1026" DrawAspect="Content" ObjectID="_1619209375" r:id="rId24"/>
+          <o:OLEObject Type="Embed" ProgID="Unknown" ShapeID="_x0000_i1026" DrawAspect="Content" ObjectID="_1619285419" r:id="rId24"/>
         </w:object>
       </w:r>
     </w:p>
@@ -12706,15 +12338,7 @@
         <w:fldChar w:fldCharType="end"/>
       </w:r>
       <w:r>
-        <w:t xml:space="preserve"> </w:t>
-      </w:r>
-      <w:proofErr w:type="gramStart"/>
-      <w:r>
-        <w:t>Once</w:t>
-      </w:r>
-      <w:proofErr w:type="gramEnd"/>
-      <w:r>
-        <w:t xml:space="preserve"> an instructor swipes their card, the AMS is activated and the "View students" button is also available to them.</w:t>
+        <w:t xml:space="preserve"> Once an instructor swipes their card, the AMS is activated and the "View students" button is also available to them.</w:t>
       </w:r>
       <w:bookmarkEnd w:id="61"/>
     </w:p>
@@ -12792,15 +12416,7 @@
         <w:spacing w:line="480" w:lineRule="auto"/>
       </w:pPr>
       <w:r>
-        <w:t>If they so choose, they may export the student list as an Excel (.</w:t>
-      </w:r>
-      <w:proofErr w:type="spellStart"/>
-      <w:r>
-        <w:t>xls</w:t>
-      </w:r>
-      <w:proofErr w:type="spellEnd"/>
-      <w:r>
-        <w:t>) spreadsheet.</w:t>
+        <w:t>If they so choose, they may export the student list as an Excel (.xls) spreadsheet.</w:t>
       </w:r>
     </w:p>
     <w:p>
@@ -12818,7 +12434,7 @@
           <v:shape id="_x0000_i1027" type="#_x0000_t75" style="width:468pt;height:340.5pt" o:ole="">
             <v:imagedata r:id="rId25" o:title=""/>
           </v:shape>
-          <o:OLEObject Type="Embed" ProgID="Unknown" ShapeID="_x0000_i1027" DrawAspect="Content" ObjectID="_1619209376" r:id="rId26"/>
+          <o:OLEObject Type="Embed" ProgID="Unknown" ShapeID="_x0000_i1027" DrawAspect="Content" ObjectID="_1619285420" r:id="rId26"/>
         </w:object>
       </w:r>
     </w:p>
@@ -12851,15 +12467,7 @@
         <w:fldChar w:fldCharType="end"/>
       </w:r>
       <w:r>
-        <w:t xml:space="preserve"> </w:t>
-      </w:r>
-      <w:proofErr w:type="gramStart"/>
-      <w:r>
-        <w:t>The</w:t>
-      </w:r>
-      <w:proofErr w:type="gramEnd"/>
-      <w:r>
-        <w:t xml:space="preserve"> "View Students" window</w:t>
+        <w:t xml:space="preserve"> The "View Students" window</w:t>
       </w:r>
       <w:bookmarkEnd w:id="62"/>
     </w:p>
@@ -12999,15 +12607,7 @@
         <w:t>However, while loitering through this project</w:t>
       </w:r>
       <w:r>
-        <w:t xml:space="preserve">, through different libraries, different reports, a vast sea of </w:t>
-      </w:r>
-      <w:proofErr w:type="gramStart"/>
-      <w:r>
-        <w:t>various</w:t>
-      </w:r>
-      <w:proofErr w:type="gramEnd"/>
-      <w:r>
-        <w:t xml:space="preserve"> of media geared towards outputting information, I was able to obtain a few things: </w:t>
+        <w:t xml:space="preserve">, through different libraries, different reports, a vast sea of various of media geared towards outputting information, I was able to obtain a few things: </w:t>
       </w:r>
     </w:p>
     <w:p>
@@ -13090,15 +12690,7 @@
         <w:spacing w:line="480" w:lineRule="auto"/>
       </w:pPr>
       <w:r>
-        <w:t xml:space="preserve">[1] J. </w:t>
-      </w:r>
-      <w:proofErr w:type="spellStart"/>
-      <w:r>
-        <w:t>Landt</w:t>
-      </w:r>
-      <w:proofErr w:type="spellEnd"/>
-      <w:r>
-        <w:t>, “The history of RFID,” IEEE Potentials, vol. 24, no. 4, pp. 8–11, Oct. 2005.</w:t>
+        <w:t>[1] J. Landt, “The history of RFID,” IEEE Potentials, vol. 24, no. 4, pp. 8–11, Oct. 2005.</w:t>
       </w:r>
     </w:p>
     <w:p>
@@ -13114,47 +12706,15 @@
         <w:spacing w:line="480" w:lineRule="auto"/>
       </w:pPr>
       <w:r>
-        <w:t xml:space="preserve">[3] </w:t>
-      </w:r>
-      <w:proofErr w:type="spellStart"/>
-      <w:r>
-        <w:t>Patauner</w:t>
-      </w:r>
-      <w:proofErr w:type="spellEnd"/>
-      <w:r>
-        <w:t xml:space="preserve">, C., et al. “High Speed RFID/NFC at the Frequency of 13.56 </w:t>
-      </w:r>
-      <w:proofErr w:type="spellStart"/>
-      <w:r>
-        <w:t>MHz.</w:t>
-      </w:r>
-      <w:proofErr w:type="spellEnd"/>
-      <w:r>
-        <w:t>” EURASIP Journal on Advances in Signal Processing, 2007, www.eurasip.org/.</w:t>
-      </w:r>
-    </w:p>
-    <w:p>
-      <w:pPr>
-        <w:spacing w:line="480" w:lineRule="auto"/>
-      </w:pPr>
-      <w:r>
-        <w:t xml:space="preserve">[4] “The Architecture of NFC.” Beginning NFC near Field Communication with Arduino, Android, and </w:t>
-      </w:r>
-      <w:proofErr w:type="spellStart"/>
-      <w:r>
-        <w:t>PhoneGap</w:t>
-      </w:r>
-      <w:proofErr w:type="spellEnd"/>
-      <w:r>
-        <w:t xml:space="preserve">, by Tom </w:t>
-      </w:r>
-      <w:proofErr w:type="spellStart"/>
-      <w:r>
-        <w:t>Igoe</w:t>
-      </w:r>
-      <w:proofErr w:type="spellEnd"/>
-      <w:r>
-        <w:t xml:space="preserve"> et al., O'Reilly, 2014, pp. 15–16.</w:t>
+        <w:t>[3] Patauner, C., et al. “High Speed RFID/NFC at the Frequency of 13.56 MHz.” EURASIP Journal on Advances in Signal Processing, 2007, www.eurasip.org/.</w:t>
+      </w:r>
+    </w:p>
+    <w:p>
+      <w:pPr>
+        <w:spacing w:line="480" w:lineRule="auto"/>
+      </w:pPr>
+      <w:r>
+        <w:t>[4] “The Architecture of NFC.” Beginning NFC near Field Communication with Arduino, Android, and PhoneGap, by Tom Igoe et al., O'Reilly, 2014, pp. 15–16.</w:t>
       </w:r>
     </w:p>
     <w:p>
@@ -13533,7 +13093,6 @@
         <w:docPartUnique/>
       </w:docPartObj>
     </w:sdtPr>
-    <w:sdtEndPr/>
     <w:sdtContent>
       <w:p>
         <w:pPr>
@@ -13848,27 +13407,14 @@
       <w:pStyle w:val="Header"/>
       <w:jc w:val="center"/>
     </w:pPr>
-    <w:r>
-      <w:fldChar w:fldCharType="begin"/>
-    </w:r>
-    <w:r>
-      <w:instrText xml:space="preserve"> STYLEREF  "Heading 1"  \* MERGEFORMAT </w:instrText>
-    </w:r>
-    <w:r>
-      <w:fldChar w:fldCharType="separate"/>
-    </w:r>
-    <w:r>
-      <w:rPr>
-        <w:noProof/>
-      </w:rPr>
-      <w:t>List of abbreviations</w:t>
-    </w:r>
-    <w:r>
-      <w:rPr>
-        <w:noProof/>
-      </w:rPr>
-      <w:fldChar w:fldCharType="end"/>
-    </w:r>
+    <w:fldSimple w:instr=" STYLEREF  &quot;Heading 1&quot;  \* MERGEFORMAT ">
+      <w:r>
+        <w:rPr>
+          <w:noProof/>
+        </w:rPr>
+        <w:t>List of abbreviations</w:t>
+      </w:r>
+    </w:fldSimple>
   </w:p>
 </w:hdr>
 </file>
@@ -15986,6 +15532,36 @@
       <w:sz w:val="24"/>
     </w:rPr>
   </w:style>
+  <w:style w:type="paragraph" w:styleId="BalloonText">
+    <w:name w:val="Balloon Text"/>
+    <w:basedOn w:val="Normal"/>
+    <w:link w:val="BalloonTextChar"/>
+    <w:uiPriority w:val="99"/>
+    <w:semiHidden/>
+    <w:unhideWhenUsed/>
+    <w:rsid w:val="00E4671B"/>
+    <w:pPr>
+      <w:spacing w:after="0" w:line="240" w:lineRule="auto"/>
+    </w:pPr>
+    <w:rPr>
+      <w:rFonts w:ascii="Segoe UI" w:hAnsi="Segoe UI" w:cs="Segoe UI"/>
+      <w:sz w:val="18"/>
+      <w:szCs w:val="18"/>
+    </w:rPr>
+  </w:style>
+  <w:style w:type="character" w:customStyle="1" w:styleId="BalloonTextChar">
+    <w:name w:val="Balloon Text Char"/>
+    <w:basedOn w:val="DefaultParagraphFont"/>
+    <w:link w:val="BalloonText"/>
+    <w:uiPriority w:val="99"/>
+    <w:semiHidden/>
+    <w:rsid w:val="00E4671B"/>
+    <w:rPr>
+      <w:rFonts w:ascii="Segoe UI" w:hAnsi="Segoe UI" w:cs="Segoe UI"/>
+      <w:sz w:val="18"/>
+      <w:szCs w:val="18"/>
+    </w:rPr>
+  </w:style>
 </w:styles>
 </file>
 
@@ -16255,7 +15831,7 @@
 </file>
 
 <file path=customXml/itemProps1.xml><?xml version="1.0" encoding="utf-8"?>
-<ds:datastoreItem xmlns:ds="http://schemas.openxmlformats.org/officeDocument/2006/customXml" ds:itemID="{527F682F-DE03-455F-9F84-31AE5CCB31A0}">
+<ds:datastoreItem xmlns:ds="http://schemas.openxmlformats.org/officeDocument/2006/customXml" ds:itemID="{D5ED6229-6B56-4EF9-84ED-77883D38C886}">
   <ds:schemaRefs>
     <ds:schemaRef ds:uri="http://schemas.openxmlformats.org/officeDocument/2006/bibliography"/>
   </ds:schemaRefs>

</xml_diff>